<commit_message>
Update Arch2 data table
</commit_message>
<xml_diff>
--- a/Docs/FinalPaper_MatthewLetter_LinSun.docx
+++ b/Docs/FinalPaper_MatthewLetter_LinSun.docx
@@ -3043,7 +3043,7 @@
           <w:rtl w:val="0"/>
           <w:lang w:val="en-US"/>
         </w:rPr>
-        <w:t>7</w:t>
+        <w:t>8</w:t>
       </w:r>
       <w:r>
         <w:rPr>
@@ -3221,7 +3221,7 @@
           <w:rtl w:val="0"/>
           <w:lang w:val="en-US"/>
         </w:rPr>
-        <w:t>7</w:t>
+        <w:t>8</w:t>
       </w:r>
       <w:r>
         <w:rPr>
@@ -3399,7 +3399,7 @@
           <w:rtl w:val="0"/>
           <w:lang w:val="en-US"/>
         </w:rPr>
-        <w:t>7</w:t>
+        <w:t>8</w:t>
       </w:r>
       <w:r>
         <w:rPr>
@@ -3577,7 +3577,7 @@
           <w:rtl w:val="0"/>
           <w:lang w:val="en-US"/>
         </w:rPr>
-        <w:t>7</w:t>
+        <w:t>8</w:t>
       </w:r>
       <w:r>
         <w:rPr>
@@ -4463,6 +4463,7 @@
         <w:widowControl w:val="0"/>
         <w:spacing w:line="360" w:lineRule="auto"/>
         <w:ind w:firstLine="360"/>
+        <w:jc w:val="center"/>
         <w:rPr>
           <w:rFonts w:ascii="Times" w:cs="Times" w:hAnsi="Times" w:eastAsia="Times"/>
         </w:rPr>
@@ -4526,6 +4527,7 @@
             <w:pPr>
               <w:pStyle w:val="Body A"/>
               <w:spacing w:line="360" w:lineRule="auto"/>
+              <w:jc w:val="center"/>
             </w:pPr>
             <w:r>
               <w:rPr>
@@ -4572,6 +4574,7 @@
             <w:pPr>
               <w:pStyle w:val="Body A"/>
               <w:spacing w:line="360" w:lineRule="auto"/>
+              <w:jc w:val="center"/>
             </w:pPr>
             <w:r>
               <w:rPr>
@@ -4618,6 +4621,7 @@
             <w:pPr>
               <w:pStyle w:val="Body A"/>
               <w:spacing w:line="360" w:lineRule="auto"/>
+              <w:jc w:val="center"/>
             </w:pPr>
             <w:r>
               <w:rPr>
@@ -4672,6 +4676,7 @@
             <w:pPr>
               <w:pStyle w:val="Body A"/>
               <w:spacing w:line="360" w:lineRule="auto"/>
+              <w:jc w:val="center"/>
             </w:pPr>
             <w:r>
               <w:rPr>
@@ -4718,6 +4723,7 @@
             <w:pPr>
               <w:pStyle w:val="Body A"/>
               <w:spacing w:line="360" w:lineRule="auto"/>
+              <w:jc w:val="center"/>
             </w:pPr>
             <w:r>
               <w:rPr>
@@ -4764,6 +4770,7 @@
             <w:pPr>
               <w:pStyle w:val="Body A"/>
               <w:spacing w:line="360" w:lineRule="auto"/>
+              <w:jc w:val="center"/>
             </w:pPr>
             <w:r>
               <w:rPr>
@@ -5099,6 +5106,801 @@
     <w:p>
       <w:pPr>
         <w:pStyle w:val="Body A"/>
+        <w:jc w:val="center"/>
+        <w:rPr>
+          <w:rtl w:val="0"/>
+        </w:rPr>
+      </w:pPr>
+      <w:r>
+        <w:rPr>
+          <w:rFonts w:ascii="Times New Roman"/>
+          <w:rtl w:val="0"/>
+          <w:lang w:val="en-US"/>
+        </w:rPr>
+        <w:t xml:space="preserve">Figure 3:  Error bar graph of varying speeds and directions </w:t>
+      </w:r>
+    </w:p>
+    <w:p>
+      <w:pPr>
+        <w:pStyle w:val="Body A"/>
+        <w:rPr>
+          <w:rtl w:val="0"/>
+        </w:rPr>
+      </w:pPr>
+    </w:p>
+    <w:tbl>
+      <w:tblPr>
+        <w:tblW w:w="9360" w:type="dxa"/>
+        <w:jc w:val="left"/>
+        <w:tblInd w:w="108" w:type="dxa"/>
+        <w:tblBorders>
+          <w:top w:val="single" w:color="000000" w:sz="2" w:space="0" w:shadow="0" w:frame="0"/>
+          <w:left w:val="single" w:color="000000" w:sz="2" w:space="0" w:shadow="0" w:frame="0"/>
+          <w:bottom w:val="single" w:color="000000" w:sz="2" w:space="0" w:shadow="0" w:frame="0"/>
+          <w:right w:val="single" w:color="000000" w:sz="2" w:space="0" w:shadow="0" w:frame="0"/>
+          <w:insideH w:val="single" w:color="000000" w:sz="2" w:space="0" w:shadow="0" w:frame="0"/>
+          <w:insideV w:val="single" w:color="000000" w:sz="2" w:space="0" w:shadow="0" w:frame="0"/>
+        </w:tblBorders>
+        <w:shd w:val="clear" w:color="auto" w:fill="auto"/>
+        <w:tblLayout w:type="fixed"/>
+      </w:tblPr>
+      <w:tblGrid>
+        <w:gridCol w:w="3120"/>
+        <w:gridCol w:w="3120"/>
+        <w:gridCol w:w="3120"/>
+      </w:tblGrid>
+      <w:tr>
+        <w:tblPrEx>
+          <w:shd w:val="clear" w:color="auto" w:fill="bdc0bf"/>
+        </w:tblPrEx>
+        <w:trPr>
+          <w:trHeight w:val="279" w:hRule="atLeast"/>
+          <w:tblHeader/>
+        </w:trPr>
+        <w:tc>
+          <w:tcPr>
+            <w:tcW w:type="dxa" w:w="9360"/>
+            <w:gridSpan w:val="3"/>
+            <w:tcBorders>
+              <w:top w:val="single" w:color="000000" w:sz="2" w:space="0" w:shadow="0" w:frame="0"/>
+              <w:left w:val="single" w:color="000000" w:sz="2" w:space="0" w:shadow="0" w:frame="0"/>
+              <w:bottom w:val="single" w:color="000000" w:sz="4" w:space="0" w:shadow="0" w:frame="0"/>
+              <w:right w:val="single" w:color="000000" w:sz="2" w:space="0" w:shadow="0" w:frame="0"/>
+            </w:tcBorders>
+            <w:shd w:val="clear" w:color="auto" w:fill="bdc0bf"/>
+            <w:tcMar>
+              <w:top w:type="dxa" w:w="80"/>
+              <w:left w:type="dxa" w:w="80"/>
+              <w:bottom w:type="dxa" w:w="80"/>
+              <w:right w:type="dxa" w:w="80"/>
+            </w:tcMar>
+            <w:vAlign w:val="top"/>
+          </w:tcPr>
+          <w:p>
+            <w:pPr>
+              <w:pStyle w:val="Table Style 1"/>
+              <w:jc w:val="center"/>
+            </w:pPr>
+            <w:r>
+              <w:rPr>
+                <w:rFonts w:ascii="Helvetica"/>
+                <w:rtl w:val="0"/>
+              </w:rPr>
+              <w:t xml:space="preserve">Table </w:t>
+            </w:r>
+            <w:r>
+              <w:rPr>
+                <w:rFonts w:hAnsi="Helvetica" w:hint="default"/>
+                <w:rtl w:val="0"/>
+              </w:rPr>
+              <w:t xml:space="preserve">… </w:t>
+            </w:r>
+            <w:r>
+              <w:rPr>
+                <w:rFonts w:ascii="Helvetica"/>
+                <w:rtl w:val="0"/>
+              </w:rPr>
+              <w:t>Robot Lifetime Mean and Standard Deviation for Different Speed Rate</w:t>
+            </w:r>
+          </w:p>
+        </w:tc>
+      </w:tr>
+      <w:tr>
+        <w:tblPrEx>
+          <w:shd w:val="clear" w:color="auto" w:fill="auto"/>
+        </w:tblPrEx>
+        <w:trPr>
+          <w:trHeight w:val="279" w:hRule="atLeast"/>
+        </w:trPr>
+        <w:tc>
+          <w:tcPr>
+            <w:tcW w:type="dxa" w:w="3120"/>
+            <w:tcBorders>
+              <w:top w:val="single" w:color="000000" w:sz="4" w:space="0" w:shadow="0" w:frame="0"/>
+              <w:left w:val="single" w:color="000000" w:sz="2" w:space="0" w:shadow="0" w:frame="0"/>
+              <w:bottom w:val="single" w:color="000000" w:sz="2" w:space="0" w:shadow="0" w:frame="0"/>
+              <w:right w:val="single" w:color="000000" w:sz="4" w:space="0" w:shadow="0" w:frame="0"/>
+            </w:tcBorders>
+            <w:shd w:val="clear" w:color="auto" w:fill="e2e4e3"/>
+            <w:tcMar>
+              <w:top w:type="dxa" w:w="80"/>
+              <w:left w:type="dxa" w:w="80"/>
+              <w:bottom w:type="dxa" w:w="80"/>
+              <w:right w:type="dxa" w:w="80"/>
+            </w:tcMar>
+            <w:vAlign w:val="top"/>
+          </w:tcPr>
+          <w:p>
+            <w:pPr>
+              <w:pStyle w:val="Table Style 1"/>
+              <w:jc w:val="center"/>
+            </w:pPr>
+            <w:r>
+              <w:rPr>
+                <w:rFonts w:ascii="Helvetica"/>
+                <w:rtl w:val="0"/>
+              </w:rPr>
+              <w:t>Speed Rate</w:t>
+            </w:r>
+          </w:p>
+        </w:tc>
+        <w:tc>
+          <w:tcPr>
+            <w:tcW w:type="dxa" w:w="3120"/>
+            <w:tcBorders>
+              <w:top w:val="single" w:color="000000" w:sz="4" w:space="0" w:shadow="0" w:frame="0"/>
+              <w:left w:val="single" w:color="000000" w:sz="4" w:space="0" w:shadow="0" w:frame="0"/>
+              <w:bottom w:val="single" w:color="000000" w:sz="2" w:space="0" w:shadow="0" w:frame="0"/>
+              <w:right w:val="single" w:color="000000" w:sz="2" w:space="0" w:shadow="0" w:frame="0"/>
+            </w:tcBorders>
+            <w:shd w:val="clear" w:color="auto" w:fill="auto"/>
+            <w:tcMar>
+              <w:top w:type="dxa" w:w="80"/>
+              <w:left w:type="dxa" w:w="80"/>
+              <w:bottom w:type="dxa" w:w="80"/>
+              <w:right w:type="dxa" w:w="80"/>
+            </w:tcMar>
+            <w:vAlign w:val="top"/>
+          </w:tcPr>
+          <w:p>
+            <w:pPr>
+              <w:pStyle w:val="Table Style 2"/>
+              <w:jc w:val="center"/>
+            </w:pPr>
+            <w:r>
+              <w:rPr>
+                <w:rFonts w:ascii="Helvetica"/>
+                <w:rtl w:val="0"/>
+              </w:rPr>
+              <w:t>Lifetime Mean(Cycles)</w:t>
+            </w:r>
+          </w:p>
+        </w:tc>
+        <w:tc>
+          <w:tcPr>
+            <w:tcW w:type="dxa" w:w="3120"/>
+            <w:tcBorders>
+              <w:top w:val="single" w:color="000000" w:sz="4" w:space="0" w:shadow="0" w:frame="0"/>
+              <w:left w:val="single" w:color="000000" w:sz="2" w:space="0" w:shadow="0" w:frame="0"/>
+              <w:bottom w:val="single" w:color="000000" w:sz="2" w:space="0" w:shadow="0" w:frame="0"/>
+              <w:right w:val="single" w:color="000000" w:sz="2" w:space="0" w:shadow="0" w:frame="0"/>
+            </w:tcBorders>
+            <w:shd w:val="clear" w:color="auto" w:fill="auto"/>
+            <w:tcMar>
+              <w:top w:type="dxa" w:w="80"/>
+              <w:left w:type="dxa" w:w="80"/>
+              <w:bottom w:type="dxa" w:w="80"/>
+              <w:right w:type="dxa" w:w="80"/>
+            </w:tcMar>
+            <w:vAlign w:val="top"/>
+          </w:tcPr>
+          <w:p>
+            <w:pPr>
+              <w:pStyle w:val="Table Style 2"/>
+              <w:jc w:val="center"/>
+            </w:pPr>
+            <w:r>
+              <w:rPr>
+                <w:rFonts w:ascii="Helvetica"/>
+                <w:rtl w:val="0"/>
+              </w:rPr>
+              <w:t>Lifetime Standard Deviation</w:t>
+            </w:r>
+          </w:p>
+        </w:tc>
+      </w:tr>
+      <w:tr>
+        <w:tblPrEx>
+          <w:shd w:val="clear" w:color="auto" w:fill="auto"/>
+        </w:tblPrEx>
+        <w:trPr>
+          <w:trHeight w:val="279" w:hRule="atLeast"/>
+        </w:trPr>
+        <w:tc>
+          <w:tcPr>
+            <w:tcW w:type="dxa" w:w="3120"/>
+            <w:tcBorders>
+              <w:top w:val="single" w:color="000000" w:sz="2" w:space="0" w:shadow="0" w:frame="0"/>
+              <w:left w:val="single" w:color="000000" w:sz="2" w:space="0" w:shadow="0" w:frame="0"/>
+              <w:bottom w:val="single" w:color="000000" w:sz="2" w:space="0" w:shadow="0" w:frame="0"/>
+              <w:right w:val="single" w:color="000000" w:sz="4" w:space="0" w:shadow="0" w:frame="0"/>
+            </w:tcBorders>
+            <w:shd w:val="clear" w:color="auto" w:fill="e2e4e3"/>
+            <w:tcMar>
+              <w:top w:type="dxa" w:w="80"/>
+              <w:left w:type="dxa" w:w="80"/>
+              <w:bottom w:type="dxa" w:w="80"/>
+              <w:right w:type="dxa" w:w="80"/>
+            </w:tcMar>
+            <w:vAlign w:val="top"/>
+          </w:tcPr>
+          <w:p>
+            <w:pPr>
+              <w:pStyle w:val="Table Style 1"/>
+              <w:jc w:val="center"/>
+            </w:pPr>
+            <w:r>
+              <w:rPr>
+                <w:rFonts w:ascii="Helvetica"/>
+                <w:rtl w:val="0"/>
+              </w:rPr>
+              <w:t>0.02</w:t>
+            </w:r>
+          </w:p>
+        </w:tc>
+        <w:tc>
+          <w:tcPr>
+            <w:tcW w:type="dxa" w:w="3120"/>
+            <w:tcBorders>
+              <w:top w:val="single" w:color="000000" w:sz="2" w:space="0" w:shadow="0" w:frame="0"/>
+              <w:left w:val="single" w:color="000000" w:sz="4" w:space="0" w:shadow="0" w:frame="0"/>
+              <w:bottom w:val="single" w:color="000000" w:sz="2" w:space="0" w:shadow="0" w:frame="0"/>
+              <w:right w:val="single" w:color="000000" w:sz="2" w:space="0" w:shadow="0" w:frame="0"/>
+            </w:tcBorders>
+            <w:shd w:val="clear" w:color="auto" w:fill="eeeeee"/>
+            <w:tcMar>
+              <w:top w:type="dxa" w:w="80"/>
+              <w:left w:type="dxa" w:w="80"/>
+              <w:bottom w:type="dxa" w:w="80"/>
+              <w:right w:type="dxa" w:w="80"/>
+            </w:tcMar>
+            <w:vAlign w:val="top"/>
+          </w:tcPr>
+          <w:p>
+            <w:pPr>
+              <w:pStyle w:val="Table Style 2"/>
+              <w:jc w:val="center"/>
+            </w:pPr>
+            <w:r>
+              <w:rPr>
+                <w:rFonts w:ascii="Helvetica"/>
+                <w:rtl w:val="0"/>
+              </w:rPr>
+              <w:t>Get data from Matlab</w:t>
+            </w:r>
+          </w:p>
+        </w:tc>
+        <w:tc>
+          <w:tcPr>
+            <w:tcW w:type="dxa" w:w="3120"/>
+            <w:tcBorders>
+              <w:top w:val="single" w:color="000000" w:sz="2" w:space="0" w:shadow="0" w:frame="0"/>
+              <w:left w:val="single" w:color="000000" w:sz="2" w:space="0" w:shadow="0" w:frame="0"/>
+              <w:bottom w:val="single" w:color="000000" w:sz="2" w:space="0" w:shadow="0" w:frame="0"/>
+              <w:right w:val="single" w:color="000000" w:sz="2" w:space="0" w:shadow="0" w:frame="0"/>
+            </w:tcBorders>
+            <w:shd w:val="clear" w:color="auto" w:fill="eeeeee"/>
+            <w:tcMar>
+              <w:top w:type="dxa" w:w="80"/>
+              <w:left w:type="dxa" w:w="80"/>
+              <w:bottom w:type="dxa" w:w="80"/>
+              <w:right w:type="dxa" w:w="80"/>
+            </w:tcMar>
+            <w:vAlign w:val="top"/>
+          </w:tcPr>
+          <w:p/>
+        </w:tc>
+      </w:tr>
+      <w:tr>
+        <w:tblPrEx>
+          <w:shd w:val="clear" w:color="auto" w:fill="auto"/>
+        </w:tblPrEx>
+        <w:trPr>
+          <w:trHeight w:val="279" w:hRule="atLeast"/>
+        </w:trPr>
+        <w:tc>
+          <w:tcPr>
+            <w:tcW w:type="dxa" w:w="3120"/>
+            <w:tcBorders>
+              <w:top w:val="single" w:color="000000" w:sz="2" w:space="0" w:shadow="0" w:frame="0"/>
+              <w:left w:val="single" w:color="000000" w:sz="2" w:space="0" w:shadow="0" w:frame="0"/>
+              <w:bottom w:val="single" w:color="000000" w:sz="2" w:space="0" w:shadow="0" w:frame="0"/>
+              <w:right w:val="single" w:color="000000" w:sz="4" w:space="0" w:shadow="0" w:frame="0"/>
+            </w:tcBorders>
+            <w:shd w:val="clear" w:color="auto" w:fill="e2e4e3"/>
+            <w:tcMar>
+              <w:top w:type="dxa" w:w="80"/>
+              <w:left w:type="dxa" w:w="80"/>
+              <w:bottom w:type="dxa" w:w="80"/>
+              <w:right w:type="dxa" w:w="80"/>
+            </w:tcMar>
+            <w:vAlign w:val="top"/>
+          </w:tcPr>
+          <w:p>
+            <w:pPr>
+              <w:pStyle w:val="Table Style 1"/>
+              <w:jc w:val="center"/>
+            </w:pPr>
+            <w:r>
+              <w:rPr>
+                <w:rFonts w:ascii="Helvetica"/>
+                <w:rtl w:val="0"/>
+              </w:rPr>
+              <w:t>0.04</w:t>
+            </w:r>
+          </w:p>
+        </w:tc>
+        <w:tc>
+          <w:tcPr>
+            <w:tcW w:type="dxa" w:w="3120"/>
+            <w:tcBorders>
+              <w:top w:val="single" w:color="000000" w:sz="2" w:space="0" w:shadow="0" w:frame="0"/>
+              <w:left w:val="single" w:color="000000" w:sz="4" w:space="0" w:shadow="0" w:frame="0"/>
+              <w:bottom w:val="single" w:color="000000" w:sz="2" w:space="0" w:shadow="0" w:frame="0"/>
+              <w:right w:val="single" w:color="000000" w:sz="2" w:space="0" w:shadow="0" w:frame="0"/>
+            </w:tcBorders>
+            <w:shd w:val="clear" w:color="auto" w:fill="auto"/>
+            <w:tcMar>
+              <w:top w:type="dxa" w:w="80"/>
+              <w:left w:type="dxa" w:w="80"/>
+              <w:bottom w:type="dxa" w:w="80"/>
+              <w:right w:type="dxa" w:w="80"/>
+            </w:tcMar>
+            <w:vAlign w:val="top"/>
+          </w:tcPr>
+          <w:p/>
+        </w:tc>
+        <w:tc>
+          <w:tcPr>
+            <w:tcW w:type="dxa" w:w="3120"/>
+            <w:tcBorders>
+              <w:top w:val="single" w:color="000000" w:sz="2" w:space="0" w:shadow="0" w:frame="0"/>
+              <w:left w:val="single" w:color="000000" w:sz="2" w:space="0" w:shadow="0" w:frame="0"/>
+              <w:bottom w:val="single" w:color="000000" w:sz="2" w:space="0" w:shadow="0" w:frame="0"/>
+              <w:right w:val="single" w:color="000000" w:sz="2" w:space="0" w:shadow="0" w:frame="0"/>
+            </w:tcBorders>
+            <w:shd w:val="clear" w:color="auto" w:fill="auto"/>
+            <w:tcMar>
+              <w:top w:type="dxa" w:w="80"/>
+              <w:left w:type="dxa" w:w="80"/>
+              <w:bottom w:type="dxa" w:w="80"/>
+              <w:right w:type="dxa" w:w="80"/>
+            </w:tcMar>
+            <w:vAlign w:val="top"/>
+          </w:tcPr>
+          <w:p/>
+        </w:tc>
+      </w:tr>
+      <w:tr>
+        <w:tblPrEx>
+          <w:shd w:val="clear" w:color="auto" w:fill="auto"/>
+        </w:tblPrEx>
+        <w:trPr>
+          <w:trHeight w:val="279" w:hRule="atLeast"/>
+        </w:trPr>
+        <w:tc>
+          <w:tcPr>
+            <w:tcW w:type="dxa" w:w="3120"/>
+            <w:tcBorders>
+              <w:top w:val="single" w:color="000000" w:sz="2" w:space="0" w:shadow="0" w:frame="0"/>
+              <w:left w:val="single" w:color="000000" w:sz="2" w:space="0" w:shadow="0" w:frame="0"/>
+              <w:bottom w:val="single" w:color="000000" w:sz="2" w:space="0" w:shadow="0" w:frame="0"/>
+              <w:right w:val="single" w:color="000000" w:sz="4" w:space="0" w:shadow="0" w:frame="0"/>
+            </w:tcBorders>
+            <w:shd w:val="clear" w:color="auto" w:fill="e2e4e3"/>
+            <w:tcMar>
+              <w:top w:type="dxa" w:w="80"/>
+              <w:left w:type="dxa" w:w="80"/>
+              <w:bottom w:type="dxa" w:w="80"/>
+              <w:right w:type="dxa" w:w="80"/>
+            </w:tcMar>
+            <w:vAlign w:val="top"/>
+          </w:tcPr>
+          <w:p>
+            <w:pPr>
+              <w:pStyle w:val="Table Style 1"/>
+              <w:jc w:val="center"/>
+            </w:pPr>
+            <w:r>
+              <w:rPr>
+                <w:rFonts w:ascii="Helvetica"/>
+                <w:rtl w:val="0"/>
+              </w:rPr>
+              <w:t>0.06</w:t>
+            </w:r>
+          </w:p>
+        </w:tc>
+        <w:tc>
+          <w:tcPr>
+            <w:tcW w:type="dxa" w:w="3120"/>
+            <w:tcBorders>
+              <w:top w:val="single" w:color="000000" w:sz="2" w:space="0" w:shadow="0" w:frame="0"/>
+              <w:left w:val="single" w:color="000000" w:sz="4" w:space="0" w:shadow="0" w:frame="0"/>
+              <w:bottom w:val="single" w:color="000000" w:sz="2" w:space="0" w:shadow="0" w:frame="0"/>
+              <w:right w:val="single" w:color="000000" w:sz="2" w:space="0" w:shadow="0" w:frame="0"/>
+            </w:tcBorders>
+            <w:shd w:val="clear" w:color="auto" w:fill="eeeeee"/>
+            <w:tcMar>
+              <w:top w:type="dxa" w:w="80"/>
+              <w:left w:type="dxa" w:w="80"/>
+              <w:bottom w:type="dxa" w:w="80"/>
+              <w:right w:type="dxa" w:w="80"/>
+            </w:tcMar>
+            <w:vAlign w:val="top"/>
+          </w:tcPr>
+          <w:p/>
+        </w:tc>
+        <w:tc>
+          <w:tcPr>
+            <w:tcW w:type="dxa" w:w="3120"/>
+            <w:tcBorders>
+              <w:top w:val="single" w:color="000000" w:sz="2" w:space="0" w:shadow="0" w:frame="0"/>
+              <w:left w:val="single" w:color="000000" w:sz="2" w:space="0" w:shadow="0" w:frame="0"/>
+              <w:bottom w:val="single" w:color="000000" w:sz="2" w:space="0" w:shadow="0" w:frame="0"/>
+              <w:right w:val="single" w:color="000000" w:sz="2" w:space="0" w:shadow="0" w:frame="0"/>
+            </w:tcBorders>
+            <w:shd w:val="clear" w:color="auto" w:fill="eeeeee"/>
+            <w:tcMar>
+              <w:top w:type="dxa" w:w="80"/>
+              <w:left w:type="dxa" w:w="80"/>
+              <w:bottom w:type="dxa" w:w="80"/>
+              <w:right w:type="dxa" w:w="80"/>
+            </w:tcMar>
+            <w:vAlign w:val="top"/>
+          </w:tcPr>
+          <w:p/>
+        </w:tc>
+      </w:tr>
+      <w:tr>
+        <w:tblPrEx>
+          <w:shd w:val="clear" w:color="auto" w:fill="auto"/>
+        </w:tblPrEx>
+        <w:trPr>
+          <w:trHeight w:val="279" w:hRule="atLeast"/>
+        </w:trPr>
+        <w:tc>
+          <w:tcPr>
+            <w:tcW w:type="dxa" w:w="3120"/>
+            <w:tcBorders>
+              <w:top w:val="single" w:color="000000" w:sz="2" w:space="0" w:shadow="0" w:frame="0"/>
+              <w:left w:val="single" w:color="000000" w:sz="2" w:space="0" w:shadow="0" w:frame="0"/>
+              <w:bottom w:val="single" w:color="000000" w:sz="2" w:space="0" w:shadow="0" w:frame="0"/>
+              <w:right w:val="single" w:color="000000" w:sz="4" w:space="0" w:shadow="0" w:frame="0"/>
+            </w:tcBorders>
+            <w:shd w:val="clear" w:color="auto" w:fill="e2e4e3"/>
+            <w:tcMar>
+              <w:top w:type="dxa" w:w="80"/>
+              <w:left w:type="dxa" w:w="80"/>
+              <w:bottom w:type="dxa" w:w="80"/>
+              <w:right w:type="dxa" w:w="80"/>
+            </w:tcMar>
+            <w:vAlign w:val="top"/>
+          </w:tcPr>
+          <w:p>
+            <w:pPr>
+              <w:pStyle w:val="Table Style 1"/>
+              <w:jc w:val="center"/>
+            </w:pPr>
+            <w:r>
+              <w:rPr>
+                <w:rFonts w:ascii="Helvetica"/>
+                <w:rtl w:val="0"/>
+              </w:rPr>
+              <w:t>0.08</w:t>
+            </w:r>
+          </w:p>
+        </w:tc>
+        <w:tc>
+          <w:tcPr>
+            <w:tcW w:type="dxa" w:w="3120"/>
+            <w:tcBorders>
+              <w:top w:val="single" w:color="000000" w:sz="2" w:space="0" w:shadow="0" w:frame="0"/>
+              <w:left w:val="single" w:color="000000" w:sz="4" w:space="0" w:shadow="0" w:frame="0"/>
+              <w:bottom w:val="single" w:color="000000" w:sz="2" w:space="0" w:shadow="0" w:frame="0"/>
+              <w:right w:val="single" w:color="000000" w:sz="2" w:space="0" w:shadow="0" w:frame="0"/>
+            </w:tcBorders>
+            <w:shd w:val="clear" w:color="auto" w:fill="auto"/>
+            <w:tcMar>
+              <w:top w:type="dxa" w:w="80"/>
+              <w:left w:type="dxa" w:w="80"/>
+              <w:bottom w:type="dxa" w:w="80"/>
+              <w:right w:type="dxa" w:w="80"/>
+            </w:tcMar>
+            <w:vAlign w:val="top"/>
+          </w:tcPr>
+          <w:p/>
+        </w:tc>
+        <w:tc>
+          <w:tcPr>
+            <w:tcW w:type="dxa" w:w="3120"/>
+            <w:tcBorders>
+              <w:top w:val="single" w:color="000000" w:sz="2" w:space="0" w:shadow="0" w:frame="0"/>
+              <w:left w:val="single" w:color="000000" w:sz="2" w:space="0" w:shadow="0" w:frame="0"/>
+              <w:bottom w:val="single" w:color="000000" w:sz="2" w:space="0" w:shadow="0" w:frame="0"/>
+              <w:right w:val="single" w:color="000000" w:sz="2" w:space="0" w:shadow="0" w:frame="0"/>
+            </w:tcBorders>
+            <w:shd w:val="clear" w:color="auto" w:fill="auto"/>
+            <w:tcMar>
+              <w:top w:type="dxa" w:w="80"/>
+              <w:left w:type="dxa" w:w="80"/>
+              <w:bottom w:type="dxa" w:w="80"/>
+              <w:right w:type="dxa" w:w="80"/>
+            </w:tcMar>
+            <w:vAlign w:val="top"/>
+          </w:tcPr>
+          <w:p/>
+        </w:tc>
+      </w:tr>
+      <w:tr>
+        <w:tblPrEx>
+          <w:shd w:val="clear" w:color="auto" w:fill="auto"/>
+        </w:tblPrEx>
+        <w:trPr>
+          <w:trHeight w:val="279" w:hRule="atLeast"/>
+        </w:trPr>
+        <w:tc>
+          <w:tcPr>
+            <w:tcW w:type="dxa" w:w="3120"/>
+            <w:tcBorders>
+              <w:top w:val="single" w:color="000000" w:sz="2" w:space="0" w:shadow="0" w:frame="0"/>
+              <w:left w:val="single" w:color="000000" w:sz="2" w:space="0" w:shadow="0" w:frame="0"/>
+              <w:bottom w:val="single" w:color="000000" w:sz="2" w:space="0" w:shadow="0" w:frame="0"/>
+              <w:right w:val="single" w:color="000000" w:sz="4" w:space="0" w:shadow="0" w:frame="0"/>
+            </w:tcBorders>
+            <w:shd w:val="clear" w:color="auto" w:fill="e2e4e3"/>
+            <w:tcMar>
+              <w:top w:type="dxa" w:w="80"/>
+              <w:left w:type="dxa" w:w="80"/>
+              <w:bottom w:type="dxa" w:w="80"/>
+              <w:right w:type="dxa" w:w="80"/>
+            </w:tcMar>
+            <w:vAlign w:val="top"/>
+          </w:tcPr>
+          <w:p>
+            <w:pPr>
+              <w:pStyle w:val="Table Style 1"/>
+              <w:jc w:val="center"/>
+            </w:pPr>
+            <w:r>
+              <w:rPr>
+                <w:rFonts w:ascii="Helvetica"/>
+                <w:rtl w:val="0"/>
+              </w:rPr>
+              <w:t>0.10</w:t>
+            </w:r>
+          </w:p>
+        </w:tc>
+        <w:tc>
+          <w:tcPr>
+            <w:tcW w:type="dxa" w:w="3120"/>
+            <w:tcBorders>
+              <w:top w:val="single" w:color="000000" w:sz="2" w:space="0" w:shadow="0" w:frame="0"/>
+              <w:left w:val="single" w:color="000000" w:sz="4" w:space="0" w:shadow="0" w:frame="0"/>
+              <w:bottom w:val="single" w:color="000000" w:sz="2" w:space="0" w:shadow="0" w:frame="0"/>
+              <w:right w:val="single" w:color="000000" w:sz="2" w:space="0" w:shadow="0" w:frame="0"/>
+            </w:tcBorders>
+            <w:shd w:val="clear" w:color="auto" w:fill="eeeeee"/>
+            <w:tcMar>
+              <w:top w:type="dxa" w:w="80"/>
+              <w:left w:type="dxa" w:w="80"/>
+              <w:bottom w:type="dxa" w:w="80"/>
+              <w:right w:type="dxa" w:w="80"/>
+            </w:tcMar>
+            <w:vAlign w:val="top"/>
+          </w:tcPr>
+          <w:p/>
+        </w:tc>
+        <w:tc>
+          <w:tcPr>
+            <w:tcW w:type="dxa" w:w="3120"/>
+            <w:tcBorders>
+              <w:top w:val="single" w:color="000000" w:sz="2" w:space="0" w:shadow="0" w:frame="0"/>
+              <w:left w:val="single" w:color="000000" w:sz="2" w:space="0" w:shadow="0" w:frame="0"/>
+              <w:bottom w:val="single" w:color="000000" w:sz="2" w:space="0" w:shadow="0" w:frame="0"/>
+              <w:right w:val="single" w:color="000000" w:sz="2" w:space="0" w:shadow="0" w:frame="0"/>
+            </w:tcBorders>
+            <w:shd w:val="clear" w:color="auto" w:fill="eeeeee"/>
+            <w:tcMar>
+              <w:top w:type="dxa" w:w="80"/>
+              <w:left w:type="dxa" w:w="80"/>
+              <w:bottom w:type="dxa" w:w="80"/>
+              <w:right w:type="dxa" w:w="80"/>
+            </w:tcMar>
+            <w:vAlign w:val="top"/>
+          </w:tcPr>
+          <w:p/>
+        </w:tc>
+      </w:tr>
+      <w:tr>
+        <w:tblPrEx>
+          <w:shd w:val="clear" w:color="auto" w:fill="auto"/>
+        </w:tblPrEx>
+        <w:trPr>
+          <w:trHeight w:val="279" w:hRule="atLeast"/>
+        </w:trPr>
+        <w:tc>
+          <w:tcPr>
+            <w:tcW w:type="dxa" w:w="3120"/>
+            <w:tcBorders>
+              <w:top w:val="single" w:color="000000" w:sz="2" w:space="0" w:shadow="0" w:frame="0"/>
+              <w:left w:val="single" w:color="000000" w:sz="2" w:space="0" w:shadow="0" w:frame="0"/>
+              <w:bottom w:val="single" w:color="000000" w:sz="2" w:space="0" w:shadow="0" w:frame="0"/>
+              <w:right w:val="single" w:color="000000" w:sz="4" w:space="0" w:shadow="0" w:frame="0"/>
+            </w:tcBorders>
+            <w:shd w:val="clear" w:color="auto" w:fill="e2e4e3"/>
+            <w:tcMar>
+              <w:top w:type="dxa" w:w="80"/>
+              <w:left w:type="dxa" w:w="80"/>
+              <w:bottom w:type="dxa" w:w="80"/>
+              <w:right w:type="dxa" w:w="80"/>
+            </w:tcMar>
+            <w:vAlign w:val="top"/>
+          </w:tcPr>
+          <w:p>
+            <w:pPr>
+              <w:pStyle w:val="Table Style 1"/>
+              <w:jc w:val="center"/>
+            </w:pPr>
+            <w:r>
+              <w:rPr>
+                <w:rFonts w:ascii="Helvetica"/>
+                <w:rtl w:val="0"/>
+              </w:rPr>
+              <w:t>0.12</w:t>
+            </w:r>
+          </w:p>
+        </w:tc>
+        <w:tc>
+          <w:tcPr>
+            <w:tcW w:type="dxa" w:w="3120"/>
+            <w:tcBorders>
+              <w:top w:val="single" w:color="000000" w:sz="2" w:space="0" w:shadow="0" w:frame="0"/>
+              <w:left w:val="single" w:color="000000" w:sz="4" w:space="0" w:shadow="0" w:frame="0"/>
+              <w:bottom w:val="single" w:color="000000" w:sz="2" w:space="0" w:shadow="0" w:frame="0"/>
+              <w:right w:val="single" w:color="000000" w:sz="2" w:space="0" w:shadow="0" w:frame="0"/>
+            </w:tcBorders>
+            <w:shd w:val="clear" w:color="auto" w:fill="auto"/>
+            <w:tcMar>
+              <w:top w:type="dxa" w:w="80"/>
+              <w:left w:type="dxa" w:w="80"/>
+              <w:bottom w:type="dxa" w:w="80"/>
+              <w:right w:type="dxa" w:w="80"/>
+            </w:tcMar>
+            <w:vAlign w:val="top"/>
+          </w:tcPr>
+          <w:p/>
+        </w:tc>
+        <w:tc>
+          <w:tcPr>
+            <w:tcW w:type="dxa" w:w="3120"/>
+            <w:tcBorders>
+              <w:top w:val="single" w:color="000000" w:sz="2" w:space="0" w:shadow="0" w:frame="0"/>
+              <w:left w:val="single" w:color="000000" w:sz="2" w:space="0" w:shadow="0" w:frame="0"/>
+              <w:bottom w:val="single" w:color="000000" w:sz="2" w:space="0" w:shadow="0" w:frame="0"/>
+              <w:right w:val="single" w:color="000000" w:sz="2" w:space="0" w:shadow="0" w:frame="0"/>
+            </w:tcBorders>
+            <w:shd w:val="clear" w:color="auto" w:fill="auto"/>
+            <w:tcMar>
+              <w:top w:type="dxa" w:w="80"/>
+              <w:left w:type="dxa" w:w="80"/>
+              <w:bottom w:type="dxa" w:w="80"/>
+              <w:right w:type="dxa" w:w="80"/>
+            </w:tcMar>
+            <w:vAlign w:val="top"/>
+          </w:tcPr>
+          <w:p/>
+        </w:tc>
+      </w:tr>
+      <w:tr>
+        <w:tblPrEx>
+          <w:shd w:val="clear" w:color="auto" w:fill="auto"/>
+        </w:tblPrEx>
+        <w:trPr>
+          <w:trHeight w:val="279" w:hRule="atLeast"/>
+        </w:trPr>
+        <w:tc>
+          <w:tcPr>
+            <w:tcW w:type="dxa" w:w="3120"/>
+            <w:tcBorders>
+              <w:top w:val="single" w:color="000000" w:sz="2" w:space="0" w:shadow="0" w:frame="0"/>
+              <w:left w:val="single" w:color="000000" w:sz="2" w:space="0" w:shadow="0" w:frame="0"/>
+              <w:bottom w:val="single" w:color="000000" w:sz="2" w:space="0" w:shadow="0" w:frame="0"/>
+              <w:right w:val="single" w:color="000000" w:sz="4" w:space="0" w:shadow="0" w:frame="0"/>
+            </w:tcBorders>
+            <w:shd w:val="clear" w:color="auto" w:fill="e2e4e3"/>
+            <w:tcMar>
+              <w:top w:type="dxa" w:w="80"/>
+              <w:left w:type="dxa" w:w="80"/>
+              <w:bottom w:type="dxa" w:w="80"/>
+              <w:right w:type="dxa" w:w="80"/>
+            </w:tcMar>
+            <w:vAlign w:val="top"/>
+          </w:tcPr>
+          <w:p>
+            <w:pPr>
+              <w:pStyle w:val="Table Style 1"/>
+              <w:jc w:val="center"/>
+            </w:pPr>
+            <w:r>
+              <w:rPr>
+                <w:rFonts w:ascii="Helvetica"/>
+                <w:rtl w:val="0"/>
+              </w:rPr>
+              <w:t>0.14</w:t>
+            </w:r>
+          </w:p>
+        </w:tc>
+        <w:tc>
+          <w:tcPr>
+            <w:tcW w:type="dxa" w:w="3120"/>
+            <w:tcBorders>
+              <w:top w:val="single" w:color="000000" w:sz="2" w:space="0" w:shadow="0" w:frame="0"/>
+              <w:left w:val="single" w:color="000000" w:sz="4" w:space="0" w:shadow="0" w:frame="0"/>
+              <w:bottom w:val="single" w:color="000000" w:sz="2" w:space="0" w:shadow="0" w:frame="0"/>
+              <w:right w:val="single" w:color="000000" w:sz="2" w:space="0" w:shadow="0" w:frame="0"/>
+            </w:tcBorders>
+            <w:shd w:val="clear" w:color="auto" w:fill="eeeeee"/>
+            <w:tcMar>
+              <w:top w:type="dxa" w:w="80"/>
+              <w:left w:type="dxa" w:w="80"/>
+              <w:bottom w:type="dxa" w:w="80"/>
+              <w:right w:type="dxa" w:w="80"/>
+            </w:tcMar>
+            <w:vAlign w:val="top"/>
+          </w:tcPr>
+          <w:p/>
+        </w:tc>
+        <w:tc>
+          <w:tcPr>
+            <w:tcW w:type="dxa" w:w="3120"/>
+            <w:tcBorders>
+              <w:top w:val="single" w:color="000000" w:sz="2" w:space="0" w:shadow="0" w:frame="0"/>
+              <w:left w:val="single" w:color="000000" w:sz="2" w:space="0" w:shadow="0" w:frame="0"/>
+              <w:bottom w:val="single" w:color="000000" w:sz="2" w:space="0" w:shadow="0" w:frame="0"/>
+              <w:right w:val="single" w:color="000000" w:sz="2" w:space="0" w:shadow="0" w:frame="0"/>
+            </w:tcBorders>
+            <w:shd w:val="clear" w:color="auto" w:fill="eeeeee"/>
+            <w:tcMar>
+              <w:top w:type="dxa" w:w="80"/>
+              <w:left w:type="dxa" w:w="80"/>
+              <w:bottom w:type="dxa" w:w="80"/>
+              <w:right w:type="dxa" w:w="80"/>
+            </w:tcMar>
+            <w:vAlign w:val="top"/>
+          </w:tcPr>
+          <w:p/>
+        </w:tc>
+      </w:tr>
+    </w:tbl>
+    <w:p>
+      <w:pPr>
+        <w:pStyle w:val="Body A"/>
+        <w:rPr>
+          <w:rtl w:val="0"/>
+        </w:rPr>
+      </w:pPr>
+    </w:p>
+    <w:p>
+      <w:pPr>
+        <w:pStyle w:val="Body A"/>
+        <w:rPr>
+          <w:rtl w:val="0"/>
+        </w:rPr>
+      </w:pPr>
+    </w:p>
+    <w:p>
+      <w:pPr>
+        <w:pStyle w:val="Body A"/>
         <w:rPr>
           <w:rtl w:val="0"/>
         </w:rPr>
@@ -5109,7 +5911,15 @@
           <w:rtl w:val="0"/>
           <w:lang w:val="en-US"/>
         </w:rPr>
-        <w:t>Figure 3:  Error bar graph of varying speeds and directions where the robot eats everything it encounters. Where the error bars are the standard deviation for the robot at the given speed.</w:t>
+        <w:t xml:space="preserve">Fig 3 </w:t>
+      </w:r>
+      <w:r>
+        <w:rPr>
+          <w:rFonts w:ascii="Cambria" w:cs="Cambria" w:hAnsi="Cambria" w:eastAsia="Cambria"/>
+          <w:rtl w:val="0"/>
+          <w:lang w:val="en-US"/>
+        </w:rPr>
+        <w:t>where the robot eats everything it encounters. Where the error bars are the standard deviation for the robot at the given speed.</w:t>
       </w:r>
     </w:p>
     <w:p>
@@ -5355,7 +6165,7 @@
       <w:rPr>
         <w:rtl w:val="0"/>
       </w:rPr>
-      <w:t>8</w:t>
+      <w:t>5</w:t>
     </w:r>
     <w:r>
       <w:rPr>
@@ -5900,6 +6710,80 @@
       <w:u w:val="none" w:color="000000"/>
       <w:vertAlign w:val="baseline"/>
       <w:lang w:val="en-US"/>
+    </w:rPr>
+  </w:style>
+  <w:style w:type="paragraph" w:styleId="Table Style 1">
+    <w:name w:val="Table Style 1"/>
+    <w:next w:val="Table Style 1"/>
+    <w:pPr>
+      <w:keepNext w:val="0"/>
+      <w:keepLines w:val="0"/>
+      <w:pageBreakBefore w:val="0"/>
+      <w:widowControl w:val="1"/>
+      <w:shd w:val="clear" w:color="auto" w:fill="auto"/>
+      <w:suppressAutoHyphens w:val="0"/>
+      <w:bidi w:val="0"/>
+      <w:spacing w:before="0" w:after="0" w:line="240" w:lineRule="auto"/>
+      <w:ind w:left="0" w:right="0" w:firstLine="0"/>
+      <w:jc w:val="left"/>
+      <w:outlineLvl w:val="9"/>
+    </w:pPr>
+    <w:rPr>
+      <w:rFonts w:ascii="Helvetica" w:cs="Helvetica" w:hAnsi="Helvetica" w:eastAsia="Helvetica"/>
+      <w:b w:val="1"/>
+      <w:bCs w:val="1"/>
+      <w:i w:val="0"/>
+      <w:iCs w:val="0"/>
+      <w:caps w:val="0"/>
+      <w:smallCaps w:val="0"/>
+      <w:strike w:val="0"/>
+      <w:dstrike w:val="0"/>
+      <w:outline w:val="0"/>
+      <w:color w:val="000000"/>
+      <w:spacing w:val="0"/>
+      <w:kern w:val="0"/>
+      <w:position w:val="0"/>
+      <w:sz w:val="20"/>
+      <w:szCs w:val="20"/>
+      <w:u w:val="none"/>
+      <w:vertAlign w:val="baseline"/>
+    </w:rPr>
+  </w:style>
+  <w:style w:type="paragraph" w:styleId="Table Style 2">
+    <w:name w:val="Table Style 2"/>
+    <w:next w:val="Table Style 2"/>
+    <w:pPr>
+      <w:keepNext w:val="0"/>
+      <w:keepLines w:val="0"/>
+      <w:pageBreakBefore w:val="0"/>
+      <w:widowControl w:val="1"/>
+      <w:shd w:val="clear" w:color="auto" w:fill="auto"/>
+      <w:suppressAutoHyphens w:val="0"/>
+      <w:bidi w:val="0"/>
+      <w:spacing w:before="0" w:after="0" w:line="240" w:lineRule="auto"/>
+      <w:ind w:left="0" w:right="0" w:firstLine="0"/>
+      <w:jc w:val="left"/>
+      <w:outlineLvl w:val="9"/>
+    </w:pPr>
+    <w:rPr>
+      <w:rFonts w:ascii="Helvetica" w:cs="Helvetica" w:hAnsi="Helvetica" w:eastAsia="Helvetica"/>
+      <w:b w:val="0"/>
+      <w:bCs w:val="0"/>
+      <w:i w:val="0"/>
+      <w:iCs w:val="0"/>
+      <w:caps w:val="0"/>
+      <w:smallCaps w:val="0"/>
+      <w:strike w:val="0"/>
+      <w:dstrike w:val="0"/>
+      <w:outline w:val="0"/>
+      <w:color w:val="000000"/>
+      <w:spacing w:val="0"/>
+      <w:kern w:val="0"/>
+      <w:position w:val="0"/>
+      <w:sz w:val="20"/>
+      <w:szCs w:val="20"/>
+      <w:u w:val="none"/>
+      <w:vertAlign w:val="baseline"/>
     </w:rPr>
   </w:style>
   <w:style w:type="paragraph" w:styleId="Bibliography">

</xml_diff>

<commit_message>
Add arch4 and arch3 data
</commit_message>
<xml_diff>
--- a/Docs/FinalPaper_MatthewLetter_LinSun.docx
+++ b/Docs/FinalPaper_MatthewLetter_LinSun.docx
@@ -1340,7 +1340,7 @@
           <w:rtl w:val="0"/>
           <w:lang w:val="en-US"/>
         </w:rPr>
-        <w:t>2.2 Architecture 1: Movement, measure lifetime as a function of speed</w:t>
+        <w:t>2.2 Architecture 1: Movement, measure lifetime as a function of speed without eating food</w:t>
         <w:tab/>
       </w:r>
       <w:r>
@@ -1518,7 +1518,7 @@
           <w:rtl w:val="0"/>
           <w:lang w:val="en-US"/>
         </w:rPr>
-        <w:t>2.3 Architecture 2: Movement, measure lifetime as a function of speed</w:t>
+        <w:t>2.3 Architecture 2: Movement, measure lifetime as a function of speed with eating food</w:t>
         <w:tab/>
       </w:r>
       <w:r>
@@ -2153,7 +2153,7 @@
           <w:rtl w:val="0"/>
           <w:lang w:val="en-US"/>
         </w:rPr>
-        <w:t>6</w:t>
+        <w:t>7</w:t>
       </w:r>
       <w:r>
         <w:rPr>
@@ -2331,7 +2331,7 @@
           <w:rtl w:val="0"/>
           <w:lang w:val="en-US"/>
         </w:rPr>
-        <w:t>6</w:t>
+        <w:t>7</w:t>
       </w:r>
       <w:r>
         <w:rPr>
@@ -2509,7 +2509,7 @@
           <w:rtl w:val="0"/>
           <w:lang w:val="en-US"/>
         </w:rPr>
-        <w:t>6</w:t>
+        <w:t>7</w:t>
       </w:r>
       <w:r>
         <w:rPr>
@@ -2586,7 +2586,7 @@
           <w:rtl w:val="0"/>
           <w:lang w:val="en-US"/>
         </w:rPr>
-        <w:t>3.2 Architecture 1: Movement, measure lifetime as a function of speed</w:t>
+        <w:t>3.2 Architecture 1: Movement, measure lifetime as a function of speed without eating food</w:t>
         <w:tab/>
       </w:r>
       <w:r>
@@ -2687,7 +2687,7 @@
           <w:rtl w:val="0"/>
           <w:lang w:val="en-US"/>
         </w:rPr>
-        <w:t>7</w:t>
+        <w:t>8</w:t>
       </w:r>
       <w:r>
         <w:rPr>
@@ -2764,7 +2764,7 @@
           <w:rtl w:val="0"/>
           <w:lang w:val="en-US"/>
         </w:rPr>
-        <w:t>3.3 Architecture 2: Movement, measure lifetime as a function of speed</w:t>
+        <w:t>3.3 Architecture 2: Movement, measure lifetime as a function of speed with eating food</w:t>
         <w:tab/>
       </w:r>
       <w:r>
@@ -2865,7 +2865,7 @@
           <w:rtl w:val="0"/>
           <w:lang w:val="en-US"/>
         </w:rPr>
-        <w:t>8</w:t>
+        <w:t>9</w:t>
       </w:r>
       <w:r>
         <w:rPr>
@@ -3043,7 +3043,7 @@
           <w:rtl w:val="0"/>
           <w:lang w:val="en-US"/>
         </w:rPr>
-        <w:t>9</w:t>
+        <w:t>10</w:t>
       </w:r>
       <w:r>
         <w:rPr>
@@ -3221,7 +3221,7 @@
           <w:rtl w:val="0"/>
           <w:lang w:val="en-US"/>
         </w:rPr>
-        <w:t>9</w:t>
+        <w:t>10</w:t>
       </w:r>
       <w:r>
         <w:rPr>
@@ -3399,7 +3399,7 @@
           <w:rtl w:val="0"/>
           <w:lang w:val="en-US"/>
         </w:rPr>
-        <w:t>9</w:t>
+        <w:t>10</w:t>
       </w:r>
       <w:r>
         <w:rPr>
@@ -3577,7 +3577,7 @@
           <w:rtl w:val="0"/>
           <w:lang w:val="en-US"/>
         </w:rPr>
-        <w:t>9</w:t>
+        <w:t>10</w:t>
       </w:r>
       <w:r>
         <w:rPr>
@@ -3733,7 +3733,7 @@
           <w:rtl w:val="0"/>
           <w:lang w:val="en-US"/>
         </w:rPr>
-        <w:t>9</w:t>
+        <w:t>10</w:t>
       </w:r>
       <w:r>
         <w:rPr>
@@ -4121,13 +4121,14 @@
     <w:p>
       <w:pPr>
         <w:pStyle w:val="Body A"/>
-        <w:rPr>
-          <w:rtl w:val="0"/>
-        </w:rPr>
-      </w:pPr>
-      <w:r>
-        <w:rPr>
-          <w:rFonts w:ascii="Cambria" w:cs="Cambria" w:hAnsi="Cambria" w:eastAsia="Cambria"/>
+        <w:jc w:val="both"/>
+        <w:rPr>
+          <w:rtl w:val="0"/>
+        </w:rPr>
+      </w:pPr>
+      <w:r>
+        <w:rPr>
+          <w:rFonts w:ascii="Times New Roman"/>
           <w:rtl w:val="0"/>
           <w:lang w:val="en-US"/>
         </w:rPr>
@@ -4135,7 +4136,7 @@
       </w:r>
       <w:r>
         <w:rPr>
-          <w:rFonts w:ascii="Cambria" w:cs="Cambria" w:hAnsi="Cambria" w:eastAsia="Cambria"/>
+          <w:rFonts w:hAnsi="Times New Roman" w:hint="default"/>
           <w:rtl w:val="0"/>
           <w:lang w:val="en-US"/>
         </w:rPr>
@@ -4143,7 +4144,7 @@
       </w:r>
       <w:r>
         <w:rPr>
-          <w:rFonts w:ascii="Cambria" w:cs="Cambria" w:hAnsi="Cambria" w:eastAsia="Cambria"/>
+          <w:rFonts w:ascii="Times New Roman"/>
           <w:rtl w:val="0"/>
           <w:lang w:val="en-US"/>
         </w:rPr>
@@ -4169,18 +4170,28 @@
         </w:rPr>
         <w:t>2.2 Architecture 1: Movement, measure lifetime as a function of speed</w:t>
       </w:r>
+      <w:r>
+        <w:rPr>
+          <w:color w:val="000000"/>
+          <w:u w:color="000000"/>
+          <w:rtl w:val="0"/>
+          <w:lang w:val="en-US"/>
+        </w:rPr>
+        <w:t xml:space="preserve"> without eating food</w:t>
+      </w:r>
       <w:bookmarkEnd w:id="4"/>
     </w:p>
     <w:p>
       <w:pPr>
         <w:pStyle w:val="Body A"/>
-        <w:rPr>
-          <w:rtl w:val="0"/>
-        </w:rPr>
-      </w:pPr>
-      <w:r>
-        <w:rPr>
-          <w:rFonts w:ascii="Cambria" w:cs="Cambria" w:hAnsi="Cambria" w:eastAsia="Cambria"/>
+        <w:jc w:val="both"/>
+        <w:rPr>
+          <w:rtl w:val="0"/>
+        </w:rPr>
+      </w:pPr>
+      <w:r>
+        <w:rPr>
+          <w:rFonts w:ascii="Times New Roman"/>
           <w:rtl w:val="0"/>
           <w:lang w:val="en-US"/>
         </w:rPr>
@@ -4188,7 +4199,7 @@
       </w:r>
       <w:r>
         <w:rPr>
-          <w:rFonts w:ascii="Cambria" w:cs="Cambria" w:hAnsi="Cambria" w:eastAsia="Cambria"/>
+          <w:rFonts w:hAnsi="Times New Roman" w:hint="default"/>
           <w:rtl w:val="0"/>
           <w:lang w:val="en-US"/>
         </w:rPr>
@@ -4196,7 +4207,7 @@
       </w:r>
       <w:r>
         <w:rPr>
-          <w:rFonts w:ascii="Cambria" w:cs="Cambria" w:hAnsi="Cambria" w:eastAsia="Cambria"/>
+          <w:rFonts w:ascii="Times New Roman"/>
           <w:rtl w:val="0"/>
           <w:lang w:val="en-US"/>
         </w:rPr>
@@ -4222,18 +4233,28 @@
         </w:rPr>
         <w:t>2.3 Architecture 2: Movement, measure lifetime as a function of speed</w:t>
       </w:r>
+      <w:r>
+        <w:rPr>
+          <w:color w:val="000000"/>
+          <w:u w:color="000000"/>
+          <w:rtl w:val="0"/>
+          <w:lang w:val="en-US"/>
+        </w:rPr>
+        <w:t xml:space="preserve"> with eating food</w:t>
+      </w:r>
       <w:bookmarkEnd w:id="5"/>
     </w:p>
     <w:p>
       <w:pPr>
         <w:pStyle w:val="Body A"/>
-        <w:rPr>
-          <w:rtl w:val="0"/>
-        </w:rPr>
-      </w:pPr>
-      <w:r>
-        <w:rPr>
-          <w:rFonts w:ascii="Cambria" w:cs="Cambria" w:hAnsi="Cambria" w:eastAsia="Cambria"/>
+        <w:jc w:val="both"/>
+        <w:rPr>
+          <w:rtl w:val="0"/>
+        </w:rPr>
+      </w:pPr>
+      <w:r>
+        <w:rPr>
+          <w:rFonts w:ascii="Times New Roman"/>
           <w:rtl w:val="0"/>
           <w:lang w:val="en-US"/>
         </w:rPr>
@@ -4241,7 +4262,7 @@
       </w:r>
       <w:r>
         <w:rPr>
-          <w:rFonts w:ascii="Cambria" w:cs="Cambria" w:hAnsi="Cambria" w:eastAsia="Cambria"/>
+          <w:rFonts w:hAnsi="Times New Roman" w:hint="default"/>
           <w:rtl w:val="0"/>
           <w:lang w:val="en-US"/>
         </w:rPr>
@@ -4249,7 +4270,7 @@
       </w:r>
       <w:r>
         <w:rPr>
-          <w:rFonts w:ascii="Cambria" w:cs="Cambria" w:hAnsi="Cambria" w:eastAsia="Cambria"/>
+          <w:rFonts w:ascii="Times New Roman"/>
           <w:rtl w:val="0"/>
           <w:lang w:val="en-US"/>
         </w:rPr>
@@ -4280,23 +4301,96 @@
     <w:p>
       <w:pPr>
         <w:pStyle w:val="Body A"/>
-        <w:rPr>
-          <w:rtl w:val="0"/>
-        </w:rPr>
-      </w:pPr>
-      <w:r>
-        <w:rPr>
-          <w:rFonts w:ascii="Cambria" w:cs="Cambria" w:hAnsi="Cambria" w:eastAsia="Cambria"/>
-          <w:rtl w:val="0"/>
-          <w:lang w:val="en-US"/>
-        </w:rPr>
-        <w:t>This test will try to classify food as either good or bad. An LMS neuron will be use to classify the food. A gain in health points will be classified as good and a loss in health point will be classified as bad. The light vector from the food will be used as inputs.</w:t>
+        <w:jc w:val="both"/>
+        <w:rPr>
+          <w:rtl w:val="0"/>
+        </w:rPr>
+      </w:pPr>
+      <w:r>
+        <w:rPr>
+          <w:rFonts w:ascii="Times New Roman"/>
+          <w:rtl w:val="0"/>
+          <w:lang w:val="en-US"/>
+        </w:rPr>
+        <w:t>This test will try to classify food as either good or bad</w:t>
+      </w:r>
+      <w:r>
+        <w:rPr>
+          <w:rFonts w:ascii="Times New Roman"/>
+          <w:rtl w:val="0"/>
+          <w:lang w:val="en-US"/>
+        </w:rPr>
+        <w:t xml:space="preserve"> based on whether the food could increase or decrease energy of the robot</w:t>
+      </w:r>
+      <w:r>
+        <w:rPr>
+          <w:rFonts w:ascii="Times New Roman"/>
+          <w:rtl w:val="0"/>
+          <w:lang w:val="en-US"/>
+        </w:rPr>
+        <w:t>.</w:t>
+      </w:r>
+      <w:r>
+        <w:rPr>
+          <w:rFonts w:ascii="Times New Roman"/>
+          <w:rtl w:val="0"/>
+          <w:lang w:val="en-US"/>
+        </w:rPr>
+        <w:t xml:space="preserve"> If the food could increase the energy for the robot, we say that  the food is good. Otherwise, we say that the food is bad.</w:t>
+      </w:r>
+      <w:r>
+        <w:rPr>
+          <w:rFonts w:ascii="Times New Roman"/>
+          <w:rtl w:val="0"/>
+          <w:lang w:val="en-US"/>
+        </w:rPr>
+        <w:t xml:space="preserve"> </w:t>
+      </w:r>
+      <w:r>
+        <w:rPr>
+          <w:rFonts w:ascii="Times New Roman"/>
+          <w:rtl w:val="0"/>
+          <w:lang w:val="en-US"/>
+        </w:rPr>
+        <w:t xml:space="preserve">To be simple, we will use </w:t>
+      </w:r>
+      <w:r>
+        <w:rPr>
+          <w:rFonts w:ascii="Times New Roman"/>
+          <w:rtl w:val="0"/>
+          <w:lang w:val="en-US"/>
+        </w:rPr>
+        <w:t>LMS neuron to classify the food</w:t>
+      </w:r>
+      <w:r>
+        <w:rPr>
+          <w:rFonts w:ascii="Times New Roman"/>
+          <w:rtl w:val="0"/>
+          <w:lang w:val="en-US"/>
+        </w:rPr>
+        <w:t xml:space="preserve"> first</w:t>
+      </w:r>
+      <w:r>
+        <w:rPr>
+          <w:rFonts w:ascii="Times New Roman"/>
+          <w:rtl w:val="0"/>
+          <w:lang w:val="en-US"/>
+        </w:rPr>
+        <w:t xml:space="preserve">. </w:t>
+      </w:r>
+      <w:r>
+        <w:rPr>
+          <w:rFonts w:ascii="Times New Roman"/>
+          <w:rtl w:val="0"/>
+          <w:lang w:val="en-US"/>
+        </w:rPr>
+        <w:t>In order to classify the objects, we should know the weights for classification neuron. So in this architecture, we will try to train our neuron first using the objects eaten in the world.</w:t>
       </w:r>
     </w:p>
     <w:p>
       <w:pPr>
         <w:pStyle w:val="Body A"/>
-        <w:jc w:val="center"/>
+        <w:jc w:val="both"/>
         <w:rPr>
           <w:rtl w:val="0"/>
         </w:rPr>
@@ -4306,9 +4400,17 @@
           <w:rtl w:val="0"/>
         </w:rPr>
         <w:drawing>
-          <wp:inline distT="0" distB="0" distL="0" distR="0">
+          <wp:anchor distT="0" distB="0" distL="0" distR="0" simplePos="0" relativeHeight="251659264" behindDoc="0" locked="0" layoutInCell="1" allowOverlap="1">
+            <wp:simplePos x="0" y="0"/>
+            <wp:positionH relativeFrom="margin">
+              <wp:posOffset>1622708</wp:posOffset>
+            </wp:positionH>
+            <wp:positionV relativeFrom="line">
+              <wp:posOffset>200660</wp:posOffset>
+            </wp:positionV>
             <wp:extent cx="2685484" cy="1604745"/>
             <wp:effectExtent l="0" t="0" r="0" b="0"/>
+            <wp:wrapTopAndBottom distT="0" distB="0"/>
             <wp:docPr id="1073741825" name="officeArt object" descr="Macbook Pro:Users:matthewletter:Documents:neural_network_final:Docs:archive:arch3:netArch3.png"/>
             <wp:cNvGraphicFramePr/>
             <a:graphic xmlns:a="http://schemas.openxmlformats.org/drawingml/2006/main">
@@ -4343,25 +4445,44 @@
                 </pic:pic>
               </a:graphicData>
             </a:graphic>
-          </wp:inline>
+          </wp:anchor>
         </w:drawing>
       </w:r>
     </w:p>
     <w:p>
       <w:pPr>
         <w:pStyle w:val="Body A"/>
-        <w:rPr>
-          <w:rtl w:val="0"/>
-        </w:rPr>
-      </w:pPr>
-      <w:r>
-        <w:rPr>
-          <w:rFonts w:ascii="Cambria" w:cs="Cambria" w:hAnsi="Cambria" w:eastAsia="Cambria"/>
-          <w:rtl w:val="0"/>
-          <w:lang w:val="en-US"/>
-        </w:rPr>
-        <w:t xml:space="preserve">Figure 1: Network diagram of the LMS neuron for classifying food. </w:t>
-      </w:r>
+        <w:jc w:val="both"/>
+        <w:rPr>
+          <w:rtl w:val="0"/>
+        </w:rPr>
+      </w:pPr>
+    </w:p>
+    <w:p>
+      <w:pPr>
+        <w:pStyle w:val="Body A"/>
+        <w:jc w:val="center"/>
+        <w:rPr>
+          <w:rtl w:val="0"/>
+        </w:rPr>
+      </w:pPr>
+      <w:r>
+        <w:rPr>
+          <w:rFonts w:ascii="Times New Roman"/>
+          <w:rtl w:val="0"/>
+          <w:lang w:val="en-US"/>
+        </w:rPr>
+        <w:t xml:space="preserve">Figure 1: Network diagram of the LMS neuron for classifying food </w:t>
+      </w:r>
+    </w:p>
+    <w:p>
+      <w:pPr>
+        <w:pStyle w:val="Body A"/>
+        <w:jc w:val="center"/>
+        <w:rPr>
+          <w:rtl w:val="0"/>
+        </w:rPr>
+      </w:pPr>
     </w:p>
     <w:p>
       <w:pPr>
@@ -4387,6 +4508,7 @@
     <w:p>
       <w:pPr>
         <w:pStyle w:val="Normal (Web)"/>
+        <w:jc w:val="both"/>
         <w:rPr>
           <w:rFonts w:ascii="Times New Roman" w:cs="Times New Roman" w:hAnsi="Times New Roman" w:eastAsia="Times New Roman"/>
           <w:sz w:val="22"/>
@@ -4395,13 +4517,52 @@
       </w:pPr>
       <w:r>
         <w:rPr>
+          <w:color w:val="000000"/>
+          <w:u w:color="000000"/>
+          <w:rtl w:val="0"/>
+          <w:lang w:val="en-US"/>
+        </w:rPr>
+        <w:t>Now that the robot knows how to classify objects in the world in order to eat it properly. But there is one more question, that is how to switch the direction of the robot each time the neuron makes a movement. Therefore, t</w:t>
+      </w:r>
+      <w:r>
+        <w:rPr>
           <w:rFonts w:ascii="Times New Roman"/>
           <w:sz w:val="22"/>
           <w:szCs w:val="22"/>
           <w:rtl w:val="0"/>
           <w:lang w:val="en-US"/>
         </w:rPr>
-        <w:t>In order to increase the interaction with the Robots environment and to give the robot the ability to seek out objects the following design was produced.</w:t>
+        <w:t xml:space="preserve">o give the robot the ability to seek out objects </w:t>
+      </w:r>
+      <w:r>
+        <w:rPr>
+          <w:rFonts w:ascii="Times New Roman"/>
+          <w:sz w:val="22"/>
+          <w:szCs w:val="22"/>
+          <w:rtl w:val="0"/>
+          <w:lang w:val="en-US"/>
+        </w:rPr>
+        <w:t>one more neuron will be added to make the decision on direction choice</w:t>
+      </w:r>
+      <w:r>
+        <w:rPr>
+          <w:rFonts w:ascii="Times New Roman"/>
+          <w:sz w:val="22"/>
+          <w:szCs w:val="22"/>
+          <w:rtl w:val="0"/>
+          <w:lang w:val="en-US"/>
+        </w:rPr>
+        <w:t>.</w:t>
+      </w:r>
+      <w:r>
+        <w:rPr>
+          <w:rFonts w:ascii="Times New Roman"/>
+          <w:sz w:val="22"/>
+          <w:szCs w:val="22"/>
+          <w:rtl w:val="0"/>
+          <w:lang w:val="en-US"/>
+        </w:rPr>
+        <w:t xml:space="preserve"> In this project, the neuron will choose the direction based on the reflection light intensity. It is known that the light intensity is inversely related to the distance between the robot and the object. It means that objects having higher light intensity is closer to the robot than other objects. In this simulation world, the robot wants to survive, therefore, it should try to grab the objects in the world closer to it. So based on the theory above, we design a neuron like Fig 3. The input for the input are RGB lights from 31 direction, while the output is the angle of the lightest object with the horizontal line. </w:t>
       </w:r>
     </w:p>
     <w:p>
@@ -5045,6 +5206,15 @@
         </w:rPr>
         <w:t>3.2 Architecture 1: Movement, measure lifetime as a function of speed</w:t>
       </w:r>
+      <w:r>
+        <w:rPr>
+          <w:color w:val="000000"/>
+          <w:u w:color="000000"/>
+          <w:rtl w:val="0"/>
+          <w:lang w:val="en-US"/>
+        </w:rPr>
+        <w:t xml:space="preserve"> without eating food</w:t>
+      </w:r>
       <w:bookmarkEnd w:id="12"/>
     </w:p>
     <w:p>
@@ -5074,7 +5244,7 @@
         </w:rPr>
         <w:drawing>
           <wp:inline distT="0" distB="0" distL="0" distR="0">
-            <wp:extent cx="4232496" cy="1846908"/>
+            <wp:extent cx="4834035" cy="2109397"/>
             <wp:effectExtent l="0" t="0" r="0" b="0"/>
             <wp:docPr id="1073741828" name="officeArt object" descr="Macbook Pro:Users:matthewletter:Desktop:MaxSpeed.png"/>
             <wp:cNvGraphicFramePr/>
@@ -5096,7 +5266,7 @@
                   <pic:spPr>
                     <a:xfrm>
                       <a:off x="0" y="0"/>
-                      <a:ext cx="4232496" cy="1846908"/>
+                      <a:ext cx="4834035" cy="2109397"/>
                     </a:xfrm>
                     <a:prstGeom prst="rect">
                       <a:avLst/>
@@ -5160,7 +5330,7 @@
         </w:rPr>
         <w:drawing>
           <wp:inline distT="0" distB="0" distL="0" distR="0">
-            <wp:extent cx="2970668" cy="2228080"/>
+            <wp:extent cx="3613295" cy="2710068"/>
             <wp:effectExtent l="0" t="0" r="0" b="0"/>
             <wp:docPr id="1073741829" name="officeArt object" descr="Macbook Pro:Users:matthewletter:Documents:neural_network_final:Docs:archive:arch1.jpg"/>
             <wp:cNvGraphicFramePr/>
@@ -5182,7 +5352,7 @@
                   <pic:spPr>
                     <a:xfrm>
                       <a:off x="0" y="0"/>
-                      <a:ext cx="2970668" cy="2228080"/>
+                      <a:ext cx="3613295" cy="2710068"/>
                     </a:xfrm>
                     <a:prstGeom prst="rect">
                       <a:avLst/>
@@ -5205,8 +5375,10 @@
         <w:pStyle w:val="Body A"/>
         <w:spacing w:line="360" w:lineRule="auto"/>
         <w:ind w:firstLine="360"/>
+        <w:jc w:val="center"/>
         <w:rPr>
           <w:rFonts w:ascii="Times" w:cs="Times" w:hAnsi="Times" w:eastAsia="Times"/>
+          <w:rtl w:val="0"/>
         </w:rPr>
       </w:pPr>
       <w:r>
@@ -5215,7 +5387,54 @@
           <w:rtl w:val="0"/>
           <w:lang w:val="en-US"/>
         </w:rPr>
-        <w:t>Figure 2: Linear function of the lifecycles with respect to the Robots speed. The standard deviation was 0.</w:t>
+        <w:t>Figure 2: Linear function of the life</w:t>
+      </w:r>
+      <w:r>
+        <w:rPr>
+          <w:rFonts w:ascii="Times"/>
+          <w:rtl w:val="0"/>
+          <w:lang w:val="en-US"/>
+        </w:rPr>
+        <w:t xml:space="preserve"> </w:t>
+      </w:r>
+      <w:r>
+        <w:rPr>
+          <w:rFonts w:ascii="Times"/>
+          <w:rtl w:val="0"/>
+          <w:lang w:val="en-US"/>
+        </w:rPr>
+        <w:t>cycles with respect to the Robots speed.</w:t>
+      </w:r>
+    </w:p>
+    <w:p>
+      <w:pPr>
+        <w:pStyle w:val="Body A"/>
+        <w:spacing w:line="360" w:lineRule="auto"/>
+        <w:ind w:firstLine="360"/>
+        <w:jc w:val="center"/>
+        <w:rPr>
+          <w:rFonts w:ascii="Times" w:cs="Times" w:hAnsi="Times" w:eastAsia="Times"/>
+          <w:rtl w:val="0"/>
+        </w:rPr>
+      </w:pPr>
+    </w:p>
+    <w:p>
+      <w:pPr>
+        <w:pStyle w:val="Body A"/>
+        <w:spacing w:line="360" w:lineRule="auto"/>
+        <w:ind w:firstLine="360"/>
+        <w:jc w:val="both"/>
+        <w:rPr>
+          <w:rFonts w:ascii="Times" w:cs="Times" w:hAnsi="Times" w:eastAsia="Times"/>
+        </w:rPr>
+      </w:pPr>
+      <w:r>
+        <w:rPr>
+          <w:rFonts w:ascii="Times"/>
+          <w:rtl w:val="0"/>
+          <w:lang w:val="en-US"/>
+        </w:rPr>
+        <w:t>From Fig1, we could see that life time is related with robot speed. When the speed is low, the lifetime has a nearly linear function with speed. As speed increases, the lifetime is decreased. But when the speed is over 0.1, the lifetime is stabilized. So the speed will not change even though the speed is increasing. Besides, even though we change the head angle from the same origin, the lifetime for the same speed is still the same. Therefore, the standard deviation for lifetime at the same speed is the 0.</w:t>
       </w:r>
     </w:p>
     <w:p>
@@ -5236,6 +5455,15 @@
           <w:lang w:val="en-US"/>
         </w:rPr>
         <w:t>3.3 Architecture 2: Movement, measure lifetime as a function of speed</w:t>
+      </w:r>
+      <w:r>
+        <w:rPr>
+          <w:color w:val="000000"/>
+          <w:u w:color="000000"/>
+          <w:rtl w:val="0"/>
+          <w:lang w:val="en-US"/>
+        </w:rPr>
+        <w:t xml:space="preserve"> with eating food</w:t>
       </w:r>
       <w:bookmarkEnd w:id="13"/>
     </w:p>
@@ -5390,28 +5618,7 @@
                 <w:rtl w:val="0"/>
                 <w:lang w:val="en-US"/>
               </w:rPr>
-              <w:t xml:space="preserve">Table </w:t>
-            </w:r>
-            <w:r>
-              <w:rPr>
-                <w:rFonts w:hAnsi="Helvetica" w:hint="default"/>
-                <w:caps w:val="0"/>
-                <w:smallCaps w:val="0"/>
-                <w:strike w:val="0"/>
-                <w:dstrike w:val="0"/>
-                <w:outline w:val="0"/>
-                <w:color w:val="000000"/>
-                <w:spacing w:val="0"/>
-                <w:kern w:val="0"/>
-                <w:position w:val="0"/>
-                <w:sz w:val="20"/>
-                <w:szCs w:val="20"/>
-                <w:u w:val="none" w:color="000000"/>
-                <w:vertAlign w:val="baseline"/>
-                <w:rtl w:val="0"/>
-                <w:lang w:val="en-US"/>
-              </w:rPr>
-              <w:t xml:space="preserve">… </w:t>
+              <w:t>Table</w:t>
             </w:r>
             <w:r>
               <w:rPr>
@@ -5431,7 +5638,27 @@
                 <w:rtl w:val="0"/>
                 <w:lang w:val="en-US"/>
               </w:rPr>
-              <w:t>Robot Lifetime Mean and Standard Deviation for Different Speed Rate</w:t>
+              <w:t xml:space="preserve"> 2</w:t>
+            </w:r>
+            <w:r>
+              <w:rPr>
+                <w:caps w:val="0"/>
+                <w:smallCaps w:val="0"/>
+                <w:strike w:val="0"/>
+                <w:dstrike w:val="0"/>
+                <w:outline w:val="0"/>
+                <w:color w:val="000000"/>
+                <w:spacing w:val="0"/>
+                <w:kern w:val="0"/>
+                <w:position w:val="0"/>
+                <w:sz w:val="20"/>
+                <w:szCs w:val="20"/>
+                <w:u w:val="none" w:color="000000"/>
+                <w:vertAlign w:val="baseline"/>
+                <w:rtl w:val="0"/>
+                <w:lang w:val="en-US"/>
+              </w:rPr>
+              <w:t xml:space="preserve"> Robot Lifetime Mean and Standard Deviation for Different Speed Rate</w:t>
             </w:r>
           </w:p>
         </w:tc>
@@ -5697,10 +5924,11 @@
           <w:p>
             <w:pPr>
               <w:pStyle w:val="Body"/>
+              <w:jc w:val="center"/>
             </w:pPr>
             <w:r>
               <w:rPr>
-                <w:rFonts w:ascii="Times New Roman" w:cs="Arial Unicode MS" w:hAnsi="Arial Unicode MS" w:eastAsia="Arial Unicode MS"/>
+                <w:rFonts w:ascii="Times New Roman"/>
                 <w:rtl w:val="0"/>
               </w:rPr>
               <w:t>884</w:t>
@@ -5781,10 +6009,11 @@
           <w:p>
             <w:pPr>
               <w:pStyle w:val="Body"/>
+              <w:jc w:val="center"/>
             </w:pPr>
             <w:r>
               <w:rPr>
-                <w:rFonts w:ascii="Times New Roman" w:cs="Arial Unicode MS" w:hAnsi="Arial Unicode MS" w:eastAsia="Arial Unicode MS"/>
+                <w:rFonts w:ascii="Times New Roman"/>
                 <w:rtl w:val="0"/>
               </w:rPr>
               <w:t>4233</w:t>
@@ -5812,10 +6041,11 @@
           <w:p>
             <w:pPr>
               <w:pStyle w:val="Body"/>
+              <w:jc w:val="center"/>
             </w:pPr>
             <w:r>
               <w:rPr>
-                <w:rFonts w:ascii="Times New Roman" w:cs="Arial Unicode MS" w:hAnsi="Arial Unicode MS" w:eastAsia="Arial Unicode MS"/>
+                <w:rFonts w:ascii="Times New Roman"/>
                 <w:rtl w:val="0"/>
               </w:rPr>
               <w:t>973</w:t>
@@ -5896,10 +6126,11 @@
           <w:p>
             <w:pPr>
               <w:pStyle w:val="Body"/>
+              <w:jc w:val="center"/>
             </w:pPr>
             <w:r>
               <w:rPr>
-                <w:rFonts w:ascii="Times New Roman" w:cs="Arial Unicode MS" w:hAnsi="Arial Unicode MS" w:eastAsia="Arial Unicode MS"/>
+                <w:rFonts w:ascii="Times New Roman"/>
                 <w:rtl w:val="0"/>
               </w:rPr>
               <w:t>3517</w:t>
@@ -5927,10 +6158,11 @@
           <w:p>
             <w:pPr>
               <w:pStyle w:val="Body"/>
+              <w:jc w:val="center"/>
             </w:pPr>
             <w:r>
               <w:rPr>
-                <w:rFonts w:ascii="Times New Roman" w:cs="Arial Unicode MS" w:hAnsi="Arial Unicode MS" w:eastAsia="Arial Unicode MS"/>
+                <w:rFonts w:ascii="Times New Roman"/>
                 <w:rtl w:val="0"/>
               </w:rPr>
               <w:t>849</w:t>
@@ -6011,10 +6243,11 @@
           <w:p>
             <w:pPr>
               <w:pStyle w:val="Body"/>
+              <w:jc w:val="center"/>
             </w:pPr>
             <w:r>
               <w:rPr>
-                <w:rFonts w:ascii="Times New Roman" w:cs="Arial Unicode MS" w:hAnsi="Arial Unicode MS" w:eastAsia="Arial Unicode MS"/>
+                <w:rFonts w:ascii="Times New Roman"/>
                 <w:rtl w:val="0"/>
               </w:rPr>
               <w:t>3093</w:t>
@@ -6042,10 +6275,11 @@
           <w:p>
             <w:pPr>
               <w:pStyle w:val="Body"/>
+              <w:jc w:val="center"/>
             </w:pPr>
             <w:r>
               <w:rPr>
-                <w:rFonts w:ascii="Times New Roman" w:cs="Arial Unicode MS" w:hAnsi="Arial Unicode MS" w:eastAsia="Arial Unicode MS"/>
+                <w:rFonts w:ascii="Times New Roman"/>
                 <w:rtl w:val="0"/>
               </w:rPr>
               <w:t>765</w:t>
@@ -6126,10 +6360,11 @@
           <w:p>
             <w:pPr>
               <w:pStyle w:val="Body"/>
+              <w:jc w:val="center"/>
             </w:pPr>
             <w:r>
               <w:rPr>
-                <w:rFonts w:ascii="Times New Roman" w:cs="Arial Unicode MS" w:hAnsi="Arial Unicode MS" w:eastAsia="Arial Unicode MS"/>
+                <w:rFonts w:ascii="Times New Roman"/>
                 <w:rtl w:val="0"/>
               </w:rPr>
               <w:t>2861</w:t>
@@ -6157,10 +6392,11 @@
           <w:p>
             <w:pPr>
               <w:pStyle w:val="Body"/>
+              <w:jc w:val="center"/>
             </w:pPr>
             <w:r>
               <w:rPr>
-                <w:rFonts w:ascii="Times New Roman" w:cs="Arial Unicode MS" w:hAnsi="Arial Unicode MS" w:eastAsia="Arial Unicode MS"/>
+                <w:rFonts w:ascii="Times New Roman"/>
                 <w:rtl w:val="0"/>
               </w:rPr>
               <w:t>832</w:t>
@@ -6241,10 +6477,11 @@
           <w:p>
             <w:pPr>
               <w:pStyle w:val="Body"/>
+              <w:jc w:val="center"/>
             </w:pPr>
             <w:r>
               <w:rPr>
-                <w:rFonts w:ascii="Times New Roman" w:cs="Arial Unicode MS" w:hAnsi="Arial Unicode MS" w:eastAsia="Arial Unicode MS"/>
+                <w:rFonts w:ascii="Times New Roman"/>
                 <w:rtl w:val="0"/>
               </w:rPr>
               <w:t>2858</w:t>
@@ -6272,10 +6509,11 @@
           <w:p>
             <w:pPr>
               <w:pStyle w:val="Body"/>
+              <w:jc w:val="center"/>
             </w:pPr>
             <w:r>
               <w:rPr>
-                <w:rFonts w:ascii="Times New Roman" w:cs="Arial Unicode MS" w:hAnsi="Arial Unicode MS" w:eastAsia="Arial Unicode MS"/>
+                <w:rFonts w:ascii="Times New Roman"/>
                 <w:rtl w:val="0"/>
               </w:rPr>
               <w:t>827</w:t>
@@ -6356,10 +6594,11 @@
           <w:p>
             <w:pPr>
               <w:pStyle w:val="Body"/>
+              <w:jc w:val="center"/>
             </w:pPr>
             <w:r>
               <w:rPr>
-                <w:rFonts w:ascii="Times New Roman" w:cs="Arial Unicode MS" w:hAnsi="Arial Unicode MS" w:eastAsia="Arial Unicode MS"/>
+                <w:rFonts w:ascii="Times New Roman"/>
                 <w:rtl w:val="0"/>
               </w:rPr>
               <w:t>2858</w:t>
@@ -6387,10 +6626,11 @@
           <w:p>
             <w:pPr>
               <w:pStyle w:val="Body"/>
+              <w:jc w:val="center"/>
             </w:pPr>
             <w:r>
               <w:rPr>
-                <w:rFonts w:ascii="Times New Roman" w:cs="Arial Unicode MS" w:hAnsi="Arial Unicode MS" w:eastAsia="Arial Unicode MS"/>
+                <w:rFonts w:ascii="Times New Roman"/>
                 <w:rtl w:val="0"/>
               </w:rPr>
               <w:t>827</w:t>
@@ -6427,6 +6667,39 @@
     <w:p>
       <w:pPr>
         <w:pStyle w:val="Body A"/>
+        <w:jc w:val="both"/>
+        <w:rPr>
+          <w:rtl w:val="0"/>
+        </w:rPr>
+      </w:pPr>
+      <w:r>
+        <w:rPr>
+          <w:rFonts w:ascii="Times New Roman"/>
+          <w:rtl w:val="0"/>
+          <w:lang w:val="en-US"/>
+        </w:rPr>
+        <w:t>Fig 3</w:t>
+      </w:r>
+      <w:r>
+        <w:rPr>
+          <w:rFonts w:ascii="Times New Roman"/>
+          <w:rtl w:val="0"/>
+          <w:lang w:val="en-US"/>
+        </w:rPr>
+        <w:t xml:space="preserve"> shows the final result of lifetime vs speed while robot could eat food in the word. Like Architecture 2, the lifetime is relevant with speed when the speed is low. As speed increases, the lifetime is decreased. But when robot speed goes over 0.1, the lifetime is stabilized even though there is still standard deviation for the same speed with different initial head angle. </w:t>
+      </w:r>
+    </w:p>
+    <w:p>
+      <w:pPr>
+        <w:pStyle w:val="Body A"/>
+        <w:rPr>
+          <w:rtl w:val="0"/>
+        </w:rPr>
+      </w:pPr>
+    </w:p>
+    <w:p>
+      <w:pPr>
+        <w:pStyle w:val="Body A"/>
         <w:rPr>
           <w:rtl w:val="0"/>
         </w:rPr>
@@ -6437,7 +6710,7 @@
           <w:rtl w:val="0"/>
           <w:lang w:val="en-US"/>
         </w:rPr>
-        <w:t>Fig 3</w:t>
+        <w:t>3.4 Architecture 3: Neuronal Classification of food</w:t>
       </w:r>
     </w:p>
     <w:p>
@@ -6447,22 +6720,6 @@
           <w:rtl w:val="0"/>
         </w:rPr>
       </w:pPr>
-    </w:p>
-    <w:p>
-      <w:pPr>
-        <w:pStyle w:val="Body A"/>
-        <w:rPr>
-          <w:rtl w:val="0"/>
-        </w:rPr>
-      </w:pPr>
-      <w:r>
-        <w:rPr>
-          <w:rFonts w:ascii="Cambria" w:cs="Cambria" w:hAnsi="Cambria" w:eastAsia="Cambria"/>
-          <w:rtl w:val="0"/>
-          <w:lang w:val="en-US"/>
-        </w:rPr>
-        <w:t>3.4 Architecture 3: Neuronal Classification of food</w:t>
-      </w:r>
     </w:p>
     <w:p>
       <w:pPr>
@@ -6825,7 +7082,7 @@
       <w:rPr>
         <w:rtl w:val="0"/>
       </w:rPr>
-      <w:t>9</w:t>
+      <w:t>10</w:t>
     </w:r>
     <w:r>
       <w:rPr>
@@ -6863,7 +7120,7 @@
       <w:rPr>
         <w:rtl w:val="0"/>
       </w:rPr>
-      <w:t>9</w:t>
+      <w:t>10</w:t>
     </w:r>
     <w:r>
       <w:rPr>

</xml_diff>

<commit_message>
Update arch6 & arch7 data
</commit_message>
<xml_diff>
--- a/Docs/FinalPaper_MatthewLetter_LinSun.docx
+++ b/Docs/FinalPaper_MatthewLetter_LinSun.docx
@@ -1980,21 +1980,7 @@
         <w:rPr>
           <w:rFonts w:ascii="Times New Roman"/>
         </w:rPr>
-        <w:t xml:space="preserve">Add abstract here, single space, </w:t>
-      </w:r>
-      <w:proofErr w:type="gramStart"/>
-      <w:r>
-        <w:rPr>
-          <w:rFonts w:ascii="Times New Roman"/>
-        </w:rPr>
-        <w:t>12pt</w:t>
-      </w:r>
-      <w:proofErr w:type="gramEnd"/>
-      <w:r>
-        <w:rPr>
-          <w:rFonts w:ascii="Times New Roman"/>
-        </w:rPr>
-        <w:t xml:space="preserve"> intentionally blank</w:t>
+        <w:t>Add abstract here, single space, 12pt intentionally blank</w:t>
       </w:r>
     </w:p>
     <w:p>
@@ -2747,25 +2733,7 @@
           <w:szCs w:val="22"/>
         </w:rPr>
         <w:tab/>
-        <w:t>(</w:t>
-      </w:r>
-      <w:proofErr w:type="gramStart"/>
-      <w:r>
-        <w:rPr>
-          <w:rFonts w:ascii="Times New Roman"/>
-          <w:sz w:val="22"/>
-          <w:szCs w:val="22"/>
-        </w:rPr>
-        <w:t>eq</w:t>
-      </w:r>
-      <w:proofErr w:type="gramEnd"/>
-      <w:r>
-        <w:rPr>
-          <w:rFonts w:ascii="Times New Roman"/>
-          <w:sz w:val="22"/>
-          <w:szCs w:val="22"/>
-        </w:rPr>
-        <w:t xml:space="preserve"> 1.1)</w:t>
+        <w:t>(eq 1.1)</w:t>
       </w:r>
     </w:p>
     <w:p>
@@ -2864,25 +2832,7 @@
           <w:sz w:val="22"/>
           <w:szCs w:val="22"/>
         </w:rPr>
-        <w:t xml:space="preserve">Figure 2: This is a three layer neural network where the RGB </w:t>
-      </w:r>
-      <w:proofErr w:type="gramStart"/>
-      <w:r>
-        <w:rPr>
-          <w:rFonts w:ascii="Times New Roman"/>
-          <w:sz w:val="22"/>
-          <w:szCs w:val="22"/>
-        </w:rPr>
-        <w:t>circles denotes</w:t>
-      </w:r>
-      <w:proofErr w:type="gramEnd"/>
-      <w:r>
-        <w:rPr>
-          <w:rFonts w:ascii="Times New Roman"/>
-          <w:sz w:val="22"/>
-          <w:szCs w:val="22"/>
-        </w:rPr>
-        <w:t xml:space="preserve"> the intensity signal bands being received by the first layer. The second layer is a winner-take all network which selects the brightest cone. The third layer is a neuron, which computes the angle change for movement</w:t>
+        <w:t>Figure 2: This is a three layer neural network where the RGB circles denotes the intensity signal bands being received by the first layer. The second layer is a winner-take all network which selects the brightest cone. The third layer is a neuron, which computes the angle change for movement</w:t>
       </w:r>
     </w:p>
     <w:p>
@@ -3727,21 +3677,7 @@
         <w:rPr>
           <w:rFonts w:ascii="Times New Roman"/>
         </w:rPr>
-        <w:t xml:space="preserve">s speed. When speed is less than 0.1 and increasing, then the lifetime of the robot has a nearly linear functional correlation with speed, where as speed increases, the lifetime is decreased. Furthermore, when the speed is over 0.1, the lifetime is constant. Therefore, the speed does not change, even though the speed is increasing. Changing the head angle originating from the same origin has limited effect on the life span of the robot, as the life span, with constant speed, showed no </w:t>
-      </w:r>
-      <w:proofErr w:type="gramStart"/>
-      <w:r>
-        <w:rPr>
-          <w:rFonts w:ascii="Times New Roman"/>
-        </w:rPr>
-        <w:t>change.</w:t>
-      </w:r>
-      <w:proofErr w:type="gramEnd"/>
-      <w:r>
-        <w:rPr>
-          <w:rFonts w:ascii="Times New Roman"/>
-        </w:rPr>
-        <w:t xml:space="preserve"> Therefore, the standard deviation for the lifetime at the same speed with head rotation is 0.</w:t>
+        <w:t>s speed. When speed is less than 0.1 and increasing, then the lifetime of the robot has a nearly linear functional correlation with speed, where as speed increases, the lifetime is decreased. Furthermore, when the speed is over 0.1, the lifetime is constant. Therefore, the speed does not change, even though the speed is increasing. Changing the head angle originating from the same origin has limited effect on the life span of the robot, as the life span, with constant speed, showed no change. Therefore, the standard deviation for the lifetime at the same speed with head rotation is 0.</w:t>
       </w:r>
     </w:p>
     <w:p>
@@ -5437,7 +5373,7 @@
                                     </pic:cNvPicPr>
                                   </pic:nvPicPr>
                                   <pic:blipFill>
-                                    <a:blip r:embed="rId15">
+                                    <a:blip r:embed="rId16">
                                       <a:extLst>
                                         <a:ext uri="{28A0092B-C50C-407E-A947-70E740481C1C}">
                                           <a14:useLocalDpi xmlns:a14="http://schemas.microsoft.com/office/drawing/2010/main" val="0"/>
@@ -5776,7 +5712,7 @@
                                           </pic:cNvPicPr>
                                         </pic:nvPicPr>
                                         <pic:blipFill>
-                                          <a:blip r:embed="rId16">
+                                          <a:blip r:embed="rId17">
                                             <a:extLst>
                                               <a:ext uri="{28A0092B-C50C-407E-A947-70E740481C1C}">
                                                 <a14:useLocalDpi xmlns:a14="http://schemas.microsoft.com/office/drawing/2010/main" val="0"/>
@@ -5856,7 +5792,7 @@
                                     </pic:cNvPicPr>
                                   </pic:nvPicPr>
                                   <pic:blipFill>
-                                    <a:blip r:embed="rId16">
+                                    <a:blip r:embed="rId18">
                                       <a:extLst>
                                         <a:ext uri="{28A0092B-C50C-407E-A947-70E740481C1C}">
                                           <a14:useLocalDpi xmlns:a14="http://schemas.microsoft.com/office/drawing/2010/main" val="0"/>
@@ -6914,7 +6850,7 @@
                     </pic:cNvPicPr>
                   </pic:nvPicPr>
                   <pic:blipFill>
-                    <a:blip r:embed="rId17">
+                    <a:blip r:embed="rId19">
                       <a:extLst>
                         <a:ext uri="{28A0092B-C50C-407E-A947-70E740481C1C}">
                           <a14:useLocalDpi xmlns:a14="http://schemas.microsoft.com/office/drawing/2010/main" val="0"/>
@@ -7017,7 +6953,7 @@
                     </pic:cNvPicPr>
                   </pic:nvPicPr>
                   <pic:blipFill>
-                    <a:blip r:embed="rId18">
+                    <a:blip r:embed="rId20">
                       <a:extLst>
                         <a:ext uri="{28A0092B-C50C-407E-A947-70E740481C1C}">
                           <a14:useLocalDpi xmlns:a14="http://schemas.microsoft.com/office/drawing/2010/main" val="0"/>
@@ -7090,10 +7026,1694 @@
     </w:p>
     <w:p>
       <w:pPr>
-        <w:pStyle w:val="BodyA"/>
-        <w:spacing w:line="360" w:lineRule="auto"/>
+        <w:pStyle w:val="Heading3"/>
+        <w:spacing w:line="360" w:lineRule="auto"/>
+        <w:rPr>
+          <w:rFonts w:ascii="Times New Roman" w:eastAsia="Times New Roman" w:hAnsi="Times New Roman"/>
+          <w:color w:val="000000" w:themeColor="text1"/>
+        </w:rPr>
+      </w:pPr>
+      <w:r>
+        <w:rPr>
+          <w:rFonts w:ascii="Times New Roman"/>
+          <w:color w:val="000000" w:themeColor="text1"/>
+        </w:rPr>
+        <w:t>3.</w:t>
+      </w:r>
+      <w:r>
+        <w:rPr>
+          <w:rFonts w:ascii="Times New Roman"/>
+          <w:color w:val="000000" w:themeColor="text1"/>
+        </w:rPr>
+        <w:t xml:space="preserve">7 </w:t>
+      </w:r>
+      <w:r>
+        <w:rPr>
+          <w:rFonts w:ascii="Times New Roman"/>
+          <w:color w:val="000000"/>
+        </w:rPr>
+        <w:t>Architecture 6: Neuronal Classification of food using Food RGB Percentage</w:t>
+      </w:r>
+    </w:p>
+    <w:tbl>
+      <w:tblPr>
+        <w:tblW w:w="9360" w:type="dxa"/>
         <w:jc w:val="center"/>
-      </w:pPr>
+        <w:tblInd w:w="108" w:type="dxa"/>
+        <w:tblBorders>
+          <w:top w:val="single" w:sz="2" w:space="0" w:color="000000"/>
+          <w:left w:val="single" w:sz="2" w:space="0" w:color="000000"/>
+          <w:bottom w:val="single" w:sz="2" w:space="0" w:color="000000"/>
+          <w:right w:val="single" w:sz="2" w:space="0" w:color="000000"/>
+          <w:insideH w:val="single" w:sz="2" w:space="0" w:color="000000"/>
+          <w:insideV w:val="single" w:sz="2" w:space="0" w:color="000000"/>
+        </w:tblBorders>
+        <w:shd w:val="clear" w:color="auto" w:fill="BDC0BF"/>
+        <w:tblLayout w:type="fixed"/>
+        <w:tblLook w:val="04A0" w:firstRow="1" w:lastRow="0" w:firstColumn="1" w:lastColumn="0" w:noHBand="0" w:noVBand="1"/>
+      </w:tblPr>
+      <w:tblGrid>
+        <w:gridCol w:w="1871"/>
+        <w:gridCol w:w="1872"/>
+        <w:gridCol w:w="1872"/>
+        <w:gridCol w:w="1872"/>
+        <w:gridCol w:w="1873"/>
+      </w:tblGrid>
+      <w:tr>
+        <w:trPr>
+          <w:trHeight w:val="279"/>
+          <w:tblHeader/>
+          <w:jc w:val="center"/>
+        </w:trPr>
+        <w:tc>
+          <w:tcPr>
+            <w:tcW w:w="9356" w:type="dxa"/>
+            <w:gridSpan w:val="5"/>
+            <w:tcBorders>
+              <w:top w:val="single" w:sz="2" w:space="0" w:color="000000"/>
+              <w:left w:val="single" w:sz="2" w:space="0" w:color="000000"/>
+              <w:bottom w:val="single" w:sz="4" w:space="0" w:color="000000"/>
+              <w:right w:val="single" w:sz="2" w:space="0" w:color="000000"/>
+            </w:tcBorders>
+            <w:shd w:val="clear" w:color="auto" w:fill="BDC0BF"/>
+            <w:tcMar>
+              <w:top w:w="80" w:type="dxa"/>
+              <w:left w:w="80" w:type="dxa"/>
+              <w:bottom w:w="80" w:type="dxa"/>
+              <w:right w:w="80" w:type="dxa"/>
+            </w:tcMar>
+            <w:hideMark/>
+          </w:tcPr>
+          <w:p>
+            <w:pPr>
+              <w:pStyle w:val="TableStyle1"/>
+              <w:spacing w:line="360" w:lineRule="auto"/>
+              <w:jc w:val="center"/>
+              <w:rPr>
+                <w:u w:color="000000"/>
+              </w:rPr>
+            </w:pPr>
+            <w:r>
+              <w:t>Table … Classification Neuron Weights after training</w:t>
+            </w:r>
+          </w:p>
+        </w:tc>
+      </w:tr>
+      <w:tr>
+        <w:trPr>
+          <w:trHeight w:val="279"/>
+          <w:jc w:val="center"/>
+        </w:trPr>
+        <w:tc>
+          <w:tcPr>
+            <w:tcW w:w="1871" w:type="dxa"/>
+            <w:tcBorders>
+              <w:top w:val="single" w:sz="4" w:space="0" w:color="000000"/>
+              <w:left w:val="single" w:sz="2" w:space="0" w:color="000000"/>
+              <w:bottom w:val="single" w:sz="2" w:space="0" w:color="000000"/>
+              <w:right w:val="single" w:sz="4" w:space="0" w:color="000000"/>
+            </w:tcBorders>
+            <w:shd w:val="clear" w:color="auto" w:fill="E2E4E3"/>
+            <w:tcMar>
+              <w:top w:w="80" w:type="dxa"/>
+              <w:left w:w="80" w:type="dxa"/>
+              <w:bottom w:w="80" w:type="dxa"/>
+              <w:right w:w="80" w:type="dxa"/>
+            </w:tcMar>
+            <w:hideMark/>
+          </w:tcPr>
+          <w:p>
+            <w:pPr>
+              <w:pStyle w:val="TableStyle1"/>
+              <w:spacing w:line="360" w:lineRule="auto"/>
+              <w:jc w:val="center"/>
+              <w:rPr>
+                <w:u w:color="000000"/>
+              </w:rPr>
+            </w:pPr>
+            <w:r>
+              <w:t>Weight Index</w:t>
+            </w:r>
+          </w:p>
+        </w:tc>
+        <w:tc>
+          <w:tcPr>
+            <w:tcW w:w="1871" w:type="dxa"/>
+            <w:tcBorders>
+              <w:top w:val="single" w:sz="4" w:space="0" w:color="000000"/>
+              <w:left w:val="single" w:sz="4" w:space="0" w:color="000000"/>
+              <w:bottom w:val="single" w:sz="2" w:space="0" w:color="000000"/>
+              <w:right w:val="single" w:sz="2" w:space="0" w:color="000000"/>
+            </w:tcBorders>
+            <w:shd w:val="clear" w:color="auto" w:fill="auto"/>
+            <w:tcMar>
+              <w:top w:w="80" w:type="dxa"/>
+              <w:left w:w="80" w:type="dxa"/>
+              <w:bottom w:w="80" w:type="dxa"/>
+              <w:right w:w="80" w:type="dxa"/>
+            </w:tcMar>
+            <w:hideMark/>
+          </w:tcPr>
+          <w:p>
+            <w:pPr>
+              <w:pStyle w:val="TableStyle2"/>
+              <w:spacing w:line="360" w:lineRule="auto"/>
+              <w:jc w:val="center"/>
+              <w:rPr>
+                <w:u w:color="000000"/>
+              </w:rPr>
+            </w:pPr>
+            <w:r>
+              <w:t>0</w:t>
+            </w:r>
+          </w:p>
+        </w:tc>
+        <w:tc>
+          <w:tcPr>
+            <w:tcW w:w="1871" w:type="dxa"/>
+            <w:tcBorders>
+              <w:top w:val="single" w:sz="4" w:space="0" w:color="000000"/>
+              <w:left w:val="single" w:sz="2" w:space="0" w:color="000000"/>
+              <w:bottom w:val="single" w:sz="2" w:space="0" w:color="000000"/>
+              <w:right w:val="single" w:sz="2" w:space="0" w:color="000000"/>
+            </w:tcBorders>
+            <w:shd w:val="clear" w:color="auto" w:fill="auto"/>
+            <w:tcMar>
+              <w:top w:w="80" w:type="dxa"/>
+              <w:left w:w="80" w:type="dxa"/>
+              <w:bottom w:w="80" w:type="dxa"/>
+              <w:right w:w="80" w:type="dxa"/>
+            </w:tcMar>
+            <w:hideMark/>
+          </w:tcPr>
+          <w:p>
+            <w:pPr>
+              <w:pStyle w:val="TableStyle2"/>
+              <w:spacing w:line="360" w:lineRule="auto"/>
+              <w:jc w:val="center"/>
+              <w:rPr>
+                <w:u w:color="000000"/>
+              </w:rPr>
+            </w:pPr>
+            <w:r>
+              <w:t>1</w:t>
+            </w:r>
+          </w:p>
+        </w:tc>
+        <w:tc>
+          <w:tcPr>
+            <w:tcW w:w="1871" w:type="dxa"/>
+            <w:tcBorders>
+              <w:top w:val="single" w:sz="4" w:space="0" w:color="000000"/>
+              <w:left w:val="single" w:sz="2" w:space="0" w:color="000000"/>
+              <w:bottom w:val="single" w:sz="2" w:space="0" w:color="000000"/>
+              <w:right w:val="single" w:sz="2" w:space="0" w:color="000000"/>
+            </w:tcBorders>
+            <w:shd w:val="clear" w:color="auto" w:fill="auto"/>
+            <w:tcMar>
+              <w:top w:w="80" w:type="dxa"/>
+              <w:left w:w="80" w:type="dxa"/>
+              <w:bottom w:w="80" w:type="dxa"/>
+              <w:right w:w="80" w:type="dxa"/>
+            </w:tcMar>
+            <w:hideMark/>
+          </w:tcPr>
+          <w:p>
+            <w:pPr>
+              <w:pStyle w:val="TableStyle2"/>
+              <w:spacing w:line="360" w:lineRule="auto"/>
+              <w:jc w:val="center"/>
+              <w:rPr>
+                <w:u w:color="000000"/>
+              </w:rPr>
+            </w:pPr>
+            <w:r>
+              <w:t>2</w:t>
+            </w:r>
+          </w:p>
+        </w:tc>
+        <w:tc>
+          <w:tcPr>
+            <w:tcW w:w="1871" w:type="dxa"/>
+            <w:tcBorders>
+              <w:top w:val="single" w:sz="4" w:space="0" w:color="000000"/>
+              <w:left w:val="single" w:sz="2" w:space="0" w:color="000000"/>
+              <w:bottom w:val="single" w:sz="2" w:space="0" w:color="000000"/>
+              <w:right w:val="single" w:sz="2" w:space="0" w:color="000000"/>
+            </w:tcBorders>
+            <w:shd w:val="clear" w:color="auto" w:fill="auto"/>
+            <w:tcMar>
+              <w:top w:w="80" w:type="dxa"/>
+              <w:left w:w="80" w:type="dxa"/>
+              <w:bottom w:w="80" w:type="dxa"/>
+              <w:right w:w="80" w:type="dxa"/>
+            </w:tcMar>
+            <w:hideMark/>
+          </w:tcPr>
+          <w:p>
+            <w:pPr>
+              <w:pStyle w:val="TableStyle2"/>
+              <w:spacing w:line="360" w:lineRule="auto"/>
+              <w:jc w:val="center"/>
+              <w:rPr>
+                <w:u w:color="000000"/>
+              </w:rPr>
+            </w:pPr>
+            <w:r>
+              <w:t>3</w:t>
+            </w:r>
+          </w:p>
+        </w:tc>
+      </w:tr>
+      <w:tr>
+        <w:trPr>
+          <w:trHeight w:val="295"/>
+          <w:jc w:val="center"/>
+        </w:trPr>
+        <w:tc>
+          <w:tcPr>
+            <w:tcW w:w="1871" w:type="dxa"/>
+            <w:tcBorders>
+              <w:top w:val="single" w:sz="2" w:space="0" w:color="000000"/>
+              <w:left w:val="single" w:sz="2" w:space="0" w:color="000000"/>
+              <w:bottom w:val="single" w:sz="2" w:space="0" w:color="000000"/>
+              <w:right w:val="single" w:sz="4" w:space="0" w:color="000000"/>
+            </w:tcBorders>
+            <w:shd w:val="clear" w:color="auto" w:fill="E2E4E3"/>
+            <w:tcMar>
+              <w:top w:w="80" w:type="dxa"/>
+              <w:left w:w="80" w:type="dxa"/>
+              <w:bottom w:w="80" w:type="dxa"/>
+              <w:right w:w="80" w:type="dxa"/>
+            </w:tcMar>
+            <w:hideMark/>
+          </w:tcPr>
+          <w:p>
+            <w:pPr>
+              <w:pStyle w:val="TableStyle1"/>
+              <w:spacing w:line="360" w:lineRule="auto"/>
+              <w:jc w:val="center"/>
+              <w:rPr>
+                <w:u w:color="000000"/>
+              </w:rPr>
+            </w:pPr>
+            <w:r>
+              <w:t>Value</w:t>
+            </w:r>
+          </w:p>
+        </w:tc>
+        <w:tc>
+          <w:tcPr>
+            <w:tcW w:w="1871" w:type="dxa"/>
+            <w:tcBorders>
+              <w:top w:val="single" w:sz="2" w:space="0" w:color="000000"/>
+              <w:left w:val="single" w:sz="4" w:space="0" w:color="000000"/>
+              <w:bottom w:val="single" w:sz="2" w:space="0" w:color="000000"/>
+              <w:right w:val="single" w:sz="2" w:space="0" w:color="000000"/>
+            </w:tcBorders>
+            <w:shd w:val="clear" w:color="auto" w:fill="EEEEEE"/>
+            <w:tcMar>
+              <w:top w:w="80" w:type="dxa"/>
+              <w:left w:w="80" w:type="dxa"/>
+              <w:bottom w:w="80" w:type="dxa"/>
+              <w:right w:w="80" w:type="dxa"/>
+            </w:tcMar>
+            <w:hideMark/>
+          </w:tcPr>
+          <w:p>
+            <w:pPr>
+              <w:pStyle w:val="BodyA"/>
+              <w:spacing w:line="360" w:lineRule="auto"/>
+              <w:jc w:val="center"/>
+            </w:pPr>
+            <w:r>
+              <w:rPr>
+                <w:rFonts w:ascii="Helvetica" w:hAnsi="Helvetica" w:cs="Helvetica"/>
+              </w:rPr>
+              <w:t>0.493975</w:t>
+            </w:r>
+          </w:p>
+        </w:tc>
+        <w:tc>
+          <w:tcPr>
+            <w:tcW w:w="1871" w:type="dxa"/>
+            <w:tcBorders>
+              <w:top w:val="single" w:sz="2" w:space="0" w:color="000000"/>
+              <w:left w:val="single" w:sz="2" w:space="0" w:color="000000"/>
+              <w:bottom w:val="single" w:sz="2" w:space="0" w:color="000000"/>
+              <w:right w:val="single" w:sz="2" w:space="0" w:color="000000"/>
+            </w:tcBorders>
+            <w:shd w:val="clear" w:color="auto" w:fill="EEEEEE"/>
+            <w:tcMar>
+              <w:top w:w="80" w:type="dxa"/>
+              <w:left w:w="80" w:type="dxa"/>
+              <w:bottom w:w="80" w:type="dxa"/>
+              <w:right w:w="80" w:type="dxa"/>
+            </w:tcMar>
+            <w:hideMark/>
+          </w:tcPr>
+          <w:p>
+            <w:pPr>
+              <w:pStyle w:val="BodyA"/>
+              <w:spacing w:line="360" w:lineRule="auto"/>
+              <w:jc w:val="center"/>
+            </w:pPr>
+            <w:r>
+              <w:rPr>
+                <w:rFonts w:ascii="Times New Roman"/>
+              </w:rPr>
+              <w:t>-0.</w:t>
+            </w:r>
+            <w:r>
+              <w:rPr>
+                <w:rFonts w:ascii="Helvetica" w:hAnsi="Helvetica" w:cs="Helvetica"/>
+              </w:rPr>
+              <w:t xml:space="preserve"> </w:t>
+            </w:r>
+            <w:r>
+              <w:rPr>
+                <w:rFonts w:ascii="Helvetica" w:hAnsi="Helvetica" w:cs="Helvetica"/>
+              </w:rPr>
+              <w:t>658991</w:t>
+            </w:r>
+          </w:p>
+        </w:tc>
+        <w:tc>
+          <w:tcPr>
+            <w:tcW w:w="1871" w:type="dxa"/>
+            <w:tcBorders>
+              <w:top w:val="single" w:sz="2" w:space="0" w:color="000000"/>
+              <w:left w:val="single" w:sz="2" w:space="0" w:color="000000"/>
+              <w:bottom w:val="single" w:sz="2" w:space="0" w:color="000000"/>
+              <w:right w:val="single" w:sz="2" w:space="0" w:color="000000"/>
+            </w:tcBorders>
+            <w:shd w:val="clear" w:color="auto" w:fill="EEEEEE"/>
+            <w:tcMar>
+              <w:top w:w="80" w:type="dxa"/>
+              <w:left w:w="80" w:type="dxa"/>
+              <w:bottom w:w="80" w:type="dxa"/>
+              <w:right w:w="80" w:type="dxa"/>
+            </w:tcMar>
+            <w:hideMark/>
+          </w:tcPr>
+          <w:p>
+            <w:pPr>
+              <w:pStyle w:val="BodyA"/>
+              <w:spacing w:line="360" w:lineRule="auto"/>
+              <w:jc w:val="center"/>
+            </w:pPr>
+            <w:r>
+              <w:rPr>
+                <w:rFonts w:ascii="Times New Roman"/>
+              </w:rPr>
+              <w:t>0.</w:t>
+            </w:r>
+            <w:r>
+              <w:rPr>
+                <w:rFonts w:ascii="Helvetica" w:hAnsi="Helvetica" w:cs="Helvetica"/>
+              </w:rPr>
+              <w:t xml:space="preserve"> </w:t>
+            </w:r>
+            <w:r>
+              <w:rPr>
+                <w:rFonts w:ascii="Helvetica" w:hAnsi="Helvetica" w:cs="Helvetica"/>
+              </w:rPr>
+              <w:t>720632</w:t>
+            </w:r>
+          </w:p>
+        </w:tc>
+        <w:tc>
+          <w:tcPr>
+            <w:tcW w:w="1871" w:type="dxa"/>
+            <w:tcBorders>
+              <w:top w:val="single" w:sz="2" w:space="0" w:color="000000"/>
+              <w:left w:val="single" w:sz="2" w:space="0" w:color="000000"/>
+              <w:bottom w:val="single" w:sz="2" w:space="0" w:color="000000"/>
+              <w:right w:val="single" w:sz="2" w:space="0" w:color="000000"/>
+            </w:tcBorders>
+            <w:shd w:val="clear" w:color="auto" w:fill="EEEEEE"/>
+            <w:tcMar>
+              <w:top w:w="80" w:type="dxa"/>
+              <w:left w:w="80" w:type="dxa"/>
+              <w:bottom w:w="80" w:type="dxa"/>
+              <w:right w:w="80" w:type="dxa"/>
+            </w:tcMar>
+            <w:hideMark/>
+          </w:tcPr>
+          <w:p>
+            <w:pPr>
+              <w:pStyle w:val="BodyA"/>
+              <w:spacing w:line="360" w:lineRule="auto"/>
+              <w:jc w:val="center"/>
+            </w:pPr>
+            <w:r>
+              <w:rPr>
+                <w:rFonts w:ascii="Times New Roman"/>
+              </w:rPr>
+              <w:t>-0.</w:t>
+            </w:r>
+            <w:r>
+              <w:rPr>
+                <w:rFonts w:ascii="Helvetica" w:hAnsi="Helvetica" w:cs="Helvetica"/>
+              </w:rPr>
+              <w:t xml:space="preserve"> </w:t>
+            </w:r>
+            <w:r>
+              <w:rPr>
+                <w:rFonts w:ascii="Helvetica" w:hAnsi="Helvetica" w:cs="Helvetica"/>
+              </w:rPr>
+              <w:t>144448</w:t>
+            </w:r>
+          </w:p>
+        </w:tc>
+      </w:tr>
+    </w:tbl>
+    <w:p>
+      <w:pPr>
+        <w:pStyle w:val="BodyA"/>
+        <w:spacing w:line="360" w:lineRule="auto"/>
+        <w:jc w:val="center"/>
+        <w:rPr>
+          <w:rFonts w:ascii="Helvetica" w:hAnsi="Helvetica" w:cs="Helvetica"/>
+        </w:rPr>
+      </w:pPr>
+    </w:p>
+    <w:p>
+      <w:pPr>
+        <w:pStyle w:val="BodyA"/>
+        <w:spacing w:line="360" w:lineRule="auto"/>
+        <w:jc w:val="center"/>
+        <w:rPr>
+          <w:rFonts w:ascii="Helvetica" w:hAnsi="Helvetica" w:cs="Helvetica"/>
+        </w:rPr>
+      </w:pPr>
+      <w:r>
+        <w:rPr>
+          <w:rFonts w:ascii="Helvetica" w:hAnsi="Helvetica" w:cs="Helvetica"/>
+          <w:noProof/>
+        </w:rPr>
+        <w:lastRenderedPageBreak/>
+        <w:drawing>
+          <wp:inline distT="0" distB="0" distL="0" distR="0" wp14:anchorId="68CA21DD" wp14:editId="1C907843">
+            <wp:extent cx="4457700" cy="3343275"/>
+            <wp:effectExtent l="0" t="0" r="12700" b="9525"/>
+            <wp:docPr id="6" name="Picture 6"/>
+            <wp:cNvGraphicFramePr>
+              <a:graphicFrameLocks xmlns:a="http://schemas.openxmlformats.org/drawingml/2006/main" noChangeAspect="1"/>
+            </wp:cNvGraphicFramePr>
+            <a:graphic xmlns:a="http://schemas.openxmlformats.org/drawingml/2006/main">
+              <a:graphicData uri="http://schemas.openxmlformats.org/drawingml/2006/picture">
+                <pic:pic xmlns:pic="http://schemas.openxmlformats.org/drawingml/2006/picture">
+                  <pic:nvPicPr>
+                    <pic:cNvPr id="0" name="arch6_pic.png"/>
+                    <pic:cNvPicPr/>
+                  </pic:nvPicPr>
+                  <pic:blipFill>
+                    <a:blip r:embed="rId21">
+                      <a:extLst>
+                        <a:ext uri="{28A0092B-C50C-407E-A947-70E740481C1C}">
+                          <a14:useLocalDpi xmlns:a14="http://schemas.microsoft.com/office/drawing/2010/main" val="0"/>
+                        </a:ext>
+                      </a:extLst>
+                    </a:blip>
+                    <a:stretch>
+                      <a:fillRect/>
+                    </a:stretch>
+                  </pic:blipFill>
+                  <pic:spPr>
+                    <a:xfrm>
+                      <a:off x="0" y="0"/>
+                      <a:ext cx="4457700" cy="3343275"/>
+                    </a:xfrm>
+                    <a:prstGeom prst="rect">
+                      <a:avLst/>
+                    </a:prstGeom>
+                  </pic:spPr>
+                </pic:pic>
+              </a:graphicData>
+            </a:graphic>
+          </wp:inline>
+        </w:drawing>
+      </w:r>
+    </w:p>
+    <w:p>
+      <w:pPr>
+        <w:pStyle w:val="BodyA"/>
+        <w:spacing w:line="360" w:lineRule="auto"/>
+        <w:jc w:val="center"/>
+        <w:rPr>
+          <w:rFonts w:ascii="Helvetica" w:hAnsi="Helvetica" w:cs="Helvetica"/>
+        </w:rPr>
+      </w:pPr>
+    </w:p>
+    <w:p>
+      <w:pPr>
+        <w:pStyle w:val="Heading3"/>
+        <w:spacing w:line="360" w:lineRule="auto"/>
+        <w:rPr>
+          <w:rFonts w:ascii="Times New Roman" w:eastAsia="Times New Roman" w:hAnsi="Times New Roman"/>
+          <w:color w:val="000000" w:themeColor="text1"/>
+        </w:rPr>
+      </w:pPr>
+      <w:r>
+        <w:rPr>
+          <w:rFonts w:ascii="Times New Roman"/>
+          <w:color w:val="000000" w:themeColor="text1"/>
+        </w:rPr>
+        <w:t>3.</w:t>
+      </w:r>
+      <w:r>
+        <w:rPr>
+          <w:rFonts w:ascii="Times New Roman"/>
+          <w:color w:val="000000"/>
+        </w:rPr>
+        <w:t xml:space="preserve"> </w:t>
+      </w:r>
+      <w:r>
+        <w:rPr>
+          <w:rFonts w:ascii="Times New Roman"/>
+          <w:color w:val="000000"/>
+        </w:rPr>
+        <w:t>8 Architecture 7: Eat Objects based on Neuron</w:t>
+      </w:r>
+      <w:r>
+        <w:rPr>
+          <w:rFonts w:ascii="Times New Roman"/>
+          <w:color w:val="000000"/>
+          <w:lang w:val="fr-FR"/>
+        </w:rPr>
+        <w:t xml:space="preserve"> </w:t>
+      </w:r>
+      <w:r>
+        <w:rPr>
+          <w:rFonts w:ascii="Times New Roman"/>
+          <w:color w:val="000000"/>
+        </w:rPr>
+        <w:t>Classification using RGB Percentage</w:t>
+      </w:r>
+    </w:p>
+    <w:p>
+      <w:pPr>
+        <w:pStyle w:val="BodyA"/>
+        <w:spacing w:line="360" w:lineRule="auto"/>
+        <w:jc w:val="center"/>
+      </w:pPr>
+    </w:p>
+    <w:tbl>
+      <w:tblPr>
+        <w:tblpPr w:leftFromText="180" w:rightFromText="180" w:vertAnchor="text" w:horzAnchor="page" w:tblpX="1521" w:tblpY="359"/>
+        <w:tblW w:w="9504" w:type="dxa"/>
+        <w:tblBorders>
+          <w:top w:val="single" w:sz="2" w:space="0" w:color="000000"/>
+          <w:left w:val="single" w:sz="2" w:space="0" w:color="000000"/>
+          <w:bottom w:val="single" w:sz="2" w:space="0" w:color="000000"/>
+          <w:right w:val="single" w:sz="2" w:space="0" w:color="000000"/>
+          <w:insideH w:val="single" w:sz="2" w:space="0" w:color="000000"/>
+          <w:insideV w:val="single" w:sz="2" w:space="0" w:color="000000"/>
+        </w:tblBorders>
+        <w:shd w:val="clear" w:color="auto" w:fill="BDC0BF"/>
+        <w:tblLayout w:type="fixed"/>
+        <w:tblLook w:val="04A0" w:firstRow="1" w:lastRow="0" w:firstColumn="1" w:lastColumn="0" w:noHBand="0" w:noVBand="1"/>
+      </w:tblPr>
+      <w:tblGrid>
+        <w:gridCol w:w="3168"/>
+        <w:gridCol w:w="3168"/>
+        <w:gridCol w:w="3168"/>
+      </w:tblGrid>
+      <w:tr>
+        <w:trPr>
+          <w:trHeight w:val="243"/>
+          <w:tblHeader/>
+        </w:trPr>
+        <w:tc>
+          <w:tcPr>
+            <w:tcW w:w="9504" w:type="dxa"/>
+            <w:gridSpan w:val="3"/>
+            <w:tcBorders>
+              <w:top w:val="single" w:sz="2" w:space="0" w:color="000000"/>
+              <w:left w:val="single" w:sz="2" w:space="0" w:color="000000"/>
+              <w:bottom w:val="single" w:sz="4" w:space="0" w:color="000000"/>
+              <w:right w:val="single" w:sz="2" w:space="0" w:color="000000"/>
+            </w:tcBorders>
+            <w:shd w:val="clear" w:color="auto" w:fill="BDC0BF"/>
+            <w:tcMar>
+              <w:top w:w="80" w:type="dxa"/>
+              <w:left w:w="80" w:type="dxa"/>
+              <w:bottom w:w="80" w:type="dxa"/>
+              <w:right w:w="80" w:type="dxa"/>
+            </w:tcMar>
+            <w:hideMark/>
+          </w:tcPr>
+          <w:p>
+            <w:pPr>
+              <w:pStyle w:val="TableStyle1A"/>
+              <w:jc w:val="center"/>
+            </w:pPr>
+            <w:r>
+              <w:t>Robot Lifetime Mean and Standard Deviation for Different Speed Rate</w:t>
+            </w:r>
+          </w:p>
+        </w:tc>
+      </w:tr>
+      <w:tr>
+        <w:trPr>
+          <w:trHeight w:val="248"/>
+        </w:trPr>
+        <w:tc>
+          <w:tcPr>
+            <w:tcW w:w="3168" w:type="dxa"/>
+            <w:tcBorders>
+              <w:top w:val="single" w:sz="4" w:space="0" w:color="000000"/>
+              <w:left w:val="single" w:sz="2" w:space="0" w:color="000000"/>
+              <w:bottom w:val="single" w:sz="2" w:space="0" w:color="000000"/>
+              <w:right w:val="single" w:sz="4" w:space="0" w:color="000000"/>
+            </w:tcBorders>
+            <w:shd w:val="clear" w:color="auto" w:fill="E2E4E3"/>
+            <w:tcMar>
+              <w:top w:w="80" w:type="dxa"/>
+              <w:left w:w="80" w:type="dxa"/>
+              <w:bottom w:w="80" w:type="dxa"/>
+              <w:right w:w="80" w:type="dxa"/>
+            </w:tcMar>
+            <w:hideMark/>
+          </w:tcPr>
+          <w:p>
+            <w:pPr>
+              <w:pStyle w:val="TableStyle1A"/>
+              <w:jc w:val="center"/>
+            </w:pPr>
+            <w:r>
+              <w:t>Speed Rate</w:t>
+            </w:r>
+          </w:p>
+        </w:tc>
+        <w:tc>
+          <w:tcPr>
+            <w:tcW w:w="3168" w:type="dxa"/>
+            <w:tcBorders>
+              <w:top w:val="single" w:sz="4" w:space="0" w:color="000000"/>
+              <w:left w:val="single" w:sz="4" w:space="0" w:color="000000"/>
+              <w:bottom w:val="single" w:sz="2" w:space="0" w:color="000000"/>
+              <w:right w:val="single" w:sz="2" w:space="0" w:color="000000"/>
+            </w:tcBorders>
+            <w:shd w:val="clear" w:color="auto" w:fill="auto"/>
+            <w:tcMar>
+              <w:top w:w="80" w:type="dxa"/>
+              <w:left w:w="80" w:type="dxa"/>
+              <w:bottom w:w="80" w:type="dxa"/>
+              <w:right w:w="80" w:type="dxa"/>
+            </w:tcMar>
+            <w:hideMark/>
+          </w:tcPr>
+          <w:p>
+            <w:pPr>
+              <w:pStyle w:val="TableStyle2A"/>
+              <w:jc w:val="center"/>
+            </w:pPr>
+            <w:r>
+              <w:t>Lifetime Mean (Cycles)</w:t>
+            </w:r>
+          </w:p>
+        </w:tc>
+        <w:tc>
+          <w:tcPr>
+            <w:tcW w:w="3168" w:type="dxa"/>
+            <w:tcBorders>
+              <w:top w:val="single" w:sz="4" w:space="0" w:color="000000"/>
+              <w:left w:val="single" w:sz="2" w:space="0" w:color="000000"/>
+              <w:bottom w:val="single" w:sz="2" w:space="0" w:color="000000"/>
+              <w:right w:val="single" w:sz="2" w:space="0" w:color="000000"/>
+            </w:tcBorders>
+            <w:shd w:val="clear" w:color="auto" w:fill="auto"/>
+            <w:tcMar>
+              <w:top w:w="80" w:type="dxa"/>
+              <w:left w:w="80" w:type="dxa"/>
+              <w:bottom w:w="80" w:type="dxa"/>
+              <w:right w:w="80" w:type="dxa"/>
+            </w:tcMar>
+            <w:hideMark/>
+          </w:tcPr>
+          <w:p>
+            <w:pPr>
+              <w:pStyle w:val="TableStyle2A"/>
+              <w:jc w:val="center"/>
+            </w:pPr>
+            <w:r>
+              <w:t>Lifetime Standard Deviation</w:t>
+            </w:r>
+          </w:p>
+        </w:tc>
+      </w:tr>
+      <w:tr>
+        <w:trPr>
+          <w:trHeight w:val="243"/>
+        </w:trPr>
+        <w:tc>
+          <w:tcPr>
+            <w:tcW w:w="3168" w:type="dxa"/>
+            <w:tcBorders>
+              <w:top w:val="single" w:sz="2" w:space="0" w:color="000000"/>
+              <w:left w:val="single" w:sz="2" w:space="0" w:color="000000"/>
+              <w:bottom w:val="single" w:sz="2" w:space="0" w:color="000000"/>
+              <w:right w:val="single" w:sz="4" w:space="0" w:color="000000"/>
+            </w:tcBorders>
+            <w:shd w:val="clear" w:color="auto" w:fill="E2E4E3"/>
+            <w:tcMar>
+              <w:top w:w="80" w:type="dxa"/>
+              <w:left w:w="80" w:type="dxa"/>
+              <w:bottom w:w="80" w:type="dxa"/>
+              <w:right w:w="80" w:type="dxa"/>
+            </w:tcMar>
+            <w:hideMark/>
+          </w:tcPr>
+          <w:p>
+            <w:pPr>
+              <w:pStyle w:val="TableStyle1A"/>
+              <w:jc w:val="center"/>
+            </w:pPr>
+            <w:r>
+              <w:t>0.02</w:t>
+            </w:r>
+          </w:p>
+        </w:tc>
+        <w:tc>
+          <w:tcPr>
+            <w:tcW w:w="3168" w:type="dxa"/>
+            <w:tcBorders>
+              <w:top w:val="single" w:sz="2" w:space="0" w:color="000000"/>
+              <w:left w:val="single" w:sz="4" w:space="0" w:color="000000"/>
+              <w:bottom w:val="single" w:sz="2" w:space="0" w:color="000000"/>
+              <w:right w:val="single" w:sz="2" w:space="0" w:color="000000"/>
+            </w:tcBorders>
+            <w:shd w:val="clear" w:color="auto" w:fill="EEEEEE"/>
+            <w:tcMar>
+              <w:top w:w="80" w:type="dxa"/>
+              <w:left w:w="80" w:type="dxa"/>
+              <w:bottom w:w="80" w:type="dxa"/>
+              <w:right w:w="80" w:type="dxa"/>
+            </w:tcMar>
+            <w:hideMark/>
+          </w:tcPr>
+          <w:p>
+            <w:pPr>
+              <w:pStyle w:val="TableStyle2A"/>
+              <w:jc w:val="center"/>
+            </w:pPr>
+            <w:r>
+              <w:t>4553</w:t>
+            </w:r>
+          </w:p>
+        </w:tc>
+        <w:tc>
+          <w:tcPr>
+            <w:tcW w:w="3168" w:type="dxa"/>
+            <w:tcBorders>
+              <w:top w:val="single" w:sz="2" w:space="0" w:color="000000"/>
+              <w:left w:val="single" w:sz="2" w:space="0" w:color="000000"/>
+              <w:bottom w:val="single" w:sz="2" w:space="0" w:color="000000"/>
+              <w:right w:val="single" w:sz="2" w:space="0" w:color="000000"/>
+            </w:tcBorders>
+            <w:shd w:val="clear" w:color="auto" w:fill="EEEEEE"/>
+            <w:tcMar>
+              <w:top w:w="80" w:type="dxa"/>
+              <w:left w:w="80" w:type="dxa"/>
+              <w:bottom w:w="80" w:type="dxa"/>
+              <w:right w:w="80" w:type="dxa"/>
+            </w:tcMar>
+            <w:hideMark/>
+          </w:tcPr>
+          <w:p>
+            <w:pPr>
+              <w:pStyle w:val="Body"/>
+              <w:jc w:val="center"/>
+            </w:pPr>
+            <w:r>
+              <w:t>893.9</w:t>
+            </w:r>
+          </w:p>
+        </w:tc>
+      </w:tr>
+      <w:tr>
+        <w:trPr>
+          <w:trHeight w:val="243"/>
+        </w:trPr>
+        <w:tc>
+          <w:tcPr>
+            <w:tcW w:w="3168" w:type="dxa"/>
+            <w:tcBorders>
+              <w:top w:val="single" w:sz="2" w:space="0" w:color="000000"/>
+              <w:left w:val="single" w:sz="2" w:space="0" w:color="000000"/>
+              <w:bottom w:val="single" w:sz="2" w:space="0" w:color="000000"/>
+              <w:right w:val="single" w:sz="4" w:space="0" w:color="000000"/>
+            </w:tcBorders>
+            <w:shd w:val="clear" w:color="auto" w:fill="E2E4E3"/>
+            <w:tcMar>
+              <w:top w:w="80" w:type="dxa"/>
+              <w:left w:w="80" w:type="dxa"/>
+              <w:bottom w:w="80" w:type="dxa"/>
+              <w:right w:w="80" w:type="dxa"/>
+            </w:tcMar>
+            <w:hideMark/>
+          </w:tcPr>
+          <w:p>
+            <w:pPr>
+              <w:pStyle w:val="TableStyle1A"/>
+              <w:jc w:val="center"/>
+            </w:pPr>
+            <w:r>
+              <w:t>0.04</w:t>
+            </w:r>
+          </w:p>
+        </w:tc>
+        <w:tc>
+          <w:tcPr>
+            <w:tcW w:w="3168" w:type="dxa"/>
+            <w:tcBorders>
+              <w:top w:val="single" w:sz="2" w:space="0" w:color="000000"/>
+              <w:left w:val="single" w:sz="4" w:space="0" w:color="000000"/>
+              <w:bottom w:val="single" w:sz="2" w:space="0" w:color="000000"/>
+              <w:right w:val="single" w:sz="2" w:space="0" w:color="000000"/>
+            </w:tcBorders>
+            <w:shd w:val="clear" w:color="auto" w:fill="auto"/>
+            <w:tcMar>
+              <w:top w:w="80" w:type="dxa"/>
+              <w:left w:w="80" w:type="dxa"/>
+              <w:bottom w:w="80" w:type="dxa"/>
+              <w:right w:w="80" w:type="dxa"/>
+            </w:tcMar>
+            <w:hideMark/>
+          </w:tcPr>
+          <w:p>
+            <w:pPr>
+              <w:pStyle w:val="Body"/>
+              <w:jc w:val="center"/>
+            </w:pPr>
+            <w:r>
+              <w:t>6995</w:t>
+            </w:r>
+          </w:p>
+        </w:tc>
+        <w:tc>
+          <w:tcPr>
+            <w:tcW w:w="3168" w:type="dxa"/>
+            <w:tcBorders>
+              <w:top w:val="single" w:sz="2" w:space="0" w:color="000000"/>
+              <w:left w:val="single" w:sz="2" w:space="0" w:color="000000"/>
+              <w:bottom w:val="single" w:sz="2" w:space="0" w:color="000000"/>
+              <w:right w:val="single" w:sz="2" w:space="0" w:color="000000"/>
+            </w:tcBorders>
+            <w:shd w:val="clear" w:color="auto" w:fill="auto"/>
+            <w:tcMar>
+              <w:top w:w="80" w:type="dxa"/>
+              <w:left w:w="80" w:type="dxa"/>
+              <w:bottom w:w="80" w:type="dxa"/>
+              <w:right w:w="80" w:type="dxa"/>
+            </w:tcMar>
+            <w:hideMark/>
+          </w:tcPr>
+          <w:p>
+            <w:pPr>
+              <w:pStyle w:val="Body"/>
+              <w:jc w:val="center"/>
+            </w:pPr>
+            <w:r>
+              <w:t>2970.6</w:t>
+            </w:r>
+          </w:p>
+        </w:tc>
+      </w:tr>
+      <w:tr>
+        <w:trPr>
+          <w:trHeight w:val="243"/>
+        </w:trPr>
+        <w:tc>
+          <w:tcPr>
+            <w:tcW w:w="3168" w:type="dxa"/>
+            <w:tcBorders>
+              <w:top w:val="single" w:sz="2" w:space="0" w:color="000000"/>
+              <w:left w:val="single" w:sz="2" w:space="0" w:color="000000"/>
+              <w:bottom w:val="single" w:sz="2" w:space="0" w:color="000000"/>
+              <w:right w:val="single" w:sz="4" w:space="0" w:color="000000"/>
+            </w:tcBorders>
+            <w:shd w:val="clear" w:color="auto" w:fill="E2E4E3"/>
+            <w:tcMar>
+              <w:top w:w="80" w:type="dxa"/>
+              <w:left w:w="80" w:type="dxa"/>
+              <w:bottom w:w="80" w:type="dxa"/>
+              <w:right w:w="80" w:type="dxa"/>
+            </w:tcMar>
+            <w:hideMark/>
+          </w:tcPr>
+          <w:p>
+            <w:pPr>
+              <w:pStyle w:val="TableStyle1A"/>
+              <w:jc w:val="center"/>
+            </w:pPr>
+            <w:r>
+              <w:t>0.06</w:t>
+            </w:r>
+          </w:p>
+        </w:tc>
+        <w:tc>
+          <w:tcPr>
+            <w:tcW w:w="3168" w:type="dxa"/>
+            <w:tcBorders>
+              <w:top w:val="single" w:sz="2" w:space="0" w:color="000000"/>
+              <w:left w:val="single" w:sz="4" w:space="0" w:color="000000"/>
+              <w:bottom w:val="single" w:sz="2" w:space="0" w:color="000000"/>
+              <w:right w:val="single" w:sz="2" w:space="0" w:color="000000"/>
+            </w:tcBorders>
+            <w:shd w:val="clear" w:color="auto" w:fill="EEEEEE"/>
+            <w:tcMar>
+              <w:top w:w="80" w:type="dxa"/>
+              <w:left w:w="80" w:type="dxa"/>
+              <w:bottom w:w="80" w:type="dxa"/>
+              <w:right w:w="80" w:type="dxa"/>
+            </w:tcMar>
+            <w:hideMark/>
+          </w:tcPr>
+          <w:p>
+            <w:pPr>
+              <w:pStyle w:val="Body"/>
+              <w:jc w:val="center"/>
+            </w:pPr>
+            <w:r>
+              <w:t>9127</w:t>
+            </w:r>
+          </w:p>
+        </w:tc>
+        <w:tc>
+          <w:tcPr>
+            <w:tcW w:w="3168" w:type="dxa"/>
+            <w:tcBorders>
+              <w:top w:val="single" w:sz="2" w:space="0" w:color="000000"/>
+              <w:left w:val="single" w:sz="2" w:space="0" w:color="000000"/>
+              <w:bottom w:val="single" w:sz="2" w:space="0" w:color="000000"/>
+              <w:right w:val="single" w:sz="2" w:space="0" w:color="000000"/>
+            </w:tcBorders>
+            <w:shd w:val="clear" w:color="auto" w:fill="EEEEEE"/>
+            <w:tcMar>
+              <w:top w:w="80" w:type="dxa"/>
+              <w:left w:w="80" w:type="dxa"/>
+              <w:bottom w:w="80" w:type="dxa"/>
+              <w:right w:w="80" w:type="dxa"/>
+            </w:tcMar>
+            <w:hideMark/>
+          </w:tcPr>
+          <w:p>
+            <w:pPr>
+              <w:pStyle w:val="Body"/>
+              <w:jc w:val="center"/>
+            </w:pPr>
+            <w:r>
+              <w:t>5100.8</w:t>
+            </w:r>
+          </w:p>
+        </w:tc>
+      </w:tr>
+      <w:tr>
+        <w:trPr>
+          <w:trHeight w:val="243"/>
+        </w:trPr>
+        <w:tc>
+          <w:tcPr>
+            <w:tcW w:w="3168" w:type="dxa"/>
+            <w:tcBorders>
+              <w:top w:val="single" w:sz="2" w:space="0" w:color="000000"/>
+              <w:left w:val="single" w:sz="2" w:space="0" w:color="000000"/>
+              <w:bottom w:val="single" w:sz="2" w:space="0" w:color="000000"/>
+              <w:right w:val="single" w:sz="4" w:space="0" w:color="000000"/>
+            </w:tcBorders>
+            <w:shd w:val="clear" w:color="auto" w:fill="E2E4E3"/>
+            <w:tcMar>
+              <w:top w:w="80" w:type="dxa"/>
+              <w:left w:w="80" w:type="dxa"/>
+              <w:bottom w:w="80" w:type="dxa"/>
+              <w:right w:w="80" w:type="dxa"/>
+            </w:tcMar>
+            <w:hideMark/>
+          </w:tcPr>
+          <w:p>
+            <w:pPr>
+              <w:pStyle w:val="TableStyle1A"/>
+              <w:jc w:val="center"/>
+            </w:pPr>
+            <w:r>
+              <w:t>0.08</w:t>
+            </w:r>
+          </w:p>
+        </w:tc>
+        <w:tc>
+          <w:tcPr>
+            <w:tcW w:w="3168" w:type="dxa"/>
+            <w:tcBorders>
+              <w:top w:val="single" w:sz="2" w:space="0" w:color="000000"/>
+              <w:left w:val="single" w:sz="4" w:space="0" w:color="000000"/>
+              <w:bottom w:val="single" w:sz="2" w:space="0" w:color="000000"/>
+              <w:right w:val="single" w:sz="2" w:space="0" w:color="000000"/>
+            </w:tcBorders>
+            <w:shd w:val="clear" w:color="auto" w:fill="auto"/>
+            <w:tcMar>
+              <w:top w:w="80" w:type="dxa"/>
+              <w:left w:w="80" w:type="dxa"/>
+              <w:bottom w:w="80" w:type="dxa"/>
+              <w:right w:w="80" w:type="dxa"/>
+            </w:tcMar>
+            <w:hideMark/>
+          </w:tcPr>
+          <w:p>
+            <w:pPr>
+              <w:pStyle w:val="Body"/>
+              <w:jc w:val="center"/>
+            </w:pPr>
+            <w:r>
+              <w:t>7609</w:t>
+            </w:r>
+          </w:p>
+        </w:tc>
+        <w:tc>
+          <w:tcPr>
+            <w:tcW w:w="3168" w:type="dxa"/>
+            <w:tcBorders>
+              <w:top w:val="single" w:sz="2" w:space="0" w:color="000000"/>
+              <w:left w:val="single" w:sz="2" w:space="0" w:color="000000"/>
+              <w:bottom w:val="single" w:sz="2" w:space="0" w:color="000000"/>
+              <w:right w:val="single" w:sz="2" w:space="0" w:color="000000"/>
+            </w:tcBorders>
+            <w:shd w:val="clear" w:color="auto" w:fill="auto"/>
+            <w:tcMar>
+              <w:top w:w="80" w:type="dxa"/>
+              <w:left w:w="80" w:type="dxa"/>
+              <w:bottom w:w="80" w:type="dxa"/>
+              <w:right w:w="80" w:type="dxa"/>
+            </w:tcMar>
+            <w:hideMark/>
+          </w:tcPr>
+          <w:p>
+            <w:pPr>
+              <w:pStyle w:val="Body"/>
+              <w:jc w:val="center"/>
+            </w:pPr>
+            <w:r>
+              <w:t>3929</w:t>
+            </w:r>
+            <w:r>
+              <w:t>.</w:t>
+            </w:r>
+            <w:r>
+              <w:t>6</w:t>
+            </w:r>
+          </w:p>
+        </w:tc>
+      </w:tr>
+      <w:tr>
+        <w:trPr>
+          <w:trHeight w:val="243"/>
+        </w:trPr>
+        <w:tc>
+          <w:tcPr>
+            <w:tcW w:w="3168" w:type="dxa"/>
+            <w:tcBorders>
+              <w:top w:val="single" w:sz="2" w:space="0" w:color="000000"/>
+              <w:left w:val="single" w:sz="2" w:space="0" w:color="000000"/>
+              <w:bottom w:val="single" w:sz="2" w:space="0" w:color="000000"/>
+              <w:right w:val="single" w:sz="4" w:space="0" w:color="000000"/>
+            </w:tcBorders>
+            <w:shd w:val="clear" w:color="auto" w:fill="E2E4E3"/>
+            <w:tcMar>
+              <w:top w:w="80" w:type="dxa"/>
+              <w:left w:w="80" w:type="dxa"/>
+              <w:bottom w:w="80" w:type="dxa"/>
+              <w:right w:w="80" w:type="dxa"/>
+            </w:tcMar>
+            <w:hideMark/>
+          </w:tcPr>
+          <w:p>
+            <w:pPr>
+              <w:pStyle w:val="TableStyle1A"/>
+              <w:jc w:val="center"/>
+            </w:pPr>
+            <w:r>
+              <w:t>0.10</w:t>
+            </w:r>
+          </w:p>
+        </w:tc>
+        <w:tc>
+          <w:tcPr>
+            <w:tcW w:w="3168" w:type="dxa"/>
+            <w:tcBorders>
+              <w:top w:val="single" w:sz="2" w:space="0" w:color="000000"/>
+              <w:left w:val="single" w:sz="4" w:space="0" w:color="000000"/>
+              <w:bottom w:val="single" w:sz="2" w:space="0" w:color="000000"/>
+              <w:right w:val="single" w:sz="2" w:space="0" w:color="000000"/>
+            </w:tcBorders>
+            <w:shd w:val="clear" w:color="auto" w:fill="EEEEEE"/>
+            <w:tcMar>
+              <w:top w:w="80" w:type="dxa"/>
+              <w:left w:w="80" w:type="dxa"/>
+              <w:bottom w:w="80" w:type="dxa"/>
+              <w:right w:w="80" w:type="dxa"/>
+            </w:tcMar>
+            <w:hideMark/>
+          </w:tcPr>
+          <w:p>
+            <w:pPr>
+              <w:pStyle w:val="Body"/>
+              <w:jc w:val="center"/>
+            </w:pPr>
+            <w:r>
+              <w:t>7639</w:t>
+            </w:r>
+          </w:p>
+        </w:tc>
+        <w:tc>
+          <w:tcPr>
+            <w:tcW w:w="3168" w:type="dxa"/>
+            <w:tcBorders>
+              <w:top w:val="single" w:sz="2" w:space="0" w:color="000000"/>
+              <w:left w:val="single" w:sz="2" w:space="0" w:color="000000"/>
+              <w:bottom w:val="single" w:sz="2" w:space="0" w:color="000000"/>
+              <w:right w:val="single" w:sz="2" w:space="0" w:color="000000"/>
+            </w:tcBorders>
+            <w:shd w:val="clear" w:color="auto" w:fill="EEEEEE"/>
+            <w:tcMar>
+              <w:top w:w="80" w:type="dxa"/>
+              <w:left w:w="80" w:type="dxa"/>
+              <w:bottom w:w="80" w:type="dxa"/>
+              <w:right w:w="80" w:type="dxa"/>
+            </w:tcMar>
+            <w:hideMark/>
+          </w:tcPr>
+          <w:p>
+            <w:pPr>
+              <w:pStyle w:val="Body"/>
+              <w:jc w:val="center"/>
+            </w:pPr>
+            <w:r>
+              <w:t>4081.9</w:t>
+            </w:r>
+          </w:p>
+        </w:tc>
+      </w:tr>
+      <w:tr>
+        <w:trPr>
+          <w:trHeight w:val="243"/>
+        </w:trPr>
+        <w:tc>
+          <w:tcPr>
+            <w:tcW w:w="3168" w:type="dxa"/>
+            <w:tcBorders>
+              <w:top w:val="single" w:sz="2" w:space="0" w:color="000000"/>
+              <w:left w:val="single" w:sz="2" w:space="0" w:color="000000"/>
+              <w:bottom w:val="single" w:sz="2" w:space="0" w:color="000000"/>
+              <w:right w:val="single" w:sz="4" w:space="0" w:color="000000"/>
+            </w:tcBorders>
+            <w:shd w:val="clear" w:color="auto" w:fill="E2E4E3"/>
+            <w:tcMar>
+              <w:top w:w="80" w:type="dxa"/>
+              <w:left w:w="80" w:type="dxa"/>
+              <w:bottom w:w="80" w:type="dxa"/>
+              <w:right w:w="80" w:type="dxa"/>
+            </w:tcMar>
+            <w:hideMark/>
+          </w:tcPr>
+          <w:p>
+            <w:pPr>
+              <w:pStyle w:val="TableStyle1A"/>
+              <w:jc w:val="center"/>
+            </w:pPr>
+            <w:r>
+              <w:t>0.12</w:t>
+            </w:r>
+          </w:p>
+        </w:tc>
+        <w:tc>
+          <w:tcPr>
+            <w:tcW w:w="3168" w:type="dxa"/>
+            <w:tcBorders>
+              <w:top w:val="single" w:sz="2" w:space="0" w:color="000000"/>
+              <w:left w:val="single" w:sz="4" w:space="0" w:color="000000"/>
+              <w:bottom w:val="single" w:sz="2" w:space="0" w:color="000000"/>
+              <w:right w:val="single" w:sz="2" w:space="0" w:color="000000"/>
+            </w:tcBorders>
+            <w:shd w:val="clear" w:color="auto" w:fill="auto"/>
+            <w:tcMar>
+              <w:top w:w="80" w:type="dxa"/>
+              <w:left w:w="80" w:type="dxa"/>
+              <w:bottom w:w="80" w:type="dxa"/>
+              <w:right w:w="80" w:type="dxa"/>
+            </w:tcMar>
+            <w:hideMark/>
+          </w:tcPr>
+          <w:p>
+            <w:pPr>
+              <w:pStyle w:val="Body"/>
+              <w:jc w:val="center"/>
+            </w:pPr>
+            <w:r>
+              <w:t>7510</w:t>
+            </w:r>
+          </w:p>
+        </w:tc>
+        <w:tc>
+          <w:tcPr>
+            <w:tcW w:w="3168" w:type="dxa"/>
+            <w:tcBorders>
+              <w:top w:val="single" w:sz="2" w:space="0" w:color="000000"/>
+              <w:left w:val="single" w:sz="2" w:space="0" w:color="000000"/>
+              <w:bottom w:val="single" w:sz="2" w:space="0" w:color="000000"/>
+              <w:right w:val="single" w:sz="2" w:space="0" w:color="000000"/>
+            </w:tcBorders>
+            <w:shd w:val="clear" w:color="auto" w:fill="auto"/>
+            <w:tcMar>
+              <w:top w:w="80" w:type="dxa"/>
+              <w:left w:w="80" w:type="dxa"/>
+              <w:bottom w:w="80" w:type="dxa"/>
+              <w:right w:w="80" w:type="dxa"/>
+            </w:tcMar>
+            <w:hideMark/>
+          </w:tcPr>
+          <w:p>
+            <w:pPr>
+              <w:pStyle w:val="Body"/>
+              <w:jc w:val="center"/>
+            </w:pPr>
+            <w:r>
+              <w:t>3094.4</w:t>
+            </w:r>
+          </w:p>
+        </w:tc>
+      </w:tr>
+      <w:tr>
+        <w:trPr>
+          <w:trHeight w:val="243"/>
+        </w:trPr>
+        <w:tc>
+          <w:tcPr>
+            <w:tcW w:w="3168" w:type="dxa"/>
+            <w:tcBorders>
+              <w:top w:val="single" w:sz="2" w:space="0" w:color="000000"/>
+              <w:left w:val="single" w:sz="2" w:space="0" w:color="000000"/>
+              <w:bottom w:val="single" w:sz="2" w:space="0" w:color="000000"/>
+              <w:right w:val="single" w:sz="4" w:space="0" w:color="000000"/>
+            </w:tcBorders>
+            <w:shd w:val="clear" w:color="auto" w:fill="E2E4E3"/>
+            <w:tcMar>
+              <w:top w:w="80" w:type="dxa"/>
+              <w:left w:w="80" w:type="dxa"/>
+              <w:bottom w:w="80" w:type="dxa"/>
+              <w:right w:w="80" w:type="dxa"/>
+            </w:tcMar>
+            <w:hideMark/>
+          </w:tcPr>
+          <w:p>
+            <w:pPr>
+              <w:pStyle w:val="TableStyle1A"/>
+              <w:jc w:val="center"/>
+            </w:pPr>
+            <w:r>
+              <w:t>0.14</w:t>
+            </w:r>
+          </w:p>
+        </w:tc>
+        <w:tc>
+          <w:tcPr>
+            <w:tcW w:w="3168" w:type="dxa"/>
+            <w:tcBorders>
+              <w:top w:val="single" w:sz="2" w:space="0" w:color="000000"/>
+              <w:left w:val="single" w:sz="4" w:space="0" w:color="000000"/>
+              <w:bottom w:val="single" w:sz="2" w:space="0" w:color="000000"/>
+              <w:right w:val="single" w:sz="2" w:space="0" w:color="000000"/>
+            </w:tcBorders>
+            <w:shd w:val="clear" w:color="auto" w:fill="EEEEEE"/>
+            <w:tcMar>
+              <w:top w:w="80" w:type="dxa"/>
+              <w:left w:w="80" w:type="dxa"/>
+              <w:bottom w:w="80" w:type="dxa"/>
+              <w:right w:w="80" w:type="dxa"/>
+            </w:tcMar>
+            <w:hideMark/>
+          </w:tcPr>
+          <w:p>
+            <w:pPr>
+              <w:pStyle w:val="Body"/>
+              <w:jc w:val="center"/>
+            </w:pPr>
+            <w:r>
+              <w:t>7026</w:t>
+            </w:r>
+          </w:p>
+        </w:tc>
+        <w:tc>
+          <w:tcPr>
+            <w:tcW w:w="3168" w:type="dxa"/>
+            <w:tcBorders>
+              <w:top w:val="single" w:sz="2" w:space="0" w:color="000000"/>
+              <w:left w:val="single" w:sz="2" w:space="0" w:color="000000"/>
+              <w:bottom w:val="single" w:sz="2" w:space="0" w:color="000000"/>
+              <w:right w:val="single" w:sz="2" w:space="0" w:color="000000"/>
+            </w:tcBorders>
+            <w:shd w:val="clear" w:color="auto" w:fill="EEEEEE"/>
+            <w:tcMar>
+              <w:top w:w="80" w:type="dxa"/>
+              <w:left w:w="80" w:type="dxa"/>
+              <w:bottom w:w="80" w:type="dxa"/>
+              <w:right w:w="80" w:type="dxa"/>
+            </w:tcMar>
+            <w:hideMark/>
+          </w:tcPr>
+          <w:p>
+            <w:pPr>
+              <w:pStyle w:val="Body"/>
+              <w:jc w:val="center"/>
+            </w:pPr>
+            <w:r>
+              <w:t>3205.2</w:t>
+            </w:r>
+          </w:p>
+        </w:tc>
+      </w:tr>
+      <w:tr>
+        <w:trPr>
+          <w:trHeight w:val="243"/>
+        </w:trPr>
+        <w:tc>
+          <w:tcPr>
+            <w:tcW w:w="3168" w:type="dxa"/>
+            <w:tcBorders>
+              <w:top w:val="single" w:sz="2" w:space="0" w:color="000000"/>
+              <w:left w:val="single" w:sz="2" w:space="0" w:color="000000"/>
+              <w:bottom w:val="single" w:sz="2" w:space="0" w:color="000000"/>
+              <w:right w:val="single" w:sz="4" w:space="0" w:color="000000"/>
+            </w:tcBorders>
+            <w:shd w:val="clear" w:color="auto" w:fill="E2E4E3"/>
+            <w:tcMar>
+              <w:top w:w="80" w:type="dxa"/>
+              <w:left w:w="80" w:type="dxa"/>
+              <w:bottom w:w="80" w:type="dxa"/>
+              <w:right w:w="80" w:type="dxa"/>
+            </w:tcMar>
+          </w:tcPr>
+          <w:p>
+            <w:pPr>
+              <w:pStyle w:val="TableStyle1A"/>
+              <w:jc w:val="center"/>
+            </w:pPr>
+            <w:r>
+              <w:t>0.16</w:t>
+            </w:r>
+          </w:p>
+        </w:tc>
+        <w:tc>
+          <w:tcPr>
+            <w:tcW w:w="3168" w:type="dxa"/>
+            <w:tcBorders>
+              <w:top w:val="single" w:sz="2" w:space="0" w:color="000000"/>
+              <w:left w:val="single" w:sz="4" w:space="0" w:color="000000"/>
+              <w:bottom w:val="single" w:sz="2" w:space="0" w:color="000000"/>
+              <w:right w:val="single" w:sz="2" w:space="0" w:color="000000"/>
+            </w:tcBorders>
+            <w:shd w:val="clear" w:color="auto" w:fill="EEEEEE"/>
+            <w:tcMar>
+              <w:top w:w="80" w:type="dxa"/>
+              <w:left w:w="80" w:type="dxa"/>
+              <w:bottom w:w="80" w:type="dxa"/>
+              <w:right w:w="80" w:type="dxa"/>
+            </w:tcMar>
+          </w:tcPr>
+          <w:p>
+            <w:pPr>
+              <w:pStyle w:val="Body"/>
+              <w:jc w:val="center"/>
+            </w:pPr>
+            <w:r>
+              <w:t>7063</w:t>
+            </w:r>
+          </w:p>
+        </w:tc>
+        <w:tc>
+          <w:tcPr>
+            <w:tcW w:w="3168" w:type="dxa"/>
+            <w:tcBorders>
+              <w:top w:val="single" w:sz="2" w:space="0" w:color="000000"/>
+              <w:left w:val="single" w:sz="2" w:space="0" w:color="000000"/>
+              <w:bottom w:val="single" w:sz="2" w:space="0" w:color="000000"/>
+              <w:right w:val="single" w:sz="2" w:space="0" w:color="000000"/>
+            </w:tcBorders>
+            <w:shd w:val="clear" w:color="auto" w:fill="EEEEEE"/>
+            <w:tcMar>
+              <w:top w:w="80" w:type="dxa"/>
+              <w:left w:w="80" w:type="dxa"/>
+              <w:bottom w:w="80" w:type="dxa"/>
+              <w:right w:w="80" w:type="dxa"/>
+            </w:tcMar>
+          </w:tcPr>
+          <w:p>
+            <w:pPr>
+              <w:pStyle w:val="Body"/>
+              <w:jc w:val="center"/>
+            </w:pPr>
+            <w:r>
+              <w:t>3264.4</w:t>
+            </w:r>
+          </w:p>
+        </w:tc>
+      </w:tr>
+      <w:tr>
+        <w:trPr>
+          <w:trHeight w:val="243"/>
+        </w:trPr>
+        <w:tc>
+          <w:tcPr>
+            <w:tcW w:w="3168" w:type="dxa"/>
+            <w:tcBorders>
+              <w:top w:val="single" w:sz="2" w:space="0" w:color="000000"/>
+              <w:left w:val="single" w:sz="2" w:space="0" w:color="000000"/>
+              <w:bottom w:val="single" w:sz="2" w:space="0" w:color="000000"/>
+              <w:right w:val="single" w:sz="4" w:space="0" w:color="000000"/>
+            </w:tcBorders>
+            <w:shd w:val="clear" w:color="auto" w:fill="E2E4E3"/>
+            <w:tcMar>
+              <w:top w:w="80" w:type="dxa"/>
+              <w:left w:w="80" w:type="dxa"/>
+              <w:bottom w:w="80" w:type="dxa"/>
+              <w:right w:w="80" w:type="dxa"/>
+            </w:tcMar>
+          </w:tcPr>
+          <w:p>
+            <w:pPr>
+              <w:pStyle w:val="TableStyle1A"/>
+              <w:jc w:val="center"/>
+            </w:pPr>
+            <w:r>
+              <w:t>0.18</w:t>
+            </w:r>
+          </w:p>
+        </w:tc>
+        <w:tc>
+          <w:tcPr>
+            <w:tcW w:w="3168" w:type="dxa"/>
+            <w:tcBorders>
+              <w:top w:val="single" w:sz="2" w:space="0" w:color="000000"/>
+              <w:left w:val="single" w:sz="4" w:space="0" w:color="000000"/>
+              <w:bottom w:val="single" w:sz="2" w:space="0" w:color="000000"/>
+              <w:right w:val="single" w:sz="2" w:space="0" w:color="000000"/>
+            </w:tcBorders>
+            <w:shd w:val="clear" w:color="auto" w:fill="EEEEEE"/>
+            <w:tcMar>
+              <w:top w:w="80" w:type="dxa"/>
+              <w:left w:w="80" w:type="dxa"/>
+              <w:bottom w:w="80" w:type="dxa"/>
+              <w:right w:w="80" w:type="dxa"/>
+            </w:tcMar>
+          </w:tcPr>
+          <w:p>
+            <w:pPr>
+              <w:pStyle w:val="Body"/>
+              <w:jc w:val="center"/>
+            </w:pPr>
+            <w:r>
+              <w:t>8485</w:t>
+            </w:r>
+          </w:p>
+        </w:tc>
+        <w:tc>
+          <w:tcPr>
+            <w:tcW w:w="3168" w:type="dxa"/>
+            <w:tcBorders>
+              <w:top w:val="single" w:sz="2" w:space="0" w:color="000000"/>
+              <w:left w:val="single" w:sz="2" w:space="0" w:color="000000"/>
+              <w:bottom w:val="single" w:sz="2" w:space="0" w:color="000000"/>
+              <w:right w:val="single" w:sz="2" w:space="0" w:color="000000"/>
+            </w:tcBorders>
+            <w:shd w:val="clear" w:color="auto" w:fill="EEEEEE"/>
+            <w:tcMar>
+              <w:top w:w="80" w:type="dxa"/>
+              <w:left w:w="80" w:type="dxa"/>
+              <w:bottom w:w="80" w:type="dxa"/>
+              <w:right w:w="80" w:type="dxa"/>
+            </w:tcMar>
+          </w:tcPr>
+          <w:p>
+            <w:pPr>
+              <w:pStyle w:val="Body"/>
+              <w:jc w:val="center"/>
+            </w:pPr>
+            <w:r>
+              <w:t>3747.1</w:t>
+            </w:r>
+          </w:p>
+        </w:tc>
+      </w:tr>
+      <w:tr>
+        <w:trPr>
+          <w:trHeight w:val="243"/>
+        </w:trPr>
+        <w:tc>
+          <w:tcPr>
+            <w:tcW w:w="3168" w:type="dxa"/>
+            <w:tcBorders>
+              <w:top w:val="single" w:sz="2" w:space="0" w:color="000000"/>
+              <w:left w:val="single" w:sz="2" w:space="0" w:color="000000"/>
+              <w:bottom w:val="single" w:sz="2" w:space="0" w:color="000000"/>
+              <w:right w:val="single" w:sz="4" w:space="0" w:color="000000"/>
+            </w:tcBorders>
+            <w:shd w:val="clear" w:color="auto" w:fill="E2E4E3"/>
+            <w:tcMar>
+              <w:top w:w="80" w:type="dxa"/>
+              <w:left w:w="80" w:type="dxa"/>
+              <w:bottom w:w="80" w:type="dxa"/>
+              <w:right w:w="80" w:type="dxa"/>
+            </w:tcMar>
+          </w:tcPr>
+          <w:p>
+            <w:pPr>
+              <w:pStyle w:val="TableStyle1A"/>
+              <w:jc w:val="center"/>
+            </w:pPr>
+            <w:r>
+              <w:t>0.20</w:t>
+            </w:r>
+          </w:p>
+        </w:tc>
+        <w:tc>
+          <w:tcPr>
+            <w:tcW w:w="3168" w:type="dxa"/>
+            <w:tcBorders>
+              <w:top w:val="single" w:sz="2" w:space="0" w:color="000000"/>
+              <w:left w:val="single" w:sz="4" w:space="0" w:color="000000"/>
+              <w:bottom w:val="single" w:sz="2" w:space="0" w:color="000000"/>
+              <w:right w:val="single" w:sz="2" w:space="0" w:color="000000"/>
+            </w:tcBorders>
+            <w:shd w:val="clear" w:color="auto" w:fill="EEEEEE"/>
+            <w:tcMar>
+              <w:top w:w="80" w:type="dxa"/>
+              <w:left w:w="80" w:type="dxa"/>
+              <w:bottom w:w="80" w:type="dxa"/>
+              <w:right w:w="80" w:type="dxa"/>
+            </w:tcMar>
+          </w:tcPr>
+          <w:p>
+            <w:pPr>
+              <w:pStyle w:val="Body"/>
+              <w:jc w:val="center"/>
+            </w:pPr>
+            <w:r>
+              <w:t>6504</w:t>
+            </w:r>
+          </w:p>
+        </w:tc>
+        <w:tc>
+          <w:tcPr>
+            <w:tcW w:w="3168" w:type="dxa"/>
+            <w:tcBorders>
+              <w:top w:val="single" w:sz="2" w:space="0" w:color="000000"/>
+              <w:left w:val="single" w:sz="2" w:space="0" w:color="000000"/>
+              <w:bottom w:val="single" w:sz="2" w:space="0" w:color="000000"/>
+              <w:right w:val="single" w:sz="2" w:space="0" w:color="000000"/>
+            </w:tcBorders>
+            <w:shd w:val="clear" w:color="auto" w:fill="EEEEEE"/>
+            <w:tcMar>
+              <w:top w:w="80" w:type="dxa"/>
+              <w:left w:w="80" w:type="dxa"/>
+              <w:bottom w:w="80" w:type="dxa"/>
+              <w:right w:w="80" w:type="dxa"/>
+            </w:tcMar>
+          </w:tcPr>
+          <w:p>
+            <w:pPr>
+              <w:pStyle w:val="Body"/>
+              <w:jc w:val="center"/>
+            </w:pPr>
+            <w:r>
+              <w:t>2564.8</w:t>
+            </w:r>
+            <w:bookmarkStart w:id="19" w:name="_GoBack"/>
+            <w:bookmarkEnd w:id="19"/>
+          </w:p>
+        </w:tc>
+      </w:tr>
+    </w:tbl>
+    <w:p>
+      <w:pPr>
+        <w:pStyle w:val="BodyA"/>
+        <w:spacing w:line="360" w:lineRule="auto"/>
+        <w:jc w:val="center"/>
+      </w:pPr>
+    </w:p>
+    <w:p>
+      <w:pPr>
+        <w:pStyle w:val="BodyA"/>
+        <w:spacing w:line="360" w:lineRule="auto"/>
+        <w:jc w:val="center"/>
+      </w:pPr>
+      <w:r>
+        <w:rPr>
+          <w:noProof/>
+        </w:rPr>
+        <w:lastRenderedPageBreak/>
+        <w:drawing>
+          <wp:inline distT="0" distB="0" distL="0" distR="0" wp14:anchorId="4D8C292C" wp14:editId="5DDD338F">
+            <wp:extent cx="4876800" cy="3657600"/>
+            <wp:effectExtent l="0" t="0" r="0" b="0"/>
+            <wp:docPr id="8" name="Picture 8"/>
+            <wp:cNvGraphicFramePr>
+              <a:graphicFrameLocks xmlns:a="http://schemas.openxmlformats.org/drawingml/2006/main" noChangeAspect="1"/>
+            </wp:cNvGraphicFramePr>
+            <a:graphic xmlns:a="http://schemas.openxmlformats.org/drawingml/2006/main">
+              <a:graphicData uri="http://schemas.openxmlformats.org/drawingml/2006/picture">
+                <pic:pic xmlns:pic="http://schemas.openxmlformats.org/drawingml/2006/picture">
+                  <pic:nvPicPr>
+                    <pic:cNvPr id="0" name="arch7_pic.png"/>
+                    <pic:cNvPicPr/>
+                  </pic:nvPicPr>
+                  <pic:blipFill>
+                    <a:blip r:embed="rId22">
+                      <a:extLst>
+                        <a:ext uri="{28A0092B-C50C-407E-A947-70E740481C1C}">
+                          <a14:useLocalDpi xmlns:a14="http://schemas.microsoft.com/office/drawing/2010/main" val="0"/>
+                        </a:ext>
+                      </a:extLst>
+                    </a:blip>
+                    <a:stretch>
+                      <a:fillRect/>
+                    </a:stretch>
+                  </pic:blipFill>
+                  <pic:spPr>
+                    <a:xfrm>
+                      <a:off x="0" y="0"/>
+                      <a:ext cx="4876800" cy="3657600"/>
+                    </a:xfrm>
+                    <a:prstGeom prst="rect">
+                      <a:avLst/>
+                    </a:prstGeom>
+                  </pic:spPr>
+                </pic:pic>
+              </a:graphicData>
+            </a:graphic>
+          </wp:inline>
+        </w:drawing>
+      </w:r>
     </w:p>
     <w:p>
       <w:pPr>
@@ -7103,7 +8723,7 @@
           <w:lang w:val="it-IT"/>
         </w:rPr>
       </w:pPr>
-      <w:bookmarkStart w:id="19" w:name="_Toc278901401"/>
+      <w:bookmarkStart w:id="20" w:name="_Toc278901401"/>
       <w:r>
         <w:rPr>
           <w:rFonts w:ascii="Times New Roman"/>
@@ -7111,7 +8731,7 @@
         </w:rPr>
         <w:t>4. Discussion</w:t>
       </w:r>
-      <w:bookmarkEnd w:id="19"/>
+      <w:bookmarkEnd w:id="20"/>
     </w:p>
     <w:p>
       <w:pPr>
@@ -7120,14 +8740,14 @@
           <w:rFonts w:ascii="Times New Roman" w:eastAsia="Times New Roman" w:hAnsi="Times New Roman"/>
         </w:rPr>
       </w:pPr>
-      <w:bookmarkStart w:id="20" w:name="_Toc278901402"/>
+      <w:bookmarkStart w:id="21" w:name="_Toc278901402"/>
       <w:r>
         <w:rPr>
           <w:rFonts w:ascii="Times New Roman"/>
         </w:rPr>
         <w:t>5. Summaries and Conclusion</w:t>
       </w:r>
-      <w:bookmarkEnd w:id="20"/>
+      <w:bookmarkEnd w:id="21"/>
     </w:p>
     <w:p>
       <w:pPr>
@@ -7136,14 +8756,14 @@
           <w:rFonts w:ascii="Times New Roman" w:eastAsia="Times New Roman" w:hAnsi="Times New Roman"/>
         </w:rPr>
       </w:pPr>
-      <w:bookmarkStart w:id="21" w:name="_Toc278901403"/>
+      <w:bookmarkStart w:id="22" w:name="_Toc278901403"/>
       <w:r>
         <w:rPr>
           <w:rFonts w:ascii="Times New Roman"/>
         </w:rPr>
         <w:t>6. Acknowledgements</w:t>
       </w:r>
-      <w:bookmarkEnd w:id="21"/>
+      <w:bookmarkEnd w:id="22"/>
     </w:p>
     <w:p>
       <w:pPr>
@@ -7152,14 +8772,14 @@
           <w:rFonts w:ascii="Times New Roman" w:eastAsia="Times New Roman" w:hAnsi="Times New Roman"/>
         </w:rPr>
       </w:pPr>
-      <w:bookmarkStart w:id="22" w:name="_Toc278901404"/>
+      <w:bookmarkStart w:id="23" w:name="_Toc278901404"/>
       <w:r>
         <w:rPr>
           <w:rFonts w:ascii="Times New Roman"/>
         </w:rPr>
         <w:t>7. References</w:t>
       </w:r>
-      <w:bookmarkEnd w:id="22"/>
+      <w:bookmarkEnd w:id="23"/>
     </w:p>
     <w:p>
       <w:pPr>
@@ -7300,7 +8920,7 @@
       <w:pPr>
         <w:pStyle w:val="Heading"/>
       </w:pPr>
-      <w:bookmarkStart w:id="23" w:name="_Toc278901405"/>
+      <w:bookmarkStart w:id="24" w:name="_Toc278901405"/>
       <w:r>
         <w:rPr>
           <w:rFonts w:ascii="Times New Roman"/>
@@ -7308,16 +8928,13 @@
         </w:rPr>
         <w:t>8. Appendix A</w:t>
       </w:r>
-      <w:bookmarkEnd w:id="23"/>
+      <w:bookmarkEnd w:id="24"/>
     </w:p>
     <w:p/>
     <w:p/>
-    <w:p>
-      <w:bookmarkStart w:id="24" w:name="_GoBack"/>
-      <w:bookmarkEnd w:id="24"/>
-    </w:p>
+    <w:p/>
     <w:sectPr>
-      <w:footerReference w:type="default" r:id="rId19"/>
+      <w:footerReference w:type="default" r:id="rId23"/>
       <w:pgSz w:w="12240" w:h="15840"/>
       <w:pgMar w:top="1440" w:right="1440" w:bottom="1440" w:left="1440" w:header="720" w:footer="720" w:gutter="0"/>
       <w:cols w:space="720"/>
@@ -7375,7 +8992,7 @@
       <w:rPr>
         <w:noProof/>
       </w:rPr>
-      <w:t>14</w:t>
+      <w:t>15</w:t>
     </w:r>
     <w:r>
       <w:fldChar w:fldCharType="end"/>
@@ -7383,27 +9000,14 @@
     <w:r>
       <w:t xml:space="preserve"> of </w:t>
     </w:r>
-    <w:r>
-      <w:fldChar w:fldCharType="begin"/>
-    </w:r>
-    <w:r>
-      <w:instrText xml:space="preserve"> NUMPAGES </w:instrText>
-    </w:r>
-    <w:r>
-      <w:fldChar w:fldCharType="separate"/>
-    </w:r>
-    <w:r>
-      <w:rPr>
-        <w:noProof/>
-      </w:rPr>
-      <w:t>15</w:t>
-    </w:r>
-    <w:r>
-      <w:rPr>
-        <w:noProof/>
-      </w:rPr>
-      <w:fldChar w:fldCharType="end"/>
-    </w:r>
+    <w:fldSimple w:instr=" NUMPAGES ">
+      <w:r>
+        <w:rPr>
+          <w:noProof/>
+        </w:rPr>
+        <w:t>17</w:t>
+      </w:r>
+    </w:fldSimple>
   </w:p>
 </w:ftr>
 </file>
@@ -11079,7 +12683,7 @@
 </file>
 
 <file path=customXml/itemProps1.xml><?xml version="1.0" encoding="utf-8"?>
-<ds:datastoreItem xmlns:ds="http://schemas.openxmlformats.org/officeDocument/2006/customXml" ds:itemID="{856CB139-A26E-414B-9E54-BAE500AADE52}">
+<ds:datastoreItem xmlns:ds="http://schemas.openxmlformats.org/officeDocument/2006/customXml" ds:itemID="{F501EB91-EA66-6045-80AF-3A07A193B8C9}">
   <ds:schemaRefs>
     <ds:schemaRef ds:uri="http://schemas.openxmlformats.org/officeDocument/2006/bibliography"/>
   </ds:schemaRefs>

</xml_diff>

<commit_message>
Update arch 6 data
</commit_message>
<xml_diff>
--- a/Docs/FinalPaper_MatthewLetter_LinSun.docx
+++ b/Docs/FinalPaper_MatthewLetter_LinSun.docx
@@ -2453,26 +2453,26 @@
         <w:jc w:val="both"/>
         <w:rPr>
           <w:rFonts w:ascii="Times New Roman" w:eastAsia="Times New Roman" w:hAnsi="Times New Roman"/>
-          <w:sz w:val="22"/>
-          <w:szCs w:val="22"/>
+          <w:sz w:val="24"/>
+          <w:szCs w:val="24"/>
         </w:rPr>
       </w:pPr>
       <w:r>
         <w:rPr>
           <w:rFonts w:ascii="Times New Roman"/>
-          <w:sz w:val="22"/>
-          <w:szCs w:val="22"/>
-        </w:rPr>
-        <w:t xml:space="preserve">The goal of this architecture is to move towards the brightest object using a winner takes all neuronal networks implementation. Movement is the next logical step after classification of food since we have to </w:t>
+          <w:sz w:val="24"/>
+          <w:szCs w:val="24"/>
+        </w:rPr>
+        <w:t xml:space="preserve">The goal of this architecture is to move towards the brightest object using a winner takes all neuronal networks implementation. Movement is the next logical step after classification of food </w:t>
       </w:r>
       <w:r>
         <w:rPr>
           <w:rFonts w:ascii="Times New Roman"/>
-          <w:sz w:val="22"/>
-          <w:szCs w:val="22"/>
+          <w:sz w:val="24"/>
+          <w:szCs w:val="24"/>
         </w:rPr>
         <w:lastRenderedPageBreak/>
-        <w:t xml:space="preserve">have a way of moving toward objects. In order to give the robot the ability to seek out objects a neuron will be added that will make a direction choice. </w:t>
+        <w:t xml:space="preserve">since we have to have a way of moving toward objects. In order to give the robot the ability to seek out objects a neuron will be added that will make a direction choice. </w:t>
       </w:r>
     </w:p>
     <w:p>
@@ -2482,15 +2482,15 @@
         <w:jc w:val="both"/>
         <w:rPr>
           <w:rFonts w:ascii="Times New Roman"/>
-          <w:sz w:val="22"/>
-          <w:szCs w:val="22"/>
+          <w:sz w:val="24"/>
+          <w:szCs w:val="24"/>
         </w:rPr>
       </w:pPr>
       <w:r>
         <w:rPr>
           <w:rFonts w:ascii="Times New Roman"/>
-          <w:sz w:val="22"/>
-          <w:szCs w:val="22"/>
+          <w:sz w:val="24"/>
+          <w:szCs w:val="24"/>
         </w:rPr>
         <w:t>The neuron will choose the direction based on the incoming light intensity. It is known that the light intensity is inversely related to the distance between the robot and an object. Meaning that objects having higher light intensity are closer to the robot than other objects with lower light intensity. In the simulation world, the robot wants to survive for as long as possible. Therefore, it should try to move towards the objects in the world closer to it. Equation 1.1 shows the equation for deciding which direction to move towards. Based on the thought process above, a neuron like the one in Fig 2 will be tested. The inputs for the input are RGB lights waves from 31 directions, while the output is the angle of the lightest object with respect to the horizontal line. So the direction that the neuron will change towards is the direction of the robot automatically based on light intensity.</w:t>
       </w:r>
@@ -2501,8 +2501,8 @@
           </m:rPr>
           <w:rPr>
             <w:rFonts w:ascii="Cambria Math" w:hAnsi="Cambria Math"/>
-            <w:sz w:val="22"/>
-            <w:szCs w:val="22"/>
+            <w:sz w:val="24"/>
+            <w:szCs w:val="24"/>
           </w:rPr>
           <m:t xml:space="preserve"> </m:t>
         </m:r>
@@ -2515,8 +2515,8 @@
         <w:jc w:val="both"/>
         <w:rPr>
           <w:rFonts w:ascii="Times New Roman" w:eastAsia="Times New Roman" w:hAnsi="Times New Roman"/>
-          <w:sz w:val="22"/>
-          <w:szCs w:val="22"/>
+          <w:sz w:val="24"/>
+          <w:szCs w:val="24"/>
         </w:rPr>
       </w:pPr>
     </w:p>
@@ -2527,8 +2527,8 @@
         <w:jc w:val="center"/>
         <w:rPr>
           <w:rFonts w:ascii="Times New Roman" w:eastAsia="Times New Roman" w:hAnsi="Times New Roman"/>
-          <w:sz w:val="22"/>
-          <w:szCs w:val="22"/>
+          <w:sz w:val="24"/>
+          <w:szCs w:val="24"/>
         </w:rPr>
       </w:pPr>
       <m:oMath>
@@ -2538,8 +2538,8 @@
           </m:rPr>
           <w:rPr>
             <w:rFonts w:ascii="Cambria Math" w:hAnsi="Cambria Math"/>
-            <w:sz w:val="22"/>
-            <w:szCs w:val="22"/>
+            <w:sz w:val="24"/>
+            <w:szCs w:val="24"/>
           </w:rPr>
           <m:t>d = argmax</m:t>
         </m:r>
@@ -2548,8 +2548,8 @@
             <m:ctrlPr>
               <w:rPr>
                 <w:rFonts w:ascii="Cambria Math" w:hAnsi="Cambria Math"/>
-                <w:sz w:val="22"/>
-                <w:szCs w:val="22"/>
+                <w:sz w:val="24"/>
+                <w:szCs w:val="24"/>
               </w:rPr>
             </m:ctrlPr>
           </m:dPr>
@@ -2563,8 +2563,8 @@
                 <m:ctrlPr>
                   <w:rPr>
                     <w:rFonts w:ascii="Cambria Math" w:hAnsi="Cambria Math"/>
-                    <w:sz w:val="22"/>
-                    <w:szCs w:val="22"/>
+                    <w:sz w:val="24"/>
+                    <w:szCs w:val="24"/>
                   </w:rPr>
                 </m:ctrlPr>
               </m:naryPr>
@@ -2576,8 +2576,8 @@
                     <m:ctrlPr>
                       <w:rPr>
                         <w:rFonts w:ascii="Cambria Math" w:hAnsi="Cambria Math"/>
-                        <w:sz w:val="22"/>
-                        <w:szCs w:val="22"/>
+                        <w:sz w:val="24"/>
+                        <w:szCs w:val="24"/>
                       </w:rPr>
                     </m:ctrlPr>
                   </m:dPr>
@@ -2587,8 +2587,8 @@
                         <m:ctrlPr>
                           <w:rPr>
                             <w:rFonts w:ascii="Cambria Math" w:hAnsi="Cambria Math"/>
-                            <w:sz w:val="22"/>
-                            <w:szCs w:val="22"/>
+                            <w:sz w:val="24"/>
+                            <w:szCs w:val="24"/>
                           </w:rPr>
                         </m:ctrlPr>
                       </m:sSupPr>
@@ -2599,8 +2599,8 @@
                           </m:rPr>
                           <w:rPr>
                             <w:rFonts w:ascii="Cambria Math" w:hAnsi="Cambria Math"/>
-                            <w:sz w:val="22"/>
-                            <w:szCs w:val="22"/>
+                            <w:sz w:val="24"/>
+                            <w:szCs w:val="24"/>
                           </w:rPr>
                           <m:t>r</m:t>
                         </m:r>
@@ -2612,8 +2612,8 @@
                           </m:rPr>
                           <w:rPr>
                             <w:rFonts w:ascii="Cambria Math" w:hAnsi="Cambria Math"/>
-                            <w:sz w:val="22"/>
-                            <w:szCs w:val="22"/>
+                            <w:sz w:val="24"/>
+                            <w:szCs w:val="24"/>
                             <w:vertAlign w:val="superscript"/>
                           </w:rPr>
                           <m:t>2</m:t>
@@ -2626,8 +2626,8 @@
                       </m:rPr>
                       <w:rPr>
                         <w:rFonts w:ascii="Cambria Math" w:hAnsi="Cambria Math"/>
-                        <w:sz w:val="22"/>
-                        <w:szCs w:val="22"/>
+                        <w:sz w:val="24"/>
+                        <w:szCs w:val="24"/>
                       </w:rPr>
                       <m:t xml:space="preserve"> + </m:t>
                     </m:r>
@@ -2636,8 +2636,8 @@
                         <m:ctrlPr>
                           <w:rPr>
                             <w:rFonts w:ascii="Cambria Math" w:hAnsi="Cambria Math"/>
-                            <w:sz w:val="22"/>
-                            <w:szCs w:val="22"/>
+                            <w:sz w:val="24"/>
+                            <w:szCs w:val="24"/>
                           </w:rPr>
                         </m:ctrlPr>
                       </m:sSupPr>
@@ -2648,8 +2648,8 @@
                           </m:rPr>
                           <w:rPr>
                             <w:rFonts w:ascii="Cambria Math" w:hAnsi="Cambria Math"/>
-                            <w:sz w:val="22"/>
-                            <w:szCs w:val="22"/>
+                            <w:sz w:val="24"/>
+                            <w:szCs w:val="24"/>
                           </w:rPr>
                           <m:t>g</m:t>
                         </m:r>
@@ -2661,8 +2661,8 @@
                           </m:rPr>
                           <w:rPr>
                             <w:rFonts w:ascii="Cambria Math" w:hAnsi="Cambria Math"/>
-                            <w:sz w:val="22"/>
-                            <w:szCs w:val="22"/>
+                            <w:sz w:val="24"/>
+                            <w:szCs w:val="24"/>
                             <w:vertAlign w:val="superscript"/>
                           </w:rPr>
                           <m:t>2</m:t>
@@ -2675,8 +2675,8 @@
                       </m:rPr>
                       <w:rPr>
                         <w:rFonts w:ascii="Cambria Math" w:hAnsi="Cambria Math"/>
-                        <w:sz w:val="22"/>
-                        <w:szCs w:val="22"/>
+                        <w:sz w:val="24"/>
+                        <w:szCs w:val="24"/>
                       </w:rPr>
                       <m:t xml:space="preserve"> + </m:t>
                     </m:r>
@@ -2685,8 +2685,8 @@
                         <m:ctrlPr>
                           <w:rPr>
                             <w:rFonts w:ascii="Cambria Math" w:hAnsi="Cambria Math"/>
-                            <w:sz w:val="22"/>
-                            <w:szCs w:val="22"/>
+                            <w:sz w:val="24"/>
+                            <w:szCs w:val="24"/>
                             <w:vertAlign w:val="superscript"/>
                           </w:rPr>
                         </m:ctrlPr>
@@ -2698,8 +2698,8 @@
                           </m:rPr>
                           <w:rPr>
                             <w:rFonts w:ascii="Cambria Math" w:hAnsi="Cambria Math"/>
-                            <w:sz w:val="22"/>
-                            <w:szCs w:val="22"/>
+                            <w:sz w:val="24"/>
+                            <w:szCs w:val="24"/>
                           </w:rPr>
                           <m:t>b</m:t>
                         </m:r>
@@ -2711,8 +2711,8 @@
                           </m:rPr>
                           <w:rPr>
                             <w:rFonts w:ascii="Cambria Math" w:hAnsi="Cambria Math"/>
-                            <w:sz w:val="22"/>
-                            <w:szCs w:val="22"/>
+                            <w:sz w:val="24"/>
+                            <w:szCs w:val="24"/>
                             <w:vertAlign w:val="superscript"/>
                           </w:rPr>
                           <m:t>2</m:t>
@@ -2729,8 +2729,8 @@
       <w:r>
         <w:rPr>
           <w:rFonts w:ascii="Times New Roman"/>
-          <w:sz w:val="22"/>
-          <w:szCs w:val="22"/>
+          <w:sz w:val="24"/>
+          <w:szCs w:val="24"/>
         </w:rPr>
         <w:tab/>
         <w:t>(eq 1.1)</w:t>
@@ -2743,16 +2743,16 @@
         <w:jc w:val="center"/>
         <w:rPr>
           <w:rFonts w:ascii="Times New Roman" w:eastAsia="Times New Roman" w:hAnsi="Times New Roman"/>
-          <w:sz w:val="22"/>
-          <w:szCs w:val="22"/>
+          <w:sz w:val="24"/>
+          <w:szCs w:val="24"/>
         </w:rPr>
       </w:pPr>
       <w:r>
         <w:rPr>
           <w:rFonts w:ascii="Times New Roman" w:eastAsia="Times New Roman" w:hAnsi="Times New Roman"/>
           <w:noProof/>
-          <w:sz w:val="22"/>
-          <w:szCs w:val="22"/>
+          <w:sz w:val="24"/>
+          <w:szCs w:val="24"/>
         </w:rPr>
         <w:drawing>
           <wp:inline distT="0" distB="0" distL="0" distR="0" wp14:anchorId="41C2CD14" wp14:editId="69425BEB">
@@ -2811,8 +2811,8 @@
         <w:jc w:val="center"/>
         <w:rPr>
           <w:rFonts w:ascii="Times New Roman" w:eastAsia="Times New Roman" w:hAnsi="Times New Roman"/>
-          <w:sz w:val="22"/>
-          <w:szCs w:val="22"/>
+          <w:sz w:val="24"/>
+          <w:szCs w:val="24"/>
         </w:rPr>
       </w:pPr>
     </w:p>
@@ -2822,68 +2822,27 @@
         <w:spacing w:line="360" w:lineRule="auto"/>
         <w:rPr>
           <w:rFonts w:ascii="Times New Roman" w:eastAsia="Times New Roman" w:hAnsi="Times New Roman"/>
-          <w:sz w:val="22"/>
-          <w:szCs w:val="22"/>
+          <w:sz w:val="24"/>
+          <w:szCs w:val="24"/>
         </w:rPr>
       </w:pPr>
       <w:r>
         <w:rPr>
           <w:rFonts w:ascii="Times New Roman"/>
-          <w:sz w:val="22"/>
-          <w:szCs w:val="22"/>
-        </w:rPr>
-        <w:t>Figure 2: This is a three layer neural network where the RGB circles denotes the intensity signal bands being received by the first layer. The second layer is a winner-take all network which selects the brightest cone. The third layer is a neuron, which computes the angle change for movement</w:t>
-      </w:r>
-    </w:p>
-    <w:p>
-      <w:pPr>
-        <w:pStyle w:val="BodyA"/>
-        <w:spacing w:line="360" w:lineRule="auto"/>
-        <w:rPr>
-          <w:sz w:val="22"/>
-          <w:szCs w:val="22"/>
-        </w:rPr>
-      </w:pPr>
-    </w:p>
-    <w:p>
-      <w:pPr>
-        <w:pStyle w:val="BodyA"/>
-        <w:spacing w:line="360" w:lineRule="auto"/>
-        <w:rPr>
-          <w:sz w:val="22"/>
-          <w:szCs w:val="22"/>
-        </w:rPr>
-      </w:pPr>
-    </w:p>
-    <w:p>
-      <w:pPr>
-        <w:pStyle w:val="BodyA"/>
-        <w:spacing w:line="360" w:lineRule="auto"/>
-        <w:rPr>
-          <w:sz w:val="22"/>
-          <w:szCs w:val="22"/>
-        </w:rPr>
-      </w:pPr>
-    </w:p>
-    <w:p>
-      <w:pPr>
-        <w:pStyle w:val="BodyA"/>
-        <w:spacing w:line="360" w:lineRule="auto"/>
-        <w:rPr>
-          <w:sz w:val="22"/>
-          <w:szCs w:val="22"/>
-        </w:rPr>
-      </w:pPr>
-    </w:p>
-    <w:p>
-      <w:pPr>
-        <w:pStyle w:val="BodyA"/>
-        <w:spacing w:line="360" w:lineRule="auto"/>
-        <w:rPr>
-          <w:sz w:val="22"/>
-          <w:szCs w:val="22"/>
-        </w:rPr>
-      </w:pPr>
+          <w:sz w:val="24"/>
+          <w:szCs w:val="24"/>
+        </w:rPr>
+        <w:t xml:space="preserve">Figure 2: This is a three layer neural network where the RGB circles denotes the intensity signal bands being received by the first layer. The second layer is a winner-take all network which </w:t>
+      </w:r>
+      <w:r>
+        <w:rPr>
+          <w:rFonts w:ascii="Times New Roman"/>
+          <w:sz w:val="24"/>
+          <w:szCs w:val="24"/>
+        </w:rPr>
+        <w:lastRenderedPageBreak/>
+        <w:t>selects the brightest cone. The third layer is a neuron, which computes the angle change for movement</w:t>
+      </w:r>
     </w:p>
     <w:p>
       <w:pPr>
@@ -3035,7 +2994,40 @@
         <w:jc w:val="both"/>
       </w:pPr>
       <w:r>
-        <w:t xml:space="preserve">In architecture 3, we use RGB values to classify objects. However, if robot is far away from the object, the light value is decreased for each single bandwidth. Therefore, it cannot be trusted to classify objects, which are far away from the robot. The goal of this architecture is to see if a normalized RGB value can be used to generate the same result as the original RGB values. </w:t>
+        <w:t xml:space="preserve">In architecture 3, we use RGB values to classify objects. However, if robot is far away from the object, the light value is decreased for each single bandwidth. Therefore, it cannot be trusted to classify objects, which are far away from the robot. </w:t>
+      </w:r>
+      <w:r>
+        <w:t xml:space="preserve">Besides, when the robot wants to move, it will pick up the direction with most intense light. However, it is possible that the direction picked up </w:t>
+      </w:r>
+      <w:r>
+        <w:t>points to</w:t>
+      </w:r>
+      <w:r>
+        <w:t xml:space="preserve"> poisonous objects. </w:t>
+      </w:r>
+      <w:r>
+        <w:t>Therefore, we need to implement a</w:t>
+      </w:r>
+      <w:r>
+        <w:t xml:space="preserve"> direction</w:t>
+      </w:r>
+      <w:r>
+        <w:t xml:space="preserve"> neuron which can pick up direction</w:t>
+      </w:r>
+      <w:r>
+        <w:t xml:space="preserve"> with </w:t>
+      </w:r>
+      <w:r>
+        <w:t>the closest nonpoisonous</w:t>
+      </w:r>
+      <w:r>
+        <w:t xml:space="preserve"> objects</w:t>
+      </w:r>
+      <w:r>
+        <w:t xml:space="preserve">. </w:t>
+      </w:r>
+      <w:r>
+        <w:t xml:space="preserve">The goal of this architecture is to see if a normalized RGB value can be used to generate the same result as the original RGB values. </w:t>
       </w:r>
     </w:p>
     <w:p>
@@ -3059,7 +3051,6 @@
           <w:rFonts w:ascii="Times New Roman"/>
           <w:color w:val="000000"/>
         </w:rPr>
-        <w:lastRenderedPageBreak/>
         <w:t>2.8 Architecture 7: Eat Objects based on Neuron</w:t>
       </w:r>
       <w:r>
@@ -3103,7 +3094,16 @@
         <w:t xml:space="preserve">which has nonpoisonous objects in order to avoid poisonous </w:t>
       </w:r>
       <w:r>
-        <w:t>objects. In our direction neuron, it will take into consideration the output of LMS neuron. If the LMS neuron consider the direction is poisonous, direction neuron will grab another direction.</w:t>
+        <w:t>objects. In our direction neuron, it will take into consideration the output of LMS neuron. If LMS neuron consider</w:t>
+      </w:r>
+      <w:r>
+        <w:t>s</w:t>
+      </w:r>
+      <w:r>
+        <w:t xml:space="preserve"> the direction</w:t>
+      </w:r>
+      <w:r>
+        <w:t xml:space="preserve"> poisonous, direction neuron will grab another direction.</w:t>
       </w:r>
     </w:p>
     <w:p>
@@ -3115,85 +3115,38 @@
     </w:p>
     <w:p>
       <w:pPr>
+        <w:pStyle w:val="Heading"/>
+        <w:rPr>
+          <w:rFonts w:ascii="Times New Roman" w:eastAsia="Times New Roman" w:hAnsi="Times New Roman"/>
+        </w:rPr>
+      </w:pPr>
+      <w:bookmarkStart w:id="11" w:name="_Toc278901394"/>
+      <w:r>
+        <w:rPr>
+          <w:rFonts w:ascii="Times New Roman"/>
+        </w:rPr>
+        <w:t>3. Results</w:t>
+      </w:r>
+      <w:bookmarkEnd w:id="11"/>
+    </w:p>
+    <w:p>
+      <w:pPr>
         <w:pStyle w:val="Heading3"/>
         <w:spacing w:line="360" w:lineRule="auto"/>
         <w:rPr>
+          <w:rFonts w:ascii="Times New Roman" w:eastAsia="Times New Roman" w:hAnsi="Times New Roman"/>
+          <w:color w:val="000000"/>
+        </w:rPr>
+      </w:pPr>
+      <w:bookmarkStart w:id="12" w:name="_Toc278901395"/>
+      <w:r>
+        <w:rPr>
           <w:rFonts w:ascii="Times New Roman"/>
           <w:color w:val="000000"/>
         </w:rPr>
-      </w:pPr>
-      <w:bookmarkStart w:id="11" w:name="_Toc278901393"/>
-      <w:r>
-        <w:rPr>
-          <w:rFonts w:ascii="Times New Roman"/>
-          <w:color w:val="000000"/>
-        </w:rPr>
-        <w:t>2.9 Architecture 8: Classify objects based on visual lights and acoustic sounds:</w:t>
-      </w:r>
-      <w:bookmarkEnd w:id="11"/>
-    </w:p>
-    <w:p>
-      <w:pPr>
-        <w:pStyle w:val="BodyA"/>
-        <w:spacing w:line="360" w:lineRule="auto"/>
-        <w:jc w:val="both"/>
-      </w:pPr>
-    </w:p>
-    <w:p>
-      <w:pPr>
-        <w:pStyle w:val="Heading"/>
-        <w:rPr>
-          <w:rFonts w:ascii="Times New Roman" w:eastAsia="Times New Roman" w:hAnsi="Times New Roman"/>
-        </w:rPr>
-      </w:pPr>
-      <w:bookmarkStart w:id="12" w:name="_Toc278901394"/>
-      <w:r>
-        <w:rPr>
-          <w:rFonts w:ascii="Times New Roman"/>
-        </w:rPr>
-        <w:t>3. Results</w:t>
+        <w:t>3.1 Architecture 0: No movement, measure lifetime</w:t>
       </w:r>
       <w:bookmarkEnd w:id="12"/>
-    </w:p>
-    <w:p>
-      <w:pPr>
-        <w:pStyle w:val="Heading3"/>
-        <w:spacing w:line="360" w:lineRule="auto"/>
-        <w:rPr>
-          <w:rFonts w:ascii="Times New Roman" w:eastAsia="Times New Roman" w:hAnsi="Times New Roman"/>
-          <w:color w:val="000000"/>
-        </w:rPr>
-      </w:pPr>
-      <w:bookmarkStart w:id="13" w:name="_Toc278901395"/>
-      <w:r>
-        <w:rPr>
-          <w:rFonts w:ascii="Times New Roman"/>
-          <w:color w:val="000000"/>
-        </w:rPr>
-        <w:t>3.1 Architecture 0: No movement, measure lifetime</w:t>
-      </w:r>
-      <w:bookmarkEnd w:id="13"/>
-    </w:p>
-    <w:p>
-      <w:pPr>
-        <w:pStyle w:val="BodyA"/>
-        <w:spacing w:line="360" w:lineRule="auto"/>
-      </w:pPr>
-    </w:p>
-    <w:p>
-      <w:pPr>
-        <w:pStyle w:val="BodyA"/>
-        <w:widowControl w:val="0"/>
-        <w:spacing w:line="360" w:lineRule="auto"/>
-        <w:ind w:firstLine="360"/>
-        <w:jc w:val="center"/>
-      </w:pPr>
-      <w:r>
-        <w:rPr>
-          <w:rFonts w:ascii="Times New Roman"/>
-        </w:rPr>
-        <w:t>Table 1: Over 200 runs, every run of a stationary robot had a lifespan of 5001 cycles</w:t>
-      </w:r>
     </w:p>
     <w:tbl>
       <w:tblPr>
@@ -3246,7 +3199,10 @@
               <w:jc w:val="center"/>
             </w:pPr>
             <w:r>
-              <w:t>No Movement Lifetime</w:t>
+              <w:rPr>
+                <w:rFonts w:ascii="Times New Roman"/>
+              </w:rPr>
+              <w:t>Table 1: Over 200 runs, every run of a stationary robot had a lifespan of 5001 cycles</w:t>
             </w:r>
           </w:p>
         </w:tc>
@@ -3368,7 +3324,7 @@
               <w:jc w:val="center"/>
             </w:pPr>
             <w:r>
-              <w:t>0.02</w:t>
+              <w:t>0</w:t>
             </w:r>
           </w:p>
         </w:tc>
@@ -3396,7 +3352,7 @@
               <w:jc w:val="center"/>
             </w:pPr>
             <w:r>
-              <w:t>4541</w:t>
+              <w:t>5001</w:t>
             </w:r>
           </w:p>
         </w:tc>
@@ -3424,7 +3380,7 @@
               <w:jc w:val="center"/>
             </w:pPr>
             <w:r>
-              <w:t>884</w:t>
+              <w:t>0</w:t>
             </w:r>
           </w:p>
         </w:tc>
@@ -3466,7 +3422,7 @@
           <w:color w:val="000000"/>
         </w:rPr>
       </w:pPr>
-      <w:bookmarkStart w:id="14" w:name="_Toc278901396"/>
+      <w:bookmarkStart w:id="13" w:name="_Toc278901396"/>
       <w:r>
         <w:rPr>
           <w:rFonts w:ascii="Times New Roman"/>
@@ -3474,7 +3430,7 @@
         </w:rPr>
         <w:t>3.2 Architecture 1: Movement, measure lifetime as a function of speed without eating food</w:t>
       </w:r>
-      <w:bookmarkEnd w:id="14"/>
+      <w:bookmarkEnd w:id="13"/>
     </w:p>
     <w:p>
       <w:pPr>
@@ -3775,7 +3731,7 @@
           <w:color w:val="000000"/>
         </w:rPr>
       </w:pPr>
-      <w:bookmarkStart w:id="15" w:name="_Toc278901397"/>
+      <w:bookmarkStart w:id="14" w:name="_Toc278901397"/>
       <w:r>
         <w:rPr>
           <w:rFonts w:ascii="Times New Roman"/>
@@ -3783,7 +3739,7 @@
         </w:rPr>
         <w:t>3.3 Architecture 2: Movement, measure lifetime as a function of speed with eating food</w:t>
       </w:r>
-      <w:bookmarkEnd w:id="15"/>
+      <w:bookmarkEnd w:id="14"/>
     </w:p>
     <w:p>
       <w:pPr>
@@ -4698,7 +4654,7 @@
           <w:color w:val="000000" w:themeColor="text1"/>
         </w:rPr>
       </w:pPr>
-      <w:bookmarkStart w:id="16" w:name="_Toc278901398"/>
+      <w:bookmarkStart w:id="15" w:name="_Toc278901398"/>
       <w:r>
         <w:rPr>
           <w:rFonts w:ascii="Times New Roman"/>
@@ -4712,7 +4668,7 @@
         </w:rPr>
         <w:t>Architecture 3: Neuronal Classification of food</w:t>
       </w:r>
-      <w:bookmarkEnd w:id="16"/>
+      <w:bookmarkEnd w:id="15"/>
     </w:p>
     <w:p>
       <w:pPr>
@@ -5558,7 +5514,7 @@
           <w:color w:val="000000" w:themeColor="text1"/>
         </w:rPr>
       </w:pPr>
-      <w:bookmarkStart w:id="17" w:name="_Toc278901399"/>
+      <w:bookmarkStart w:id="16" w:name="_Toc278901399"/>
       <w:r>
         <w:rPr>
           <w:rFonts w:ascii="Times New Roman"/>
@@ -5566,7 +5522,7 @@
         </w:rPr>
         <w:t>3.5 Architecture 4: Neuronal Movement towards brightest object</w:t>
       </w:r>
-      <w:bookmarkEnd w:id="17"/>
+      <w:bookmarkEnd w:id="16"/>
     </w:p>
     <w:p>
       <w:pPr>
@@ -6009,7 +5965,7 @@
           <w:color w:val="000000" w:themeColor="text1"/>
         </w:rPr>
       </w:pPr>
-      <w:bookmarkStart w:id="18" w:name="_Toc278901400"/>
+      <w:bookmarkStart w:id="17" w:name="_Toc278901400"/>
       <w:r>
         <w:rPr>
           <w:rFonts w:ascii="Times New Roman"/>
@@ -6017,7 +5973,7 @@
         </w:rPr>
         <w:t>3.6 Architecture 5: Eat objects based on neuronal classification</w:t>
       </w:r>
-      <w:bookmarkEnd w:id="18"/>
+      <w:bookmarkEnd w:id="17"/>
     </w:p>
     <w:p>
       <w:pPr>
@@ -7362,7 +7318,89 @@
               <w:rPr>
                 <w:rFonts w:ascii="Helvetica" w:hAnsi="Helvetica" w:cs="Helvetica"/>
               </w:rPr>
-              <w:t>0.493975</w:t>
+              <w:t>0.</w:t>
+            </w:r>
+            <w:r>
+              <w:rPr>
+                <w:rFonts w:ascii="Helvetica" w:hAnsi="Helvetica" w:cs="Helvetica"/>
+              </w:rPr>
+              <w:t>0364013</w:t>
+            </w:r>
+          </w:p>
+        </w:tc>
+        <w:tc>
+          <w:tcPr>
+            <w:tcW w:w="1871" w:type="dxa"/>
+            <w:tcBorders>
+              <w:top w:val="single" w:sz="2" w:space="0" w:color="000000"/>
+              <w:left w:val="single" w:sz="2" w:space="0" w:color="000000"/>
+              <w:bottom w:val="single" w:sz="2" w:space="0" w:color="000000"/>
+              <w:right w:val="single" w:sz="2" w:space="0" w:color="000000"/>
+            </w:tcBorders>
+            <w:shd w:val="clear" w:color="auto" w:fill="EEEEEE"/>
+            <w:tcMar>
+              <w:top w:w="80" w:type="dxa"/>
+              <w:left w:w="80" w:type="dxa"/>
+              <w:bottom w:w="80" w:type="dxa"/>
+              <w:right w:w="80" w:type="dxa"/>
+            </w:tcMar>
+            <w:hideMark/>
+          </w:tcPr>
+          <w:p>
+            <w:pPr>
+              <w:pStyle w:val="BodyA"/>
+              <w:spacing w:line="360" w:lineRule="auto"/>
+              <w:jc w:val="center"/>
+            </w:pPr>
+            <w:r>
+              <w:rPr>
+                <w:rFonts w:ascii="Times New Roman"/>
+              </w:rPr>
+              <w:t>-0</w:t>
+            </w:r>
+            <w:r>
+              <w:rPr>
+                <w:rFonts w:ascii="Times New Roman"/>
+              </w:rPr>
+              <w:t>.</w:t>
+            </w:r>
+            <w:r>
+              <w:rPr>
+                <w:rFonts w:ascii="Helvetica" w:hAnsi="Helvetica" w:cs="Helvetica"/>
+              </w:rPr>
+              <w:t>462995</w:t>
+            </w:r>
+          </w:p>
+        </w:tc>
+        <w:tc>
+          <w:tcPr>
+            <w:tcW w:w="1871" w:type="dxa"/>
+            <w:tcBorders>
+              <w:top w:val="single" w:sz="2" w:space="0" w:color="000000"/>
+              <w:left w:val="single" w:sz="2" w:space="0" w:color="000000"/>
+              <w:bottom w:val="single" w:sz="2" w:space="0" w:color="000000"/>
+              <w:right w:val="single" w:sz="2" w:space="0" w:color="000000"/>
+            </w:tcBorders>
+            <w:shd w:val="clear" w:color="auto" w:fill="EEEEEE"/>
+            <w:tcMar>
+              <w:top w:w="80" w:type="dxa"/>
+              <w:left w:w="80" w:type="dxa"/>
+              <w:bottom w:w="80" w:type="dxa"/>
+              <w:right w:w="80" w:type="dxa"/>
+            </w:tcMar>
+            <w:hideMark/>
+          </w:tcPr>
+          <w:p>
+            <w:pPr>
+              <w:pStyle w:val="BodyA"/>
+              <w:spacing w:line="360" w:lineRule="auto"/>
+              <w:jc w:val="center"/>
+            </w:pPr>
+            <w:r>
+              <w:rPr>
+                <w:rFonts w:ascii="Helvetica" w:hAnsi="Helvetica" w:cs="Helvetica"/>
+              </w:rPr>
+              <w:t>1.26562</w:t>
             </w:r>
           </w:p>
         </w:tc>
@@ -7396,87 +7434,13 @@
               </w:rPr>
               <w:t>-0.</w:t>
             </w:r>
+            <w:bookmarkStart w:id="18" w:name="_GoBack"/>
+            <w:bookmarkEnd w:id="18"/>
             <w:r>
               <w:rPr>
                 <w:rFonts w:ascii="Helvetica" w:hAnsi="Helvetica" w:cs="Helvetica"/>
               </w:rPr>
-              <w:t xml:space="preserve"> 658991</w:t>
-            </w:r>
-          </w:p>
-        </w:tc>
-        <w:tc>
-          <w:tcPr>
-            <w:tcW w:w="1871" w:type="dxa"/>
-            <w:tcBorders>
-              <w:top w:val="single" w:sz="2" w:space="0" w:color="000000"/>
-              <w:left w:val="single" w:sz="2" w:space="0" w:color="000000"/>
-              <w:bottom w:val="single" w:sz="2" w:space="0" w:color="000000"/>
-              <w:right w:val="single" w:sz="2" w:space="0" w:color="000000"/>
-            </w:tcBorders>
-            <w:shd w:val="clear" w:color="auto" w:fill="EEEEEE"/>
-            <w:tcMar>
-              <w:top w:w="80" w:type="dxa"/>
-              <w:left w:w="80" w:type="dxa"/>
-              <w:bottom w:w="80" w:type="dxa"/>
-              <w:right w:w="80" w:type="dxa"/>
-            </w:tcMar>
-            <w:hideMark/>
-          </w:tcPr>
-          <w:p>
-            <w:pPr>
-              <w:pStyle w:val="BodyA"/>
-              <w:spacing w:line="360" w:lineRule="auto"/>
-              <w:jc w:val="center"/>
-            </w:pPr>
-            <w:r>
-              <w:rPr>
-                <w:rFonts w:ascii="Times New Roman"/>
-              </w:rPr>
-              <w:t>0.</w:t>
-            </w:r>
-            <w:r>
-              <w:rPr>
-                <w:rFonts w:ascii="Helvetica" w:hAnsi="Helvetica" w:cs="Helvetica"/>
-              </w:rPr>
-              <w:t xml:space="preserve"> 720632</w:t>
-            </w:r>
-          </w:p>
-        </w:tc>
-        <w:tc>
-          <w:tcPr>
-            <w:tcW w:w="1871" w:type="dxa"/>
-            <w:tcBorders>
-              <w:top w:val="single" w:sz="2" w:space="0" w:color="000000"/>
-              <w:left w:val="single" w:sz="2" w:space="0" w:color="000000"/>
-              <w:bottom w:val="single" w:sz="2" w:space="0" w:color="000000"/>
-              <w:right w:val="single" w:sz="2" w:space="0" w:color="000000"/>
-            </w:tcBorders>
-            <w:shd w:val="clear" w:color="auto" w:fill="EEEEEE"/>
-            <w:tcMar>
-              <w:top w:w="80" w:type="dxa"/>
-              <w:left w:w="80" w:type="dxa"/>
-              <w:bottom w:w="80" w:type="dxa"/>
-              <w:right w:w="80" w:type="dxa"/>
-            </w:tcMar>
-            <w:hideMark/>
-          </w:tcPr>
-          <w:p>
-            <w:pPr>
-              <w:pStyle w:val="BodyA"/>
-              <w:spacing w:line="360" w:lineRule="auto"/>
-              <w:jc w:val="center"/>
-            </w:pPr>
-            <w:r>
-              <w:rPr>
-                <w:rFonts w:ascii="Times New Roman"/>
-              </w:rPr>
-              <w:t>-0.</w:t>
-            </w:r>
-            <w:r>
-              <w:rPr>
-                <w:rFonts w:ascii="Helvetica" w:hAnsi="Helvetica" w:cs="Helvetica"/>
-              </w:rPr>
-              <w:t xml:space="preserve"> 144448</w:t>
+              <w:t>833772</w:t>
             </w:r>
           </w:p>
         </w:tc>
@@ -7508,10 +7472,10 @@
         </w:rPr>
         <w:lastRenderedPageBreak/>
         <w:drawing>
-          <wp:inline distT="0" distB="0" distL="0" distR="0" wp14:anchorId="68CA21DD" wp14:editId="1C907843">
-            <wp:extent cx="4457700" cy="3343275"/>
-            <wp:effectExtent l="0" t="0" r="12700" b="9525"/>
-            <wp:docPr id="6" name="Picture 6"/>
+          <wp:inline distT="0" distB="0" distL="0" distR="0" wp14:anchorId="6540E4A9" wp14:editId="0987EDF4">
+            <wp:extent cx="3951698" cy="2963774"/>
+            <wp:effectExtent l="0" t="0" r="10795" b="8255"/>
+            <wp:docPr id="9" name="Picture 9"/>
             <wp:cNvGraphicFramePr>
               <a:graphicFrameLocks xmlns:a="http://schemas.openxmlformats.org/drawingml/2006/main" noChangeAspect="1"/>
             </wp:cNvGraphicFramePr>
@@ -7537,7 +7501,7 @@
                   <pic:spPr>
                     <a:xfrm>
                       <a:off x="0" y="0"/>
-                      <a:ext cx="4457700" cy="3343275"/>
+                      <a:ext cx="3951698" cy="2963774"/>
                     </a:xfrm>
                     <a:prstGeom prst="rect">
                       <a:avLst/>
@@ -7549,16 +7513,6 @@
           </wp:inline>
         </w:drawing>
       </w:r>
-    </w:p>
-    <w:p>
-      <w:pPr>
-        <w:pStyle w:val="BodyA"/>
-        <w:spacing w:line="360" w:lineRule="auto"/>
-        <w:jc w:val="center"/>
-        <w:rPr>
-          <w:rFonts w:ascii="Helvetica" w:hAnsi="Helvetica" w:cs="Helvetica"/>
-        </w:rPr>
-      </w:pPr>
     </w:p>
     <w:p>
       <w:pPr>
@@ -7665,6 +7619,12 @@
             </w:pPr>
             <w:r>
               <w:t>Robot Lifetime Mean and Standard Deviation for Different Speed Rate</w:t>
+            </w:r>
+            <w:r>
+              <w:t xml:space="preserve"> with Direction selection</w:t>
+            </w:r>
+            <w:r>
+              <w:t xml:space="preserve"> for food</w:t>
             </w:r>
           </w:p>
         </w:tc>
@@ -20327,8 +20287,6 @@
       <w:r>
         <w:t>6. Controller.c</w:t>
       </w:r>
-      <w:bookmarkStart w:id="24" w:name="_GoBack"/>
-      <w:bookmarkEnd w:id="24"/>
     </w:p>
     <w:sectPr>
       <w:footerReference w:type="default" r:id="rId21"/>
@@ -20389,7 +20347,7 @@
       <w:rPr>
         <w:noProof/>
       </w:rPr>
-      <w:t>21</w:t>
+      <w:t>15</w:t>
     </w:r>
     <w:r>
       <w:fldChar w:fldCharType="end"/>
@@ -20397,27 +20355,14 @@
     <w:r>
       <w:t xml:space="preserve"> of </w:t>
     </w:r>
-    <w:r>
-      <w:fldChar w:fldCharType="begin"/>
-    </w:r>
-    <w:r>
-      <w:instrText xml:space="preserve"> NUMPAGES </w:instrText>
-    </w:r>
-    <w:r>
-      <w:fldChar w:fldCharType="separate"/>
-    </w:r>
-    <w:r>
-      <w:rPr>
-        <w:noProof/>
-      </w:rPr>
-      <w:t>21</w:t>
-    </w:r>
-    <w:r>
-      <w:rPr>
-        <w:noProof/>
-      </w:rPr>
-      <w:fldChar w:fldCharType="end"/>
-    </w:r>
+    <w:fldSimple w:instr=" NUMPAGES ">
+      <w:r>
+        <w:rPr>
+          <w:noProof/>
+        </w:rPr>
+        <w:t>21</w:t>
+      </w:r>
+    </w:fldSimple>
   </w:p>
 </w:ftr>
 </file>
@@ -24093,7 +24038,7 @@
 </file>
 
 <file path=customXml/itemProps1.xml><?xml version="1.0" encoding="utf-8"?>
-<ds:datastoreItem xmlns:ds="http://schemas.openxmlformats.org/officeDocument/2006/customXml" ds:itemID="{BDCF0732-6A73-4241-BB73-4453F6EA8193}">
+<ds:datastoreItem xmlns:ds="http://schemas.openxmlformats.org/officeDocument/2006/customXml" ds:itemID="{DAF62E58-9FED-4F49-9881-AFC5F9815F03}">
   <ds:schemaRefs>
     <ds:schemaRef ds:uri="http://schemas.openxmlformats.org/officeDocument/2006/bibliography"/>
   </ds:schemaRefs>

</xml_diff>

<commit_message>
up arch 7 result
</commit_message>
<xml_diff>
--- a/Docs/FinalPaper_MatthewLetter_LinSun.docx
+++ b/Docs/FinalPaper_MatthewLetter_LinSun.docx
@@ -446,7 +446,7 @@
         <w:rPr>
           <w:noProof/>
         </w:rPr>
-        <w:instrText xml:space="preserve"> PAGEREF _Toc279311765 \h </w:instrText>
+        <w:instrText xml:space="preserve"> PAGEREF _Toc279323780 \h </w:instrText>
       </w:r>
       <w:r>
         <w:rPr>
@@ -509,7 +509,7 @@
         <w:rPr>
           <w:noProof/>
         </w:rPr>
-        <w:instrText xml:space="preserve"> PAGEREF _Toc279311766 \h </w:instrText>
+        <w:instrText xml:space="preserve"> PAGEREF _Toc279323781 \h </w:instrText>
       </w:r>
       <w:r>
         <w:rPr>
@@ -571,7 +571,7 @@
         <w:rPr>
           <w:noProof/>
         </w:rPr>
-        <w:instrText xml:space="preserve"> PAGEREF _Toc279311767 \h </w:instrText>
+        <w:instrText xml:space="preserve"> PAGEREF _Toc279323782 \h </w:instrText>
       </w:r>
       <w:r>
         <w:rPr>
@@ -635,7 +635,7 @@
         <w:rPr>
           <w:noProof/>
         </w:rPr>
-        <w:instrText xml:space="preserve"> PAGEREF _Toc279311768 \h </w:instrText>
+        <w:instrText xml:space="preserve"> PAGEREF _Toc279323783 \h </w:instrText>
       </w:r>
       <w:r>
         <w:rPr>
@@ -699,7 +699,7 @@
         <w:rPr>
           <w:noProof/>
         </w:rPr>
-        <w:instrText xml:space="preserve"> PAGEREF _Toc279311769 \h </w:instrText>
+        <w:instrText xml:space="preserve"> PAGEREF _Toc279323784 \h </w:instrText>
       </w:r>
       <w:r>
         <w:rPr>
@@ -763,7 +763,7 @@
         <w:rPr>
           <w:noProof/>
         </w:rPr>
-        <w:instrText xml:space="preserve"> PAGEREF _Toc279311770 \h </w:instrText>
+        <w:instrText xml:space="preserve"> PAGEREF _Toc279323785 \h </w:instrText>
       </w:r>
       <w:r>
         <w:rPr>
@@ -827,7 +827,7 @@
         <w:rPr>
           <w:noProof/>
         </w:rPr>
-        <w:instrText xml:space="preserve"> PAGEREF _Toc279311771 \h </w:instrText>
+        <w:instrText xml:space="preserve"> PAGEREF _Toc279323786 \h </w:instrText>
       </w:r>
       <w:r>
         <w:rPr>
@@ -891,7 +891,7 @@
         <w:rPr>
           <w:noProof/>
         </w:rPr>
-        <w:instrText xml:space="preserve"> PAGEREF _Toc279311772 \h </w:instrText>
+        <w:instrText xml:space="preserve"> PAGEREF _Toc279323787 \h </w:instrText>
       </w:r>
       <w:r>
         <w:rPr>
@@ -955,7 +955,7 @@
         <w:rPr>
           <w:noProof/>
         </w:rPr>
-        <w:instrText xml:space="preserve"> PAGEREF _Toc279311773 \h </w:instrText>
+        <w:instrText xml:space="preserve"> PAGEREF _Toc279323788 \h </w:instrText>
       </w:r>
       <w:r>
         <w:rPr>
@@ -1019,7 +1019,7 @@
         <w:rPr>
           <w:noProof/>
         </w:rPr>
-        <w:instrText xml:space="preserve"> PAGEREF _Toc279311774 \h </w:instrText>
+        <w:instrText xml:space="preserve"> PAGEREF _Toc279323789 \h </w:instrText>
       </w:r>
       <w:r>
         <w:rPr>
@@ -1098,7 +1098,7 @@
         <w:rPr>
           <w:noProof/>
         </w:rPr>
-        <w:instrText xml:space="preserve"> PAGEREF _Toc279311775 \h </w:instrText>
+        <w:instrText xml:space="preserve"> PAGEREF _Toc279323790 \h </w:instrText>
       </w:r>
       <w:r>
         <w:rPr>
@@ -1177,7 +1177,7 @@
         <w:rPr>
           <w:noProof/>
         </w:rPr>
-        <w:instrText xml:space="preserve"> PAGEREF _Toc279311776 \h </w:instrText>
+        <w:instrText xml:space="preserve"> PAGEREF _Toc279323791 \h </w:instrText>
       </w:r>
       <w:r>
         <w:rPr>
@@ -1239,7 +1239,7 @@
         <w:rPr>
           <w:noProof/>
         </w:rPr>
-        <w:instrText xml:space="preserve"> PAGEREF _Toc279311777 \h </w:instrText>
+        <w:instrText xml:space="preserve"> PAGEREF _Toc279323792 \h </w:instrText>
       </w:r>
       <w:r>
         <w:rPr>
@@ -1303,7 +1303,7 @@
         <w:rPr>
           <w:noProof/>
         </w:rPr>
-        <w:instrText xml:space="preserve"> PAGEREF _Toc279311778 \h </w:instrText>
+        <w:instrText xml:space="preserve"> PAGEREF _Toc279323793 \h </w:instrText>
       </w:r>
       <w:r>
         <w:rPr>
@@ -1367,7 +1367,7 @@
         <w:rPr>
           <w:noProof/>
         </w:rPr>
-        <w:instrText xml:space="preserve"> PAGEREF _Toc279311779 \h </w:instrText>
+        <w:instrText xml:space="preserve"> PAGEREF _Toc279323794 \h </w:instrText>
       </w:r>
       <w:r>
         <w:rPr>
@@ -1431,7 +1431,7 @@
         <w:rPr>
           <w:noProof/>
         </w:rPr>
-        <w:instrText xml:space="preserve"> PAGEREF _Toc279311780 \h </w:instrText>
+        <w:instrText xml:space="preserve"> PAGEREF _Toc279323795 \h </w:instrText>
       </w:r>
       <w:r>
         <w:rPr>
@@ -1495,7 +1495,7 @@
         <w:rPr>
           <w:noProof/>
         </w:rPr>
-        <w:instrText xml:space="preserve"> PAGEREF _Toc279311781 \h </w:instrText>
+        <w:instrText xml:space="preserve"> PAGEREF _Toc279323796 \h </w:instrText>
       </w:r>
       <w:r>
         <w:rPr>
@@ -1559,7 +1559,7 @@
         <w:rPr>
           <w:noProof/>
         </w:rPr>
-        <w:instrText xml:space="preserve"> PAGEREF _Toc279311782 \h </w:instrText>
+        <w:instrText xml:space="preserve"> PAGEREF _Toc279323797 \h </w:instrText>
       </w:r>
       <w:r>
         <w:rPr>
@@ -1623,7 +1623,7 @@
         <w:rPr>
           <w:noProof/>
         </w:rPr>
-        <w:instrText xml:space="preserve"> PAGEREF _Toc279311783 \h </w:instrText>
+        <w:instrText xml:space="preserve"> PAGEREF _Toc279323798 \h </w:instrText>
       </w:r>
       <w:r>
         <w:rPr>
@@ -1687,7 +1687,7 @@
         <w:rPr>
           <w:noProof/>
         </w:rPr>
-        <w:instrText xml:space="preserve"> PAGEREF _Toc279311784 \h </w:instrText>
+        <w:instrText xml:space="preserve"> PAGEREF _Toc279323799 \h </w:instrText>
       </w:r>
       <w:r>
         <w:rPr>
@@ -1733,7 +1733,7 @@
           <w:rFonts w:ascii="Times New Roman"/>
           <w:noProof/>
         </w:rPr>
-        <w:t>3. 8 Architecture 7: Eat objects based on n</w:t>
+        <w:t>3. 8 Architecture 7: Eat objects based on neuron</w:t>
       </w:r>
       <w:r>
         <w:rPr>
@@ -1741,14 +1741,14 @@
           <w:noProof/>
           <w:lang w:val="fr-FR"/>
         </w:rPr>
-        <w:t>euron c</w:t>
+        <w:t xml:space="preserve"> </w:t>
       </w:r>
       <w:r>
         <w:rPr>
           <w:rFonts w:ascii="Times New Roman"/>
           <w:noProof/>
         </w:rPr>
-        <w:t>lassification using RGB percentage and c</w:t>
+        <w:t>classification using RGB percentage and determine</w:t>
       </w:r>
       <w:r>
         <w:rPr>
@@ -1756,7 +1756,7 @@
           <w:noProof/>
           <w:lang w:val="nl-NL"/>
         </w:rPr>
-        <w:t xml:space="preserve">hoose </w:t>
+        <w:t xml:space="preserve"> </w:t>
       </w:r>
       <w:r>
         <w:rPr>
@@ -1781,7 +1781,7 @@
         <w:rPr>
           <w:noProof/>
         </w:rPr>
-        <w:instrText xml:space="preserve"> PAGEREF _Toc279311785 \h </w:instrText>
+        <w:instrText xml:space="preserve"> PAGEREF _Toc279323800 \h </w:instrText>
       </w:r>
       <w:r>
         <w:rPr>
@@ -1845,7 +1845,7 @@
         <w:rPr>
           <w:noProof/>
         </w:rPr>
-        <w:instrText xml:space="preserve"> PAGEREF _Toc279311786 \h </w:instrText>
+        <w:instrText xml:space="preserve"> PAGEREF _Toc279323801 \h </w:instrText>
       </w:r>
       <w:r>
         <w:rPr>
@@ -1908,7 +1908,7 @@
         <w:rPr>
           <w:noProof/>
         </w:rPr>
-        <w:instrText xml:space="preserve"> PAGEREF _Toc279311787 \h </w:instrText>
+        <w:instrText xml:space="preserve"> PAGEREF _Toc279323802 \h </w:instrText>
       </w:r>
       <w:r>
         <w:rPr>
@@ -1970,7 +1970,7 @@
         <w:rPr>
           <w:noProof/>
         </w:rPr>
-        <w:instrText xml:space="preserve"> PAGEREF _Toc279311788 \h </w:instrText>
+        <w:instrText xml:space="preserve"> PAGEREF _Toc279323803 \h </w:instrText>
       </w:r>
       <w:r>
         <w:rPr>
@@ -2032,7 +2032,7 @@
         <w:rPr>
           <w:noProof/>
         </w:rPr>
-        <w:instrText xml:space="preserve"> PAGEREF _Toc279311789 \h </w:instrText>
+        <w:instrText xml:space="preserve"> PAGEREF _Toc279323804 \h </w:instrText>
       </w:r>
       <w:r>
         <w:rPr>
@@ -2094,7 +2094,7 @@
         <w:rPr>
           <w:noProof/>
         </w:rPr>
-        <w:instrText xml:space="preserve"> PAGEREF _Toc279311790 \h </w:instrText>
+        <w:instrText xml:space="preserve"> PAGEREF _Toc279323805 \h </w:instrText>
       </w:r>
       <w:r>
         <w:rPr>
@@ -2157,7 +2157,7 @@
         <w:rPr>
           <w:noProof/>
         </w:rPr>
-        <w:instrText xml:space="preserve"> PAGEREF _Toc279311791 \h </w:instrText>
+        <w:instrText xml:space="preserve"> PAGEREF _Toc279323806 \h </w:instrText>
       </w:r>
       <w:r>
         <w:rPr>
@@ -2234,7 +2234,7 @@
           <w:rFonts w:ascii="Times New Roman" w:eastAsia="Times New Roman" w:hAnsi="Times New Roman" w:cs="Times New Roman"/>
         </w:rPr>
       </w:pPr>
-      <w:bookmarkStart w:id="0" w:name="_Toc279311765"/>
+      <w:bookmarkStart w:id="0" w:name="_Toc279323780"/>
       <w:r>
         <w:rPr>
           <w:rFonts w:ascii="Times New Roman"/>
@@ -3035,7 +3035,7 @@
           <w:lang w:val="fr-FR"/>
         </w:rPr>
       </w:pPr>
-      <w:bookmarkStart w:id="1" w:name="_Toc279311766"/>
+      <w:bookmarkStart w:id="1" w:name="_Toc279323781"/>
       <w:r>
         <w:rPr>
           <w:rFonts w:ascii="Times New Roman"/>
@@ -3238,7 +3238,7 @@
           <w:rFonts w:ascii="Times New Roman" w:eastAsia="Times New Roman" w:hAnsi="Times New Roman" w:cs="Times New Roman"/>
         </w:rPr>
       </w:pPr>
-      <w:bookmarkStart w:id="2" w:name="_Toc279311767"/>
+      <w:bookmarkStart w:id="2" w:name="_Toc279323782"/>
       <w:r>
         <w:rPr>
           <w:rFonts w:ascii="Times New Roman"/>
@@ -3256,7 +3256,7 @@
           <w:color w:val="000000"/>
         </w:rPr>
       </w:pPr>
-      <w:bookmarkStart w:id="3" w:name="_Toc279311768"/>
+      <w:bookmarkStart w:id="3" w:name="_Toc279323783"/>
       <w:r>
         <w:rPr>
           <w:rFonts w:ascii="Times New Roman"/>
@@ -3313,7 +3313,7 @@
           <w:color w:val="000000"/>
         </w:rPr>
       </w:pPr>
-      <w:bookmarkStart w:id="4" w:name="_Toc279311769"/>
+      <w:bookmarkStart w:id="4" w:name="_Toc279323784"/>
       <w:r>
         <w:rPr>
           <w:rFonts w:ascii="Times New Roman"/>
@@ -3394,7 +3394,7 @@
           <w:color w:val="000000"/>
         </w:rPr>
       </w:pPr>
-      <w:bookmarkStart w:id="5" w:name="_Toc279311770"/>
+      <w:bookmarkStart w:id="5" w:name="_Toc279323785"/>
       <w:r>
         <w:rPr>
           <w:rFonts w:ascii="Times New Roman"/>
@@ -3463,7 +3463,7 @@
           <w:color w:val="000000"/>
         </w:rPr>
       </w:pPr>
-      <w:bookmarkStart w:id="6" w:name="_Toc279311771"/>
+      <w:bookmarkStart w:id="6" w:name="_Toc279323786"/>
       <w:r>
         <w:rPr>
           <w:rFonts w:ascii="Times New Roman"/>
@@ -3668,7 +3668,7 @@
           <w:color w:val="000000"/>
         </w:rPr>
       </w:pPr>
-      <w:bookmarkStart w:id="7" w:name="_Toc279311772"/>
+      <w:bookmarkStart w:id="7" w:name="_Toc279323787"/>
       <w:r>
         <w:rPr>
           <w:rFonts w:ascii="Times New Roman"/>
@@ -4473,7 +4473,7 @@
           <w:color w:val="000000"/>
         </w:rPr>
       </w:pPr>
-      <w:bookmarkStart w:id="8" w:name="_Toc279311773"/>
+      <w:bookmarkStart w:id="8" w:name="_Toc279323788"/>
       <w:r>
         <w:rPr>
           <w:rFonts w:ascii="Times New Roman"/>
@@ -5015,7 +5015,7 @@
           <w:color w:val="000000"/>
         </w:rPr>
       </w:pPr>
-      <w:bookmarkStart w:id="9" w:name="_Toc279311774"/>
+      <w:bookmarkStart w:id="9" w:name="_Toc279323789"/>
       <w:r>
         <w:rPr>
           <w:rFonts w:ascii="Times New Roman"/>
@@ -5698,7 +5698,7 @@
           <w:color w:val="000000"/>
         </w:rPr>
       </w:pPr>
-      <w:bookmarkStart w:id="10" w:name="_Toc279311775"/>
+      <w:bookmarkStart w:id="10" w:name="_Toc279323790"/>
       <w:r>
         <w:rPr>
           <w:rFonts w:ascii="Times New Roman"/>
@@ -6179,7 +6179,7 @@
           <w:color w:val="000000"/>
         </w:rPr>
       </w:pPr>
-      <w:bookmarkStart w:id="11" w:name="_Toc279311776"/>
+      <w:bookmarkStart w:id="11" w:name="_Toc279323791"/>
       <w:r>
         <w:rPr>
           <w:rFonts w:ascii="Times New Roman"/>
@@ -6740,7 +6740,7 @@
           <w:rFonts w:ascii="Times New Roman" w:eastAsia="Times New Roman" w:hAnsi="Times New Roman" w:cs="Times New Roman"/>
         </w:rPr>
       </w:pPr>
-      <w:bookmarkStart w:id="12" w:name="_Toc279311777"/>
+      <w:bookmarkStart w:id="12" w:name="_Toc279323792"/>
       <w:r>
         <w:rPr>
           <w:rFonts w:ascii="Times New Roman"/>
@@ -6759,7 +6759,7 @@
           <w:color w:val="000000"/>
         </w:rPr>
       </w:pPr>
-      <w:bookmarkStart w:id="13" w:name="_Toc279311778"/>
+      <w:bookmarkStart w:id="13" w:name="_Toc279323793"/>
       <w:r>
         <w:rPr>
           <w:rFonts w:ascii="Times New Roman"/>
@@ -7095,7 +7095,7 @@
           <w:color w:val="000000"/>
         </w:rPr>
       </w:pPr>
-      <w:bookmarkStart w:id="14" w:name="_Toc279311779"/>
+      <w:bookmarkStart w:id="14" w:name="_Toc279323794"/>
       <w:r>
         <w:rPr>
           <w:rFonts w:ascii="Times New Roman"/>
@@ -7633,7 +7633,7 @@
           <w:color w:val="000000"/>
         </w:rPr>
       </w:pPr>
-      <w:bookmarkStart w:id="15" w:name="_Toc279311780"/>
+      <w:bookmarkStart w:id="15" w:name="_Toc279323795"/>
       <w:r>
         <w:rPr>
           <w:rFonts w:ascii="Times New Roman"/>
@@ -8786,7 +8786,7 @@
           <w:color w:val="000000"/>
         </w:rPr>
       </w:pPr>
-      <w:bookmarkStart w:id="16" w:name="_Toc279311781"/>
+      <w:bookmarkStart w:id="16" w:name="_Toc279323796"/>
       <w:r>
         <w:rPr>
           <w:rFonts w:ascii="Times New Roman"/>
@@ -9704,19 +9704,7 @@
                               <w:rPr>
                                 <w:rFonts w:ascii="Times New Roman"/>
                               </w:rPr>
-                              <w:t xml:space="preserve">Fig 10: Direction decision neuron </w:t>
-                            </w:r>
-                            <w:r>
-                              <w:rPr>
-                                <w:rFonts w:ascii="Times New Roman"/>
-                              </w:rPr>
-                              <w:t>with readings,</w:t>
-                            </w:r>
-                            <w:r>
-                              <w:rPr>
-                                <w:rFonts w:ascii="Times New Roman"/>
-                              </w:rPr>
-                              <w:t xml:space="preserve"> with a 5</w:t>
+                              <w:t>Fig 10: Direction decision neuron with readings, with a 5</w:t>
                             </w:r>
                             <w:r>
                               <w:rPr>
@@ -9729,19 +9717,7 @@
                               <w:rPr>
                                 <w:rFonts w:ascii="Times New Roman"/>
                               </w:rPr>
-                              <w:t>rotation change</w:t>
-                            </w:r>
-                            <w:r>
-                              <w:rPr>
-                                <w:rFonts w:ascii="Times New Roman"/>
-                              </w:rPr>
-                              <w:t>,</w:t>
-                            </w:r>
-                            <w:r>
-                              <w:rPr>
-                                <w:rFonts w:ascii="Times New Roman"/>
-                              </w:rPr>
-                              <w:t xml:space="preserve"> after each life. This graph shows the RMSE dropping from 0.9 to asymptote around 0.3 suggesting that the LSM neuron has learned to class</w:t>
+                              <w:t>rotation change, after each life. This graph shows the RMSE dropping from 0.9 to asymptote around 0.3 suggesting that the LSM neuron has learned to class</w:t>
                             </w:r>
                             <w:r>
                               <w:rPr>
@@ -9753,19 +9729,7 @@
                               <w:rPr>
                                 <w:rFonts w:ascii="Times New Roman"/>
                               </w:rPr>
-                              <w:t>fy</w:t>
-                            </w:r>
-                            <w:r>
-                              <w:rPr>
-                                <w:rFonts w:ascii="Times New Roman"/>
-                              </w:rPr>
-                              <w:t xml:space="preserve"> the</w:t>
-                            </w:r>
-                            <w:r>
-                              <w:rPr>
-                                <w:rFonts w:ascii="Times New Roman"/>
-                              </w:rPr>
-                              <w:t xml:space="preserve"> objects it has encountered.</w:t>
+                              <w:t>fy the objects it has encountered.</w:t>
                             </w:r>
                           </w:p>
                           <w:p/>
@@ -9875,19 +9839,7 @@
                         <w:rPr>
                           <w:rFonts w:ascii="Times New Roman"/>
                         </w:rPr>
-                        <w:t xml:space="preserve">Fig 10: Direction decision neuron </w:t>
-                      </w:r>
-                      <w:r>
-                        <w:rPr>
-                          <w:rFonts w:ascii="Times New Roman"/>
-                        </w:rPr>
-                        <w:t>with readings,</w:t>
-                      </w:r>
-                      <w:r>
-                        <w:rPr>
-                          <w:rFonts w:ascii="Times New Roman"/>
-                        </w:rPr>
-                        <w:t xml:space="preserve"> with a 5</w:t>
+                        <w:t>Fig 10: Direction decision neuron with readings, with a 5</w:t>
                       </w:r>
                       <w:r>
                         <w:rPr>
@@ -9900,19 +9852,7 @@
                         <w:rPr>
                           <w:rFonts w:ascii="Times New Roman"/>
                         </w:rPr>
-                        <w:t>rotation change</w:t>
-                      </w:r>
-                      <w:r>
-                        <w:rPr>
-                          <w:rFonts w:ascii="Times New Roman"/>
-                        </w:rPr>
-                        <w:t>,</w:t>
-                      </w:r>
-                      <w:r>
-                        <w:rPr>
-                          <w:rFonts w:ascii="Times New Roman"/>
-                        </w:rPr>
-                        <w:t xml:space="preserve"> after each life. This graph shows the RMSE dropping from 0.9 to asymptote around 0.3 suggesting that the LSM neuron has learned to class</w:t>
+                        <w:t>rotation change, after each life. This graph shows the RMSE dropping from 0.9 to asymptote around 0.3 suggesting that the LSM neuron has learned to class</w:t>
                       </w:r>
                       <w:r>
                         <w:rPr>
@@ -9924,19 +9864,7 @@
                         <w:rPr>
                           <w:rFonts w:ascii="Times New Roman"/>
                         </w:rPr>
-                        <w:t>fy</w:t>
-                      </w:r>
-                      <w:r>
-                        <w:rPr>
-                          <w:rFonts w:ascii="Times New Roman"/>
-                        </w:rPr>
-                        <w:t xml:space="preserve"> the</w:t>
-                      </w:r>
-                      <w:r>
-                        <w:rPr>
-                          <w:rFonts w:ascii="Times New Roman"/>
-                        </w:rPr>
-                        <w:t xml:space="preserve"> objects it has encountered.</w:t>
+                        <w:t>fy the objects it has encountered.</w:t>
                       </w:r>
                     </w:p>
                     <w:p/>
@@ -9958,7 +9886,7 @@
           <w:color w:val="000000"/>
         </w:rPr>
       </w:pPr>
-      <w:bookmarkStart w:id="17" w:name="_Toc279311782"/>
+      <w:bookmarkStart w:id="17" w:name="_Toc279323797"/>
       <w:r>
         <w:rPr>
           <w:rFonts w:ascii="Times New Roman"/>
@@ -10258,13 +10186,7 @@
                               <w:rPr>
                                 <w:rFonts w:ascii="Times New Roman"/>
                               </w:rPr>
-                              <w:t>Fig</w:t>
-                            </w:r>
-                            <w:r>
-                              <w:rPr>
-                                <w:rFonts w:ascii="Times New Roman"/>
-                              </w:rPr>
-                              <w:t xml:space="preserve"> 11:  Intensity receptor index comparison between the internal function and the implemented ne</w:t>
+                              <w:t>Fig 11:  Intensity receptor index comparison between the internal function and the implemented ne</w:t>
                             </w:r>
                             <w:r>
                               <w:rPr>
@@ -10420,7 +10342,7 @@
           <w:color w:val="000000"/>
         </w:rPr>
       </w:pPr>
-      <w:bookmarkStart w:id="18" w:name="_Toc279311783"/>
+      <w:bookmarkStart w:id="18" w:name="_Toc279323798"/>
       <w:r>
         <w:rPr>
           <w:rFonts w:ascii="Times New Roman"/>
@@ -10443,10 +10365,9 @@
         <w:ind w:firstLine="360"/>
         <w:jc w:val="both"/>
         <w:rPr>
-          <w:rFonts w:ascii="Times New Roman" w:eastAsia="Times New Roman" w:hAnsi="Times New Roman" w:cs="Times New Roman"/>
-        </w:rPr>
-      </w:pPr>
-      <w:bookmarkStart w:id="19" w:name="_GoBack"/>
+          <w:rFonts w:ascii="Times New Roman"/>
+        </w:rPr>
+      </w:pPr>
       <w:r>
         <w:rPr>
           <w:rFonts w:ascii="Times New Roman"/>
@@ -10711,6 +10632,30 @@
         </w:rPr>
         <w:t>ing objects in the world.</w:t>
       </w:r>
+    </w:p>
+    <w:p>
+      <w:pPr>
+        <w:pStyle w:val="BodyA"/>
+        <w:widowControl w:val="0"/>
+        <w:spacing w:line="360" w:lineRule="auto"/>
+        <w:ind w:firstLine="360"/>
+        <w:jc w:val="both"/>
+        <w:rPr>
+          <w:rFonts w:ascii="Times New Roman"/>
+        </w:rPr>
+      </w:pPr>
+    </w:p>
+    <w:p>
+      <w:pPr>
+        <w:pStyle w:val="BodyA"/>
+        <w:widowControl w:val="0"/>
+        <w:spacing w:line="360" w:lineRule="auto"/>
+        <w:ind w:firstLine="360"/>
+        <w:jc w:val="both"/>
+        <w:rPr>
+          <w:rFonts w:ascii="Times New Roman" w:eastAsia="Times New Roman" w:hAnsi="Times New Roman" w:cs="Times New Roman"/>
+        </w:rPr>
+      </w:pPr>
     </w:p>
     <w:tbl>
       <w:tblPr>
@@ -10756,7 +10701,6 @@
               <w:right w:w="80" w:type="dxa"/>
             </w:tcMar>
           </w:tcPr>
-          <w:bookmarkEnd w:id="19"/>
           <w:p>
             <w:pPr>
               <w:pStyle w:val="BodyA"/>
@@ -10769,6 +10713,7 @@
                 <w:b/>
                 <w:bCs/>
               </w:rPr>
+              <w:lastRenderedPageBreak/>
               <w:t xml:space="preserve">Table 4: </w:t>
             </w:r>
             <w:r>
@@ -10900,7 +10845,6 @@
               <w:jc w:val="center"/>
             </w:pPr>
             <w:r>
-              <w:lastRenderedPageBreak/>
               <w:t>0.02</w:t>
             </w:r>
           </w:p>
@@ -11574,7 +11518,19 @@
         <w:rPr>
           <w:rFonts w:ascii="Times New Roman"/>
         </w:rPr>
-        <w:t xml:space="preserve">Fig 12:  Standard deviation plotted as a line. We can see the standard deviation levels out once the speed is constant. </w:t>
+        <w:t>Fig 12:  Standard dev</w:t>
+      </w:r>
+      <w:r>
+        <w:rPr>
+          <w:rFonts w:ascii="Times New Roman"/>
+        </w:rPr>
+        <w:t>iation plotted as a line. We</w:t>
+      </w:r>
+      <w:r>
+        <w:rPr>
+          <w:rFonts w:ascii="Times New Roman"/>
+        </w:rPr>
+        <w:t xml:space="preserve"> see the standard deviation levels out once the speed is constant. </w:t>
       </w:r>
     </w:p>
     <w:p>
@@ -11680,7 +11636,7 @@
           <w:color w:val="000000"/>
         </w:rPr>
       </w:pPr>
-      <w:bookmarkStart w:id="20" w:name="_Toc279311784"/>
+      <w:bookmarkStart w:id="19" w:name="_Toc279323799"/>
       <w:r>
         <w:rPr>
           <w:rFonts w:ascii="Times New Roman"/>
@@ -11688,7 +11644,365 @@
         </w:rPr>
         <w:t>3.7 Architecture 6: Neuronal Classification of food using Food RGB Percentage</w:t>
       </w:r>
-      <w:bookmarkEnd w:id="20"/>
+      <w:bookmarkEnd w:id="19"/>
+    </w:p>
+    <w:p>
+      <w:pPr>
+        <w:pStyle w:val="BodyA"/>
+        <w:spacing w:line="360" w:lineRule="auto"/>
+        <w:jc w:val="center"/>
+        <w:rPr>
+          <w:rFonts w:ascii="Times New Roman" w:eastAsia="Times New Roman" w:hAnsi="Times New Roman" w:cs="Times New Roman"/>
+        </w:rPr>
+      </w:pPr>
+    </w:p>
+    <w:p>
+      <w:pPr>
+        <w:pStyle w:val="BodyA"/>
+        <w:spacing w:line="360" w:lineRule="auto"/>
+        <w:ind w:firstLine="360"/>
+        <w:jc w:val="both"/>
+        <w:rPr>
+          <w:rFonts w:ascii="Times New Roman"/>
+        </w:rPr>
+      </w:pPr>
+      <w:r>
+        <w:rPr>
+          <w:rFonts w:ascii="Times New Roman"/>
+        </w:rPr>
+        <w:t>Normalization of the data appears to not be detrimental to the overall performance of the classi</w:t>
+      </w:r>
+      <w:r>
+        <w:rPr>
+          <w:rFonts w:ascii="Times New Roman"/>
+        </w:rPr>
+        <w:t>fication, which is reading</w:t>
+      </w:r>
+      <w:r>
+        <w:rPr>
+          <w:rFonts w:ascii="Times New Roman"/>
+        </w:rPr>
+        <w:t xml:space="preserve"> incoming light based on figure 14. The large </w:t>
+      </w:r>
+      <w:r>
+        <w:rPr>
+          <w:rFonts w:ascii="Times New Roman"/>
+        </w:rPr>
+        <w:t>oscillation</w:t>
+      </w:r>
+      <w:r>
+        <w:rPr>
+          <w:rFonts w:ascii="Times New Roman"/>
+        </w:rPr>
+        <w:t xml:space="preserve"> is h</w:t>
+      </w:r>
+      <w:r>
+        <w:rPr>
+          <w:rFonts w:ascii="Times New Roman"/>
+        </w:rPr>
+        <w:t>y</w:t>
+      </w:r>
+      <w:r>
+        <w:rPr>
+          <w:rFonts w:ascii="Times New Roman"/>
+        </w:rPr>
+        <w:t>pothesized to be from</w:t>
+      </w:r>
+      <w:r>
+        <w:rPr>
+          <w:rFonts w:ascii="Times New Roman"/>
+        </w:rPr>
+        <w:t xml:space="preserve"> the</w:t>
+      </w:r>
+      <w:r>
+        <w:rPr>
+          <w:rFonts w:ascii="Times New Roman"/>
+        </w:rPr>
+        <w:t xml:space="preserve"> classification of good food in front of the robot</w:t>
+      </w:r>
+      <w:r>
+        <w:rPr>
+          <w:rFonts w:ascii="Times New Roman"/>
+        </w:rPr>
+        <w:t xml:space="preserve"> and having bad food on the sides of the robot. This leads to a classification error where bad food on the sides of the robot is</w:t>
+      </w:r>
+      <w:r>
+        <w:rPr>
+          <w:rFonts w:ascii="Times New Roman"/>
+        </w:rPr>
+        <w:t xml:space="preserve"> classi</w:t>
+      </w:r>
+      <w:r>
+        <w:rPr>
+          <w:rFonts w:ascii="Times New Roman"/>
+        </w:rPr>
+        <w:t>fied by the</w:t>
+      </w:r>
+      <w:r>
+        <w:rPr>
+          <w:rFonts w:ascii="Times New Roman"/>
+        </w:rPr>
+        <w:t xml:space="preserve"> good food </w:t>
+      </w:r>
+      <w:r>
+        <w:rPr>
+          <w:rFonts w:ascii="Times New Roman"/>
+        </w:rPr>
+        <w:t>found in front of it</w:t>
+      </w:r>
+      <w:r>
+        <w:rPr>
+          <w:rFonts w:ascii="Times New Roman"/>
+        </w:rPr>
+        <w:t>. This will be addressed as a fi</w:t>
+      </w:r>
+      <w:r>
+        <w:rPr>
+          <w:rFonts w:ascii="Times New Roman"/>
+        </w:rPr>
+        <w:t>ne-tuning of</w:t>
+      </w:r>
+      <w:r>
+        <w:rPr>
+          <w:rFonts w:ascii="Times New Roman"/>
+        </w:rPr>
+        <w:t xml:space="preserve"> a</w:t>
+      </w:r>
+      <w:r>
+        <w:rPr>
+          <w:rFonts w:ascii="Times New Roman"/>
+        </w:rPr>
+        <w:t>r</w:t>
+      </w:r>
+      <w:r>
+        <w:rPr>
+          <w:rFonts w:ascii="Times New Roman"/>
+        </w:rPr>
+        <w:t xml:space="preserve">chitecture 7 </w:t>
+      </w:r>
+      <w:r>
+        <w:rPr>
+          <w:rFonts w:ascii="Times New Roman"/>
+        </w:rPr>
+        <w:t>by</w:t>
+      </w:r>
+      <w:r>
+        <w:rPr>
+          <w:rFonts w:ascii="Times New Roman"/>
+        </w:rPr>
+        <w:t xml:space="preserve"> architecture 8. Take note that a biased input was included in the classification of the objects. </w:t>
+      </w:r>
+    </w:p>
+    <w:p>
+      <w:pPr>
+        <w:pStyle w:val="BodyA"/>
+        <w:spacing w:line="360" w:lineRule="auto"/>
+        <w:ind w:firstLine="360"/>
+        <w:jc w:val="both"/>
+        <w:rPr>
+          <w:rFonts w:ascii="Times New Roman"/>
+        </w:rPr>
+      </w:pPr>
+      <w:r>
+        <w:rPr>
+          <w:rFonts w:ascii="Times New Roman"/>
+        </w:rPr>
+        <w:t>Through</w:t>
+      </w:r>
+      <w:r>
+        <w:rPr>
+          <w:rFonts w:ascii="Times New Roman"/>
+        </w:rPr>
+        <w:t xml:space="preserve"> observation of the weights in table 5, </w:t>
+      </w:r>
+      <w:r>
+        <w:rPr>
+          <w:rFonts w:ascii="Times New Roman"/>
+        </w:rPr>
+        <w:t>a conclusion can be postulated</w:t>
+      </w:r>
+      <w:r>
+        <w:rPr>
+          <w:rFonts w:ascii="Times New Roman"/>
+        </w:rPr>
+        <w:t xml:space="preserve"> that the second light bean contributes to the good food while the other two beams are related to bad food</w:t>
+      </w:r>
+      <w:r>
+        <w:rPr>
+          <w:rFonts w:ascii="Times New Roman"/>
+        </w:rPr>
+        <w:t xml:space="preserve"> (also shown in a previous architecture)</w:t>
+      </w:r>
+      <w:r>
+        <w:rPr>
+          <w:rFonts w:ascii="Times New Roman"/>
+        </w:rPr>
+        <w:t>. Furthermore</w:t>
+      </w:r>
+      <w:r>
+        <w:rPr>
+          <w:rFonts w:ascii="Times New Roman"/>
+        </w:rPr>
+        <w:t>, it seems that the third beam has higher contrib</w:t>
+      </w:r>
+      <w:r>
+        <w:rPr>
+          <w:rFonts w:ascii="Times New Roman"/>
+        </w:rPr>
+        <w:t>u</w:t>
+      </w:r>
+      <w:r>
+        <w:rPr>
+          <w:rFonts w:ascii="Times New Roman"/>
+        </w:rPr>
+        <w:t xml:space="preserve">tion to bad food than the first beam </w:t>
+      </w:r>
+      <w:r>
+        <w:rPr>
+          <w:rFonts w:ascii="Times New Roman"/>
+        </w:rPr>
+        <w:t>through weight comparison</w:t>
+      </w:r>
+      <w:r>
+        <w:rPr>
+          <w:rFonts w:ascii="Times New Roman"/>
+        </w:rPr>
+        <w:t>. T</w:t>
+      </w:r>
+      <w:r>
+        <w:rPr>
+          <w:rFonts w:ascii="Times New Roman"/>
+        </w:rPr>
+        <w:t xml:space="preserve">he </w:t>
+      </w:r>
+      <w:r>
+        <w:rPr>
+          <w:rFonts w:ascii="Times New Roman"/>
+        </w:rPr>
+        <w:t>next</w:t>
+      </w:r>
+      <w:r>
+        <w:rPr>
+          <w:rFonts w:ascii="Times New Roman"/>
+        </w:rPr>
+        <w:t xml:space="preserve"> architec</w:t>
+      </w:r>
+      <w:r>
+        <w:rPr>
+          <w:rFonts w:ascii="Times New Roman"/>
+        </w:rPr>
+        <w:t>ture will use a</w:t>
+      </w:r>
+      <w:r>
+        <w:rPr>
+          <w:rFonts w:ascii="Times New Roman"/>
+        </w:rPr>
+        <w:t xml:space="preserve"> new classification neuron </w:t>
+      </w:r>
+      <w:r>
+        <w:rPr>
+          <w:rFonts w:ascii="Times New Roman"/>
+        </w:rPr>
+        <w:t>for exploring our</w:t>
+      </w:r>
+      <w:r>
+        <w:rPr>
+          <w:rFonts w:ascii="Times New Roman"/>
+        </w:rPr>
+        <w:t xml:space="preserve"> hypoth</w:t>
+      </w:r>
+      <w:r>
+        <w:rPr>
+          <w:rFonts w:ascii="Times New Roman"/>
+        </w:rPr>
+        <w:t>e</w:t>
+      </w:r>
+      <w:r>
+        <w:rPr>
+          <w:rFonts w:ascii="Times New Roman"/>
+        </w:rPr>
+        <w:t>sis.</w:t>
+      </w:r>
+    </w:p>
+    <w:p>
+      <w:pPr>
+        <w:pStyle w:val="BodyA"/>
+        <w:spacing w:line="360" w:lineRule="auto"/>
+        <w:jc w:val="both"/>
+        <w:rPr>
+          <w:rFonts w:ascii="Times New Roman"/>
+        </w:rPr>
+      </w:pPr>
+    </w:p>
+    <w:p>
+      <w:pPr>
+        <w:pStyle w:val="BodyA"/>
+        <w:spacing w:line="360" w:lineRule="auto"/>
+        <w:jc w:val="both"/>
+        <w:rPr>
+          <w:rFonts w:ascii="Times New Roman"/>
+        </w:rPr>
+      </w:pPr>
+    </w:p>
+    <w:p>
+      <w:pPr>
+        <w:pStyle w:val="BodyA"/>
+        <w:spacing w:line="360" w:lineRule="auto"/>
+        <w:jc w:val="both"/>
+        <w:rPr>
+          <w:rFonts w:ascii="Times New Roman"/>
+        </w:rPr>
+      </w:pPr>
+    </w:p>
+    <w:p>
+      <w:pPr>
+        <w:pStyle w:val="BodyA"/>
+        <w:spacing w:line="360" w:lineRule="auto"/>
+        <w:jc w:val="both"/>
+        <w:rPr>
+          <w:rFonts w:ascii="Times New Roman"/>
+        </w:rPr>
+      </w:pPr>
+    </w:p>
+    <w:p>
+      <w:pPr>
+        <w:pStyle w:val="BodyA"/>
+        <w:spacing w:line="360" w:lineRule="auto"/>
+        <w:jc w:val="both"/>
+        <w:rPr>
+          <w:rFonts w:ascii="Times New Roman"/>
+        </w:rPr>
+      </w:pPr>
+    </w:p>
+    <w:p>
+      <w:pPr>
+        <w:pStyle w:val="BodyA"/>
+        <w:spacing w:line="360" w:lineRule="auto"/>
+        <w:jc w:val="both"/>
+        <w:rPr>
+          <w:rFonts w:ascii="Times New Roman"/>
+        </w:rPr>
+      </w:pPr>
+    </w:p>
+    <w:p>
+      <w:pPr>
+        <w:pStyle w:val="BodyA"/>
+        <w:spacing w:line="360" w:lineRule="auto"/>
+        <w:jc w:val="both"/>
+        <w:rPr>
+          <w:rFonts w:ascii="Times New Roman"/>
+        </w:rPr>
+      </w:pPr>
+    </w:p>
+    <w:p>
+      <w:pPr>
+        <w:pStyle w:val="BodyA"/>
+        <w:spacing w:line="360" w:lineRule="auto"/>
+        <w:jc w:val="both"/>
+        <w:rPr>
+          <w:rFonts w:ascii="Times New Roman"/>
+        </w:rPr>
+      </w:pPr>
     </w:p>
     <w:tbl>
       <w:tblPr>
@@ -11743,7 +12057,13 @@
               <w:jc w:val="center"/>
             </w:pPr>
             <w:r>
-              <w:t>Table 5 Classification Neuron Weights after training with normalized inputs</w:t>
+              <w:t>Table 5 Classification Neuron Weights after training with normalized i</w:t>
+            </w:r>
+            <w:r>
+              <w:t>n</w:t>
+            </w:r>
+            <w:r>
+              <w:t>puts</w:t>
             </w:r>
           </w:p>
         </w:tc>
@@ -12069,208 +12389,6 @@
         </w:tc>
       </w:tr>
     </w:tbl>
-    <w:p>
-      <w:pPr>
-        <w:pStyle w:val="Heading3"/>
-        <w:widowControl w:val="0"/>
-        <w:rPr>
-          <w:rFonts w:ascii="Times New Roman" w:eastAsia="Times New Roman" w:hAnsi="Times New Roman" w:cs="Times New Roman"/>
-          <w:color w:val="000000"/>
-        </w:rPr>
-      </w:pPr>
-    </w:p>
-    <w:p>
-      <w:pPr>
-        <w:pStyle w:val="Heading3"/>
-        <w:widowControl w:val="0"/>
-        <w:rPr>
-          <w:rFonts w:ascii="Times New Roman" w:eastAsia="Times New Roman" w:hAnsi="Times New Roman" w:cs="Times New Roman"/>
-          <w:color w:val="000000"/>
-        </w:rPr>
-      </w:pPr>
-    </w:p>
-    <w:p>
-      <w:pPr>
-        <w:pStyle w:val="Heading3"/>
-        <w:widowControl w:val="0"/>
-        <w:rPr>
-          <w:rFonts w:ascii="Times New Roman" w:eastAsia="Times New Roman" w:hAnsi="Times New Roman" w:cs="Times New Roman"/>
-          <w:color w:val="000000"/>
-        </w:rPr>
-      </w:pPr>
-    </w:p>
-    <w:p>
-      <w:pPr>
-        <w:pStyle w:val="Heading3"/>
-        <w:widowControl w:val="0"/>
-        <w:rPr>
-          <w:rFonts w:ascii="Times New Roman" w:eastAsia="Times New Roman" w:hAnsi="Times New Roman" w:cs="Times New Roman"/>
-          <w:color w:val="000000"/>
-        </w:rPr>
-      </w:pPr>
-    </w:p>
-    <w:p>
-      <w:pPr>
-        <w:pStyle w:val="BodyA"/>
-        <w:spacing w:line="360" w:lineRule="auto"/>
-        <w:jc w:val="center"/>
-        <w:rPr>
-          <w:rFonts w:ascii="Times New Roman" w:eastAsia="Times New Roman" w:hAnsi="Times New Roman" w:cs="Times New Roman"/>
-        </w:rPr>
-      </w:pPr>
-    </w:p>
-    <w:p>
-      <w:pPr>
-        <w:pStyle w:val="BodyA"/>
-        <w:spacing w:line="360" w:lineRule="auto"/>
-        <w:jc w:val="center"/>
-        <w:rPr>
-          <w:rFonts w:ascii="Times New Roman" w:eastAsia="Times New Roman" w:hAnsi="Times New Roman" w:cs="Times New Roman"/>
-        </w:rPr>
-      </w:pPr>
-      <w:r>
-        <w:rPr>
-          <w:rFonts w:ascii="Times New Roman" w:eastAsia="Times New Roman" w:hAnsi="Times New Roman" w:cs="Times New Roman"/>
-          <w:noProof/>
-        </w:rPr>
-        <w:lastRenderedPageBreak/>
-        <w:drawing>
-          <wp:inline distT="0" distB="0" distL="0" distR="0" wp14:anchorId="28E76879" wp14:editId="509FAA05">
-            <wp:extent cx="3951698" cy="2963774"/>
-            <wp:effectExtent l="0" t="0" r="0" b="0"/>
-            <wp:docPr id="1073741838" name="officeArt object"/>
-            <wp:cNvGraphicFramePr/>
-            <a:graphic xmlns:a="http://schemas.openxmlformats.org/drawingml/2006/main">
-              <a:graphicData uri="http://schemas.openxmlformats.org/drawingml/2006/picture">
-                <pic:pic xmlns:pic="http://schemas.openxmlformats.org/drawingml/2006/picture">
-                  <pic:nvPicPr>
-                    <pic:cNvPr id="1073741838" name="image14.png"/>
-                    <pic:cNvPicPr/>
-                  </pic:nvPicPr>
-                  <pic:blipFill>
-                    <a:blip r:embed="rId23">
-                      <a:extLst/>
-                    </a:blip>
-                    <a:stretch>
-                      <a:fillRect/>
-                    </a:stretch>
-                  </pic:blipFill>
-                  <pic:spPr>
-                    <a:xfrm>
-                      <a:off x="0" y="0"/>
-                      <a:ext cx="3951698" cy="2963774"/>
-                    </a:xfrm>
-                    <a:prstGeom prst="rect">
-                      <a:avLst/>
-                    </a:prstGeom>
-                    <a:ln w="12700" cap="flat">
-                      <a:noFill/>
-                      <a:miter lim="400000"/>
-                    </a:ln>
-                    <a:effectLst/>
-                  </pic:spPr>
-                </pic:pic>
-              </a:graphicData>
-            </a:graphic>
-          </wp:inline>
-        </w:drawing>
-      </w:r>
-    </w:p>
-    <w:p>
-      <w:pPr>
-        <w:pStyle w:val="BodyA"/>
-        <w:spacing w:line="360" w:lineRule="auto"/>
-        <w:jc w:val="center"/>
-        <w:rPr>
-          <w:rFonts w:ascii="Times New Roman" w:eastAsia="Times New Roman" w:hAnsi="Times New Roman" w:cs="Times New Roman"/>
-        </w:rPr>
-      </w:pPr>
-      <w:r>
-        <w:rPr>
-          <w:rFonts w:ascii="Times New Roman"/>
-        </w:rPr>
-        <w:t>Fig</w:t>
-      </w:r>
-      <w:r>
-        <w:rPr>
-          <w:rFonts w:ascii="Times New Roman"/>
-        </w:rPr>
-        <w:t xml:space="preserve"> 14:  RMSE error drops as the LMS neuron adjusts its weights and learns how to classify o</w:t>
-      </w:r>
-      <w:r>
-        <w:rPr>
-          <w:rFonts w:ascii="Times New Roman"/>
-        </w:rPr>
-        <w:t>b</w:t>
-      </w:r>
-      <w:r>
-        <w:rPr>
-          <w:rFonts w:ascii="Times New Roman"/>
-        </w:rPr>
-        <w:t>jects found in its environment.</w:t>
-      </w:r>
-    </w:p>
-    <w:p>
-      <w:pPr>
-        <w:pStyle w:val="BodyA"/>
-        <w:spacing w:line="360" w:lineRule="auto"/>
-        <w:jc w:val="both"/>
-        <w:rPr>
-          <w:rFonts w:ascii="Times New Roman" w:eastAsia="Times New Roman" w:hAnsi="Times New Roman" w:cs="Times New Roman"/>
-        </w:rPr>
-      </w:pPr>
-      <w:r>
-        <w:rPr>
-          <w:rFonts w:ascii="Times New Roman"/>
-        </w:rPr>
-        <w:t>Normalization of the data appears to not be detrimental to the overall performance of the class</w:t>
-      </w:r>
-      <w:r>
-        <w:rPr>
-          <w:rFonts w:ascii="Times New Roman"/>
-        </w:rPr>
-        <w:t>i</w:t>
-      </w:r>
-      <w:r>
-        <w:rPr>
-          <w:rFonts w:ascii="Times New Roman"/>
-        </w:rPr>
-        <w:t>fication of incoming light based on figure 14. The large oscillation is hypothesized to be from classification of good food in front of the robot while there is bad food to the sides of the robot, since the robot classified the food as good all the food around it gets eaten. This will be a</w:t>
-      </w:r>
-      <w:r>
-        <w:rPr>
-          <w:rFonts w:ascii="Times New Roman"/>
-        </w:rPr>
-        <w:t>d</w:t>
-      </w:r>
-      <w:r>
-        <w:rPr>
-          <w:rFonts w:ascii="Times New Roman"/>
-        </w:rPr>
-        <w:t>dressed as a fine-tuning to architecture 7 with architecture 8. Take note that a biased input was included in the classification of the objects. Besides, upon observation of the weights in table 5, we can see get the same conclusion that the second light bean contributes to the good food while the other two beams are related to bad food. What is more, it seems that the third beam has hig</w:t>
-      </w:r>
-      <w:r>
-        <w:rPr>
-          <w:rFonts w:ascii="Times New Roman"/>
-        </w:rPr>
-        <w:t>h</w:t>
-      </w:r>
-      <w:r>
-        <w:rPr>
-          <w:rFonts w:ascii="Times New Roman"/>
-        </w:rPr>
-        <w:t>er contribution to bad food than the first beam by comparing their weights. And the following architecture will use the new classification neuron and can prove our hypothesis.</w:t>
-      </w:r>
-    </w:p>
-    <w:p>
-      <w:pPr>
-        <w:pStyle w:val="BodyA"/>
-        <w:spacing w:line="360" w:lineRule="auto"/>
-        <w:rPr>
-          <w:rFonts w:ascii="Times New Roman" w:eastAsia="Times New Roman" w:hAnsi="Times New Roman" w:cs="Times New Roman"/>
-        </w:rPr>
-      </w:pPr>
-    </w:p>
     <w:p>
       <w:pPr>
         <w:pStyle w:val="BodyA"/>
@@ -12646,7 +12764,6 @@
               <w:jc w:val="center"/>
             </w:pPr>
             <w:r>
-              <w:lastRenderedPageBreak/>
               <w:t>0.06</w:t>
             </w:r>
           </w:p>
@@ -13349,6 +13466,358 @@
     </w:p>
     <w:p>
       <w:pPr>
+        <w:pStyle w:val="BodyA"/>
+        <w:widowControl w:val="0"/>
+        <w:jc w:val="center"/>
+        <w:rPr>
+          <w:rFonts w:ascii="Times New Roman" w:eastAsia="Times New Roman" w:hAnsi="Times New Roman" w:cs="Times New Roman"/>
+        </w:rPr>
+      </w:pPr>
+    </w:p>
+    <w:p>
+      <w:pPr>
+        <w:pStyle w:val="BodyA"/>
+        <w:widowControl w:val="0"/>
+        <w:jc w:val="center"/>
+        <w:rPr>
+          <w:rFonts w:ascii="Times New Roman" w:eastAsia="Times New Roman" w:hAnsi="Times New Roman" w:cs="Times New Roman"/>
+        </w:rPr>
+      </w:pPr>
+    </w:p>
+    <w:p>
+      <w:pPr>
+        <w:pStyle w:val="BodyA"/>
+        <w:widowControl w:val="0"/>
+        <w:jc w:val="center"/>
+        <w:rPr>
+          <w:rFonts w:ascii="Times New Roman" w:eastAsia="Times New Roman" w:hAnsi="Times New Roman" w:cs="Times New Roman"/>
+        </w:rPr>
+      </w:pPr>
+    </w:p>
+    <w:p>
+      <w:pPr>
+        <w:pStyle w:val="BodyA"/>
+        <w:widowControl w:val="0"/>
+        <w:jc w:val="center"/>
+        <w:rPr>
+          <w:rFonts w:ascii="Times New Roman" w:eastAsia="Times New Roman" w:hAnsi="Times New Roman" w:cs="Times New Roman"/>
+        </w:rPr>
+      </w:pPr>
+    </w:p>
+    <w:p>
+      <w:pPr>
+        <w:pStyle w:val="BodyA"/>
+        <w:widowControl w:val="0"/>
+        <w:jc w:val="center"/>
+        <w:rPr>
+          <w:rFonts w:ascii="Times New Roman" w:eastAsia="Times New Roman" w:hAnsi="Times New Roman" w:cs="Times New Roman"/>
+        </w:rPr>
+      </w:pPr>
+    </w:p>
+    <w:p>
+      <w:pPr>
+        <w:pStyle w:val="BodyA"/>
+        <w:widowControl w:val="0"/>
+        <w:jc w:val="center"/>
+        <w:rPr>
+          <w:rFonts w:ascii="Times New Roman" w:eastAsia="Times New Roman" w:hAnsi="Times New Roman" w:cs="Times New Roman"/>
+        </w:rPr>
+      </w:pPr>
+    </w:p>
+    <w:p>
+      <w:pPr>
+        <w:pStyle w:val="BodyA"/>
+        <w:widowControl w:val="0"/>
+        <w:jc w:val="center"/>
+        <w:rPr>
+          <w:rFonts w:ascii="Times New Roman" w:eastAsia="Times New Roman" w:hAnsi="Times New Roman" w:cs="Times New Roman"/>
+        </w:rPr>
+      </w:pPr>
+    </w:p>
+    <w:p>
+      <w:pPr>
+        <w:pStyle w:val="BodyA"/>
+        <w:widowControl w:val="0"/>
+        <w:jc w:val="center"/>
+        <w:rPr>
+          <w:rFonts w:ascii="Times New Roman" w:eastAsia="Times New Roman" w:hAnsi="Times New Roman" w:cs="Times New Roman"/>
+        </w:rPr>
+      </w:pPr>
+    </w:p>
+    <w:p>
+      <w:pPr>
+        <w:pStyle w:val="BodyA"/>
+        <w:widowControl w:val="0"/>
+        <w:jc w:val="center"/>
+        <w:rPr>
+          <w:rFonts w:ascii="Times New Roman" w:eastAsia="Times New Roman" w:hAnsi="Times New Roman" w:cs="Times New Roman"/>
+        </w:rPr>
+      </w:pPr>
+      <w:r>
+        <w:rPr>
+          <w:rFonts w:ascii="Times New Roman" w:eastAsia="Times New Roman" w:hAnsi="Times New Roman" w:cs="Times New Roman"/>
+          <w:noProof/>
+        </w:rPr>
+        <w:lastRenderedPageBreak/>
+        <mc:AlternateContent>
+          <mc:Choice Requires="wps">
+            <w:drawing>
+              <wp:anchor distT="0" distB="0" distL="114300" distR="114300" simplePos="0" relativeHeight="251667456" behindDoc="0" locked="0" layoutInCell="1" allowOverlap="1" wp14:anchorId="55990E72" wp14:editId="3B323E9F">
+                <wp:simplePos x="0" y="0"/>
+                <wp:positionH relativeFrom="column">
+                  <wp:posOffset>0</wp:posOffset>
+                </wp:positionH>
+                <wp:positionV relativeFrom="paragraph">
+                  <wp:posOffset>-685800</wp:posOffset>
+                </wp:positionV>
+                <wp:extent cx="5943600" cy="3200400"/>
+                <wp:effectExtent l="0" t="0" r="0" b="0"/>
+                <wp:wrapSquare wrapText="bothSides"/>
+                <wp:docPr id="2" name="Text Box 2"/>
+                <wp:cNvGraphicFramePr/>
+                <a:graphic xmlns:a="http://schemas.openxmlformats.org/drawingml/2006/main">
+                  <a:graphicData uri="http://schemas.microsoft.com/office/word/2010/wordprocessingShape">
+                    <wps:wsp>
+                      <wps:cNvSpPr txBox="1"/>
+                      <wps:spPr>
+                        <a:xfrm>
+                          <a:off x="0" y="0"/>
+                          <a:ext cx="5943600" cy="3200400"/>
+                        </a:xfrm>
+                        <a:prstGeom prst="rect">
+                          <a:avLst/>
+                        </a:prstGeom>
+                        <a:noFill/>
+                        <a:ln w="6350">
+                          <a:noFill/>
+                        </a:ln>
+                        <a:effectLst/>
+                        <a:extLst>
+                          <a:ext uri="{C572A759-6A51-4108-AA02-DFA0A04FC94B}">
+                            <ma14:wrappingTextBoxFlag xmlns:ma14="http://schemas.microsoft.com/office/mac/drawingml/2011/main"/>
+                          </a:ext>
+                        </a:extLst>
+                      </wps:spPr>
+                      <wps:style>
+                        <a:lnRef idx="0">
+                          <a:scrgbClr r="0" g="0" b="0"/>
+                        </a:lnRef>
+                        <a:fillRef idx="0">
+                          <a:scrgbClr r="0" g="0" b="0"/>
+                        </a:fillRef>
+                        <a:effectRef idx="0">
+                          <a:scrgbClr r="0" g="0" b="0"/>
+                        </a:effectRef>
+                        <a:fontRef idx="none"/>
+                      </wps:style>
+                      <wps:txbx>
+                        <w:txbxContent>
+                          <w:p>
+                            <w:pPr>
+                              <w:pStyle w:val="BodyA"/>
+                              <w:spacing w:line="360" w:lineRule="auto"/>
+                              <w:jc w:val="center"/>
+                              <w:rPr>
+                                <w:rFonts w:ascii="Times New Roman"/>
+                              </w:rPr>
+                            </w:pPr>
+                            <w:r>
+                              <w:rPr>
+                                <w:rFonts w:ascii="Times New Roman" w:eastAsia="Times New Roman" w:hAnsi="Times New Roman" w:cs="Times New Roman"/>
+                                <w:noProof/>
+                              </w:rPr>
+                              <w:drawing>
+                                <wp:inline distT="0" distB="0" distL="0" distR="0" wp14:anchorId="2D160708" wp14:editId="32AE403B">
+                                  <wp:extent cx="4233441" cy="2573304"/>
+                                  <wp:effectExtent l="0" t="0" r="8890" b="0"/>
+                                  <wp:docPr id="4" name="officeArt object"/>
+                                  <wp:cNvGraphicFramePr/>
+                                  <a:graphic xmlns:a="http://schemas.openxmlformats.org/drawingml/2006/main">
+                                    <a:graphicData uri="http://schemas.openxmlformats.org/drawingml/2006/picture">
+                                      <pic:pic xmlns:pic="http://schemas.openxmlformats.org/drawingml/2006/picture">
+                                        <pic:nvPicPr>
+                                          <pic:cNvPr id="1073741838" name="image14.png"/>
+                                          <pic:cNvPicPr/>
+                                        </pic:nvPicPr>
+                                        <pic:blipFill>
+                                          <a:blip r:embed="rId23">
+                                            <a:extLst/>
+                                          </a:blip>
+                                          <a:stretch>
+                                            <a:fillRect/>
+                                          </a:stretch>
+                                        </pic:blipFill>
+                                        <pic:spPr>
+                                          <a:xfrm>
+                                            <a:off x="0" y="0"/>
+                                            <a:ext cx="4235039" cy="2574275"/>
+                                          </a:xfrm>
+                                          <a:prstGeom prst="rect">
+                                            <a:avLst/>
+                                          </a:prstGeom>
+                                          <a:ln w="12700" cap="flat">
+                                            <a:noFill/>
+                                            <a:miter lim="400000"/>
+                                          </a:ln>
+                                          <a:effectLst/>
+                                        </pic:spPr>
+                                      </pic:pic>
+                                    </a:graphicData>
+                                  </a:graphic>
+                                </wp:inline>
+                              </w:drawing>
+                            </w:r>
+                          </w:p>
+                          <w:p>
+                            <w:pPr>
+                              <w:pStyle w:val="BodyA"/>
+                              <w:spacing w:line="360" w:lineRule="auto"/>
+                              <w:jc w:val="center"/>
+                              <w:rPr>
+                                <w:rFonts w:ascii="Times New Roman" w:eastAsia="Times New Roman" w:hAnsi="Times New Roman" w:cs="Times New Roman"/>
+                              </w:rPr>
+                            </w:pPr>
+                            <w:r>
+                              <w:rPr>
+                                <w:rFonts w:ascii="Times New Roman"/>
+                              </w:rPr>
+                              <w:t>Fig 14:  RMSE error drops as the LMS neuron adjusts its weights and learns how to classify objects found in its env</w:t>
+                            </w:r>
+                            <w:r>
+                              <w:rPr>
+                                <w:rFonts w:ascii="Times New Roman"/>
+                              </w:rPr>
+                              <w:t>i</w:t>
+                            </w:r>
+                            <w:r>
+                              <w:rPr>
+                                <w:rFonts w:ascii="Times New Roman"/>
+                              </w:rPr>
+                              <w:t>ronment.</w:t>
+                            </w:r>
+                          </w:p>
+                          <w:p/>
+                        </w:txbxContent>
+                      </wps:txbx>
+                      <wps:bodyPr rot="0" spcFirstLastPara="1" vertOverflow="overflow" horzOverflow="overflow" vert="horz" wrap="square" lIns="50800" tIns="50800" rIns="50800" bIns="50800" numCol="1" spcCol="38100" rtlCol="0" fromWordArt="0" anchor="t" anchorCtr="0" forceAA="0" compatLnSpc="1">
+                        <a:prstTxWarp prst="textNoShape">
+                          <a:avLst/>
+                        </a:prstTxWarp>
+                        <a:noAutofit/>
+                      </wps:bodyPr>
+                    </wps:wsp>
+                  </a:graphicData>
+                </a:graphic>
+                <wp14:sizeRelH relativeFrom="margin">
+                  <wp14:pctWidth>0</wp14:pctWidth>
+                </wp14:sizeRelH>
+                <wp14:sizeRelV relativeFrom="margin">
+                  <wp14:pctHeight>0</wp14:pctHeight>
+                </wp14:sizeRelV>
+              </wp:anchor>
+            </w:drawing>
+          </mc:Choice>
+          <mc:Fallback>
+            <w:pict>
+              <v:shape id="Text Box 2" o:spid="_x0000_s1028" type="#_x0000_t202" style="position:absolute;left:0;text-align:left;margin-left:0;margin-top:-53.95pt;width:468pt;height:252pt;z-index:251667456;visibility:visible;mso-wrap-style:square;mso-width-percent:0;mso-height-percent:0;mso-wrap-distance-left:9pt;mso-wrap-distance-top:0;mso-wrap-distance-right:9pt;mso-wrap-distance-bottom:0;mso-position-horizontal:absolute;mso-position-horizontal-relative:text;mso-position-vertical:absolute;mso-position-vertical-relative:text;mso-width-percent:0;mso-height-percent:0;mso-width-relative:margin;mso-height-relative:margin;v-text-anchor:top" o:gfxdata="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" filled="f" stroked="f" strokeweight=".5pt">
+                <v:textbox inset="4pt,4pt,4pt,4pt">
+                  <w:txbxContent>
+                    <w:p>
+                      <w:pPr>
+                        <w:pStyle w:val="BodyA"/>
+                        <w:spacing w:line="360" w:lineRule="auto"/>
+                        <w:jc w:val="center"/>
+                        <w:rPr>
+                          <w:rFonts w:ascii="Times New Roman"/>
+                        </w:rPr>
+                      </w:pPr>
+                      <w:r>
+                        <w:rPr>
+                          <w:rFonts w:ascii="Times New Roman" w:eastAsia="Times New Roman" w:hAnsi="Times New Roman" w:cs="Times New Roman"/>
+                          <w:noProof/>
+                        </w:rPr>
+                        <w:drawing>
+                          <wp:inline distT="0" distB="0" distL="0" distR="0" wp14:anchorId="2D160708" wp14:editId="32AE403B">
+                            <wp:extent cx="4233441" cy="2573304"/>
+                            <wp:effectExtent l="0" t="0" r="8890" b="0"/>
+                            <wp:docPr id="4" name="officeArt object"/>
+                            <wp:cNvGraphicFramePr/>
+                            <a:graphic xmlns:a="http://schemas.openxmlformats.org/drawingml/2006/main">
+                              <a:graphicData uri="http://schemas.openxmlformats.org/drawingml/2006/picture">
+                                <pic:pic xmlns:pic="http://schemas.openxmlformats.org/drawingml/2006/picture">
+                                  <pic:nvPicPr>
+                                    <pic:cNvPr id="1073741838" name="image14.png"/>
+                                    <pic:cNvPicPr/>
+                                  </pic:nvPicPr>
+                                  <pic:blipFill>
+                                    <a:blip r:embed="rId23">
+                                      <a:extLst/>
+                                    </a:blip>
+                                    <a:stretch>
+                                      <a:fillRect/>
+                                    </a:stretch>
+                                  </pic:blipFill>
+                                  <pic:spPr>
+                                    <a:xfrm>
+                                      <a:off x="0" y="0"/>
+                                      <a:ext cx="4235039" cy="2574275"/>
+                                    </a:xfrm>
+                                    <a:prstGeom prst="rect">
+                                      <a:avLst/>
+                                    </a:prstGeom>
+                                    <a:ln w="12700" cap="flat">
+                                      <a:noFill/>
+                                      <a:miter lim="400000"/>
+                                    </a:ln>
+                                    <a:effectLst/>
+                                  </pic:spPr>
+                                </pic:pic>
+                              </a:graphicData>
+                            </a:graphic>
+                          </wp:inline>
+                        </w:drawing>
+                      </w:r>
+                    </w:p>
+                    <w:p>
+                      <w:pPr>
+                        <w:pStyle w:val="BodyA"/>
+                        <w:spacing w:line="360" w:lineRule="auto"/>
+                        <w:jc w:val="center"/>
+                        <w:rPr>
+                          <w:rFonts w:ascii="Times New Roman" w:eastAsia="Times New Roman" w:hAnsi="Times New Roman" w:cs="Times New Roman"/>
+                        </w:rPr>
+                      </w:pPr>
+                      <w:r>
+                        <w:rPr>
+                          <w:rFonts w:ascii="Times New Roman"/>
+                        </w:rPr>
+                        <w:t>Fig 14:  RMSE error drops as the LMS neuron adjusts its weights and learns how to classify objects found in its env</w:t>
+                      </w:r>
+                      <w:r>
+                        <w:rPr>
+                          <w:rFonts w:ascii="Times New Roman"/>
+                        </w:rPr>
+                        <w:t>i</w:t>
+                      </w:r>
+                      <w:r>
+                        <w:rPr>
+                          <w:rFonts w:ascii="Times New Roman"/>
+                        </w:rPr>
+                        <w:t>ronment.</w:t>
+                      </w:r>
+                    </w:p>
+                    <w:p/>
+                  </w:txbxContent>
+                </v:textbox>
+                <w10:wrap type="square"/>
+              </v:shape>
+            </w:pict>
+          </mc:Fallback>
+        </mc:AlternateContent>
+      </w:r>
+    </w:p>
+    <w:p>
+      <w:pPr>
         <w:pStyle w:val="Heading3"/>
         <w:widowControl w:val="0"/>
         <w:spacing w:line="360" w:lineRule="auto"/>
@@ -13357,74 +13826,80 @@
           <w:color w:val="000000"/>
         </w:rPr>
       </w:pPr>
-      <w:bookmarkStart w:id="21" w:name="_Toc279311785"/>
+      <w:bookmarkStart w:id="20" w:name="_Toc279323800"/>
       <w:r>
         <w:rPr>
           <w:rFonts w:ascii="Times New Roman"/>
           <w:color w:val="000000"/>
         </w:rPr>
-        <w:t>3. 8 Architecture 7: Eat objects based on n</w:t>
-      </w:r>
-      <w:proofErr w:type="spellStart"/>
+        <w:t>3. 8 Archit</w:t>
+      </w:r>
+      <w:r>
+        <w:rPr>
+          <w:rFonts w:ascii="Times New Roman"/>
+          <w:color w:val="000000"/>
+        </w:rPr>
+        <w:t>ecture 7: Eat objects based on neuron</w:t>
+      </w:r>
       <w:r>
         <w:rPr>
           <w:rFonts w:ascii="Times New Roman"/>
           <w:color w:val="000000"/>
           <w:lang w:val="fr-FR"/>
         </w:rPr>
-        <w:t>euron</w:t>
-      </w:r>
-      <w:proofErr w:type="spellEnd"/>
+        <w:t xml:space="preserve"> </w:t>
+      </w:r>
       <w:r>
         <w:rPr>
           <w:rFonts w:ascii="Times New Roman"/>
           <w:color w:val="000000"/>
-          <w:lang w:val="fr-FR"/>
-        </w:rPr>
-        <w:t xml:space="preserve"> c</w:t>
-      </w:r>
-      <w:proofErr w:type="spellStart"/>
+        </w:rPr>
+        <w:t>classification</w:t>
+      </w:r>
       <w:r>
         <w:rPr>
           <w:rFonts w:ascii="Times New Roman"/>
           <w:color w:val="000000"/>
         </w:rPr>
-        <w:t>lassification</w:t>
-      </w:r>
-      <w:proofErr w:type="spellEnd"/>
+        <w:t xml:space="preserve"> using RGB percentage and </w:t>
+      </w:r>
       <w:r>
         <w:rPr>
           <w:rFonts w:ascii="Times New Roman"/>
           <w:color w:val="000000"/>
         </w:rPr>
-        <w:t xml:space="preserve"> using RGB percentage and c</w:t>
-      </w:r>
-      <w:proofErr w:type="spellStart"/>
+        <w:t>dete</w:t>
+      </w:r>
+      <w:r>
+        <w:rPr>
+          <w:rFonts w:ascii="Times New Roman"/>
+          <w:color w:val="000000"/>
+        </w:rPr>
+        <w:t>r</w:t>
+      </w:r>
+      <w:r>
+        <w:rPr>
+          <w:rFonts w:ascii="Times New Roman"/>
+          <w:color w:val="000000"/>
+        </w:rPr>
+        <w:t>mine</w:t>
+      </w:r>
       <w:r>
         <w:rPr>
           <w:rFonts w:ascii="Times New Roman"/>
           <w:color w:val="000000"/>
           <w:lang w:val="nl-NL"/>
         </w:rPr>
-        <w:t>hoose</w:t>
-      </w:r>
-      <w:proofErr w:type="spellEnd"/>
+        <w:t xml:space="preserve"> </w:t>
+      </w:r>
       <w:r>
         <w:rPr>
           <w:rFonts w:ascii="Times New Roman"/>
           <w:color w:val="000000"/>
-          <w:lang w:val="nl-NL"/>
-        </w:rPr>
-        <w:t xml:space="preserve"> </w:t>
-      </w:r>
-      <w:r>
-        <w:rPr>
-          <w:rFonts w:ascii="Times New Roman"/>
-          <w:color w:val="000000"/>
         </w:rPr>
         <w:t>direction based on light intensity and classification</w:t>
       </w:r>
-      <w:bookmarkEnd w:id="21"/>
+      <w:bookmarkEnd w:id="20"/>
     </w:p>
     <w:p>
       <w:pPr>
@@ -13435,78 +13910,8 @@
           <w:u w:color="4F81BD"/>
         </w:rPr>
       </w:pPr>
-    </w:p>
-    <w:p>
-      <w:pPr>
-        <w:pStyle w:val="BodyA"/>
-        <w:spacing w:line="360" w:lineRule="auto"/>
-        <w:jc w:val="center"/>
-        <w:rPr>
-          <w:rFonts w:ascii="Times New Roman" w:eastAsia="Times New Roman" w:hAnsi="Times New Roman" w:cs="Times New Roman"/>
-        </w:rPr>
-      </w:pPr>
-      <w:r>
-        <w:rPr>
-          <w:rFonts w:ascii="Times New Roman" w:eastAsia="Times New Roman" w:hAnsi="Times New Roman" w:cs="Times New Roman"/>
-          <w:noProof/>
-        </w:rPr>
-        <w:drawing>
-          <wp:inline distT="0" distB="0" distL="0" distR="0" wp14:anchorId="184A6746" wp14:editId="796899A8">
-            <wp:extent cx="4343400" cy="3257550"/>
-            <wp:effectExtent l="0" t="0" r="0" b="0"/>
-            <wp:docPr id="1073741839" name="officeArt object"/>
-            <wp:cNvGraphicFramePr/>
-            <a:graphic xmlns:a="http://schemas.openxmlformats.org/drawingml/2006/main">
-              <a:graphicData uri="http://schemas.openxmlformats.org/drawingml/2006/picture">
-                <pic:pic xmlns:pic="http://schemas.openxmlformats.org/drawingml/2006/picture">
-                  <pic:nvPicPr>
-                    <pic:cNvPr id="1073741839" name="image15.png"/>
-                    <pic:cNvPicPr/>
-                  </pic:nvPicPr>
-                  <pic:blipFill>
-                    <a:blip r:embed="rId24">
-                      <a:extLst/>
-                    </a:blip>
-                    <a:stretch>
-                      <a:fillRect/>
-                    </a:stretch>
-                  </pic:blipFill>
-                  <pic:spPr>
-                    <a:xfrm>
-                      <a:off x="0" y="0"/>
-                      <a:ext cx="4343400" cy="3257550"/>
-                    </a:xfrm>
-                    <a:prstGeom prst="rect">
-                      <a:avLst/>
-                    </a:prstGeom>
-                    <a:ln w="12700" cap="flat">
-                      <a:noFill/>
-                      <a:miter lim="400000"/>
-                    </a:ln>
-                    <a:effectLst/>
-                  </pic:spPr>
-                </pic:pic>
-              </a:graphicData>
-            </a:graphic>
-          </wp:inline>
-        </w:drawing>
-      </w:r>
-    </w:p>
-    <w:p>
-      <w:pPr>
-        <w:pStyle w:val="BodyA"/>
-        <w:spacing w:line="360" w:lineRule="auto"/>
-        <w:jc w:val="center"/>
-        <w:rPr>
-          <w:rFonts w:ascii="Times New Roman" w:eastAsia="Times New Roman" w:hAnsi="Times New Roman" w:cs="Times New Roman"/>
-        </w:rPr>
-      </w:pPr>
-      <w:r>
-        <w:rPr>
-          <w:rFonts w:ascii="Times New Roman"/>
-        </w:rPr>
-        <w:t>Fig 15:  Mean lifespan trend line with standard deviation bars.</w:t>
-      </w:r>
+      <w:bookmarkStart w:id="21" w:name="_GoBack"/>
+      <w:bookmarkEnd w:id="21"/>
     </w:p>
     <w:p>
       <w:pPr>
@@ -13514,7 +13919,7 @@
         <w:spacing w:line="360" w:lineRule="auto"/>
         <w:jc w:val="both"/>
         <w:rPr>
-          <w:rFonts w:ascii="Times New Roman" w:eastAsia="Times New Roman" w:hAnsi="Times New Roman" w:cs="Times New Roman"/>
+          <w:rFonts w:ascii="Times New Roman"/>
         </w:rPr>
       </w:pPr>
       <w:r>
@@ -13540,14 +13945,7 @@
         <w:rPr>
           <w:rFonts w:ascii="Times New Roman"/>
         </w:rPr>
-        <w:t xml:space="preserve">Therefore, it solids conclusion in architecture 6 that the second beam is related with good foods, while the other two beams are </w:t>
-      </w:r>
-      <w:r>
-        <w:rPr>
-          <w:rFonts w:ascii="Times New Roman"/>
-        </w:rPr>
-        <w:lastRenderedPageBreak/>
-        <w:t>related with bad foods.</w:t>
+        <w:t>Therefore, it solids conclusion in architecture 6 that the second beam is related with good foods, while the other two beams are related with bad foods.</w:t>
       </w:r>
       <w:proofErr w:type="gramEnd"/>
       <w:r>
@@ -13566,7 +13964,31 @@
         <w:rPr>
           <w:rFonts w:ascii="Times New Roman"/>
         </w:rPr>
-        <w:t xml:space="preserve">bot to survive is changing if we change the architecture. From table 6, we can see that the best speed is 0.06, where the robot could survive for more than 30000 cycles in average for one </w:t>
+        <w:t>bot to survive is changing if we change the arch</w:t>
+      </w:r>
+      <w:r>
+        <w:rPr>
+          <w:rFonts w:ascii="Times New Roman"/>
+        </w:rPr>
+        <w:t>i</w:t>
+      </w:r>
+      <w:r>
+        <w:rPr>
+          <w:rFonts w:ascii="Times New Roman"/>
+        </w:rPr>
+        <w:t>tecture. From table 6, we can see that the best speed is 0.06, where the robot could survive for more than 30000 c</w:t>
+      </w:r>
+      <w:r>
+        <w:rPr>
+          <w:rFonts w:ascii="Times New Roman"/>
+        </w:rPr>
+        <w:t>y</w:t>
+      </w:r>
+      <w:r>
+        <w:rPr>
+          <w:rFonts w:ascii="Times New Roman"/>
+        </w:rPr>
+        <w:t xml:space="preserve">cles in average for one </w:t>
       </w:r>
       <w:proofErr w:type="gramStart"/>
       <w:r>
@@ -13582,6 +14004,335 @@
         </w:rPr>
         <w:t>.</w:t>
       </w:r>
+    </w:p>
+    <w:p>
+      <w:pPr>
+        <w:pStyle w:val="BodyA"/>
+        <w:spacing w:line="360" w:lineRule="auto"/>
+        <w:jc w:val="both"/>
+        <w:rPr>
+          <w:rFonts w:ascii="Times New Roman"/>
+        </w:rPr>
+      </w:pPr>
+      <w:r>
+        <w:rPr>
+          <w:rFonts w:ascii="Times New Roman" w:eastAsia="Times New Roman" w:hAnsi="Times New Roman" w:cs="Times New Roman"/>
+          <w:noProof/>
+          <w:u w:color="4F81BD"/>
+        </w:rPr>
+        <mc:AlternateContent>
+          <mc:Choice Requires="wps">
+            <w:drawing>
+              <wp:anchor distT="0" distB="0" distL="114300" distR="114300" simplePos="0" relativeHeight="251668480" behindDoc="0" locked="0" layoutInCell="1" allowOverlap="1" wp14:anchorId="38EF5B3C" wp14:editId="095C2BCB">
+                <wp:simplePos x="0" y="0"/>
+                <wp:positionH relativeFrom="column">
+                  <wp:posOffset>0</wp:posOffset>
+                </wp:positionH>
+                <wp:positionV relativeFrom="paragraph">
+                  <wp:posOffset>13970</wp:posOffset>
+                </wp:positionV>
+                <wp:extent cx="6057900" cy="2263140"/>
+                <wp:effectExtent l="0" t="0" r="38100" b="22860"/>
+                <wp:wrapSquare wrapText="bothSides"/>
+                <wp:docPr id="7" name="Text Box 7"/>
+                <wp:cNvGraphicFramePr/>
+                <a:graphic xmlns:a="http://schemas.openxmlformats.org/drawingml/2006/main">
+                  <a:graphicData uri="http://schemas.microsoft.com/office/word/2010/wordprocessingShape">
+                    <wps:wsp>
+                      <wps:cNvSpPr txBox="1"/>
+                      <wps:spPr>
+                        <a:xfrm>
+                          <a:off x="0" y="0"/>
+                          <a:ext cx="6057900" cy="2263140"/>
+                        </a:xfrm>
+                        <a:prstGeom prst="rect">
+                          <a:avLst/>
+                        </a:prstGeom>
+                        <a:noFill/>
+                        <a:ln w="6350">
+                          <a:solidFill>
+                            <a:prstClr val="black"/>
+                          </a:solidFill>
+                        </a:ln>
+                        <a:effectLst/>
+                        <a:extLst>
+                          <a:ext uri="{C572A759-6A51-4108-AA02-DFA0A04FC94B}">
+                            <ma14:wrappingTextBoxFlag xmlns:ma14="http://schemas.microsoft.com/office/mac/drawingml/2011/main"/>
+                          </a:ext>
+                        </a:extLst>
+                      </wps:spPr>
+                      <wps:style>
+                        <a:lnRef idx="0">
+                          <a:scrgbClr r="0" g="0" b="0"/>
+                        </a:lnRef>
+                        <a:fillRef idx="0">
+                          <a:scrgbClr r="0" g="0" b="0"/>
+                        </a:fillRef>
+                        <a:effectRef idx="0">
+                          <a:scrgbClr r="0" g="0" b="0"/>
+                        </a:effectRef>
+                        <a:fontRef idx="none"/>
+                      </wps:style>
+                      <wps:txbx>
+                        <w:txbxContent>
+                          <w:p>
+                            <w:pPr>
+                              <w:pStyle w:val="BodyA"/>
+                              <w:spacing w:line="360" w:lineRule="auto"/>
+                              <w:jc w:val="center"/>
+                              <w:rPr>
+                                <w:rFonts w:ascii="Times New Roman"/>
+                              </w:rPr>
+                            </w:pPr>
+                            <w:r>
+                              <w:rPr>
+                                <w:rFonts w:ascii="Times New Roman" w:eastAsia="Times New Roman" w:hAnsi="Times New Roman" w:cs="Times New Roman"/>
+                                <w:noProof/>
+                              </w:rPr>
+                              <w:drawing>
+                                <wp:inline distT="0" distB="0" distL="0" distR="0" wp14:anchorId="4BF2749A" wp14:editId="0220F025">
+                                  <wp:extent cx="2406650" cy="1804988"/>
+                                  <wp:effectExtent l="0" t="0" r="6350" b="0"/>
+                                  <wp:docPr id="1073741839" name="officeArt object"/>
+                                  <wp:cNvGraphicFramePr/>
+                                  <a:graphic xmlns:a="http://schemas.openxmlformats.org/drawingml/2006/main">
+                                    <a:graphicData uri="http://schemas.openxmlformats.org/drawingml/2006/picture">
+                                      <pic:pic xmlns:pic="http://schemas.openxmlformats.org/drawingml/2006/picture">
+                                        <pic:nvPicPr>
+                                          <pic:cNvPr id="1073741839" name="image15.png"/>
+                                          <pic:cNvPicPr/>
+                                        </pic:nvPicPr>
+                                        <pic:blipFill>
+                                          <a:blip r:embed="rId24">
+                                            <a:extLst/>
+                                          </a:blip>
+                                          <a:stretch>
+                                            <a:fillRect/>
+                                          </a:stretch>
+                                        </pic:blipFill>
+                                        <pic:spPr>
+                                          <a:xfrm>
+                                            <a:off x="0" y="0"/>
+                                            <a:ext cx="2406650" cy="1804988"/>
+                                          </a:xfrm>
+                                          <a:prstGeom prst="rect">
+                                            <a:avLst/>
+                                          </a:prstGeom>
+                                          <a:ln w="12700" cap="flat">
+                                            <a:noFill/>
+                                            <a:miter lim="400000"/>
+                                          </a:ln>
+                                          <a:effectLst/>
+                                        </pic:spPr>
+                                      </pic:pic>
+                                    </a:graphicData>
+                                  </a:graphic>
+                                </wp:inline>
+                              </w:drawing>
+                            </w:r>
+                          </w:p>
+                          <w:p>
+                            <w:pPr>
+                              <w:pStyle w:val="BodyA"/>
+                              <w:spacing w:line="360" w:lineRule="auto"/>
+                              <w:jc w:val="center"/>
+                              <w:rPr>
+                                <w:rFonts w:ascii="Times New Roman" w:eastAsia="Times New Roman" w:hAnsi="Times New Roman" w:cs="Times New Roman"/>
+                              </w:rPr>
+                            </w:pPr>
+                            <w:r>
+                              <w:rPr>
+                                <w:rFonts w:ascii="Times New Roman"/>
+                              </w:rPr>
+                              <w:t>Fig 15:  Mean lifespan trend line with stan</w:t>
+                            </w:r>
+                            <w:r>
+                              <w:rPr>
+                                <w:rFonts w:ascii="Times New Roman"/>
+                              </w:rPr>
+                              <w:t>d</w:t>
+                            </w:r>
+                            <w:r>
+                              <w:rPr>
+                                <w:rFonts w:ascii="Times New Roman"/>
+                              </w:rPr>
+                              <w:t>ard deviation bars.</w:t>
+                            </w:r>
+                          </w:p>
+                        </w:txbxContent>
+                      </wps:txbx>
+                      <wps:bodyPr rot="0" spcFirstLastPara="1" vertOverflow="overflow" horzOverflow="overflow" vert="horz" wrap="square" lIns="50800" tIns="50800" rIns="50800" bIns="50800" numCol="1" spcCol="38100" rtlCol="0" fromWordArt="0" anchor="t" anchorCtr="0" forceAA="0" compatLnSpc="1">
+                        <a:prstTxWarp prst="textNoShape">
+                          <a:avLst/>
+                        </a:prstTxWarp>
+                        <a:spAutoFit/>
+                      </wps:bodyPr>
+                    </wps:wsp>
+                  </a:graphicData>
+                </a:graphic>
+                <wp14:sizeRelH relativeFrom="margin">
+                  <wp14:pctWidth>0</wp14:pctWidth>
+                </wp14:sizeRelH>
+              </wp:anchor>
+            </w:drawing>
+          </mc:Choice>
+          <mc:Fallback>
+            <w:pict>
+              <v:shape id="Text Box 7" o:spid="_x0000_s1029" type="#_x0000_t202" style="position:absolute;left:0;text-align:left;margin-left:0;margin-top:1.1pt;width:477pt;height:178.2pt;z-index:251668480;visibility:visible;mso-wrap-style:square;mso-width-percent:0;mso-wrap-distance-left:9pt;mso-wrap-distance-top:0;mso-wrap-distance-right:9pt;mso-wrap-distance-bottom:0;mso-position-horizontal:absolute;mso-position-horizontal-relative:text;mso-position-vertical:absolute;mso-position-vertical-relative:text;mso-width-percent:0;mso-width-relative:margin;v-text-anchor:top" o:gfxdata="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" filled="f" strokeweight=".5pt">
+                <v:textbox style="mso-fit-shape-to-text:t" inset="4pt,4pt,4pt,4pt">
+                  <w:txbxContent>
+                    <w:p>
+                      <w:pPr>
+                        <w:pStyle w:val="BodyA"/>
+                        <w:spacing w:line="360" w:lineRule="auto"/>
+                        <w:jc w:val="center"/>
+                        <w:rPr>
+                          <w:rFonts w:ascii="Times New Roman"/>
+                        </w:rPr>
+                      </w:pPr>
+                      <w:r>
+                        <w:rPr>
+                          <w:rFonts w:ascii="Times New Roman" w:eastAsia="Times New Roman" w:hAnsi="Times New Roman" w:cs="Times New Roman"/>
+                          <w:noProof/>
+                        </w:rPr>
+                        <w:drawing>
+                          <wp:inline distT="0" distB="0" distL="0" distR="0" wp14:anchorId="4BF2749A" wp14:editId="0220F025">
+                            <wp:extent cx="2406650" cy="1804988"/>
+                            <wp:effectExtent l="0" t="0" r="6350" b="0"/>
+                            <wp:docPr id="1073741839" name="officeArt object"/>
+                            <wp:cNvGraphicFramePr/>
+                            <a:graphic xmlns:a="http://schemas.openxmlformats.org/drawingml/2006/main">
+                              <a:graphicData uri="http://schemas.openxmlformats.org/drawingml/2006/picture">
+                                <pic:pic xmlns:pic="http://schemas.openxmlformats.org/drawingml/2006/picture">
+                                  <pic:nvPicPr>
+                                    <pic:cNvPr id="1073741839" name="image15.png"/>
+                                    <pic:cNvPicPr/>
+                                  </pic:nvPicPr>
+                                  <pic:blipFill>
+                                    <a:blip r:embed="rId24">
+                                      <a:extLst/>
+                                    </a:blip>
+                                    <a:stretch>
+                                      <a:fillRect/>
+                                    </a:stretch>
+                                  </pic:blipFill>
+                                  <pic:spPr>
+                                    <a:xfrm>
+                                      <a:off x="0" y="0"/>
+                                      <a:ext cx="2406650" cy="1804988"/>
+                                    </a:xfrm>
+                                    <a:prstGeom prst="rect">
+                                      <a:avLst/>
+                                    </a:prstGeom>
+                                    <a:ln w="12700" cap="flat">
+                                      <a:noFill/>
+                                      <a:miter lim="400000"/>
+                                    </a:ln>
+                                    <a:effectLst/>
+                                  </pic:spPr>
+                                </pic:pic>
+                              </a:graphicData>
+                            </a:graphic>
+                          </wp:inline>
+                        </w:drawing>
+                      </w:r>
+                    </w:p>
+                    <w:p>
+                      <w:pPr>
+                        <w:pStyle w:val="BodyA"/>
+                        <w:spacing w:line="360" w:lineRule="auto"/>
+                        <w:jc w:val="center"/>
+                        <w:rPr>
+                          <w:rFonts w:ascii="Times New Roman" w:eastAsia="Times New Roman" w:hAnsi="Times New Roman" w:cs="Times New Roman"/>
+                        </w:rPr>
+                      </w:pPr>
+                      <w:r>
+                        <w:rPr>
+                          <w:rFonts w:ascii="Times New Roman"/>
+                        </w:rPr>
+                        <w:t>Fig 15:  Mean lifespan trend line with stan</w:t>
+                      </w:r>
+                      <w:r>
+                        <w:rPr>
+                          <w:rFonts w:ascii="Times New Roman"/>
+                        </w:rPr>
+                        <w:t>d</w:t>
+                      </w:r>
+                      <w:r>
+                        <w:rPr>
+                          <w:rFonts w:ascii="Times New Roman"/>
+                        </w:rPr>
+                        <w:t>ard deviation bars.</w:t>
+                      </w:r>
+                    </w:p>
+                  </w:txbxContent>
+                </v:textbox>
+                <w10:wrap type="square"/>
+              </v:shape>
+            </w:pict>
+          </mc:Fallback>
+        </mc:AlternateContent>
+      </w:r>
+    </w:p>
+    <w:p>
+      <w:pPr>
+        <w:pStyle w:val="BodyA"/>
+        <w:spacing w:line="360" w:lineRule="auto"/>
+        <w:jc w:val="both"/>
+        <w:rPr>
+          <w:rFonts w:ascii="Times New Roman"/>
+        </w:rPr>
+      </w:pPr>
+    </w:p>
+    <w:p>
+      <w:pPr>
+        <w:pStyle w:val="BodyA"/>
+        <w:spacing w:line="360" w:lineRule="auto"/>
+        <w:jc w:val="both"/>
+        <w:rPr>
+          <w:rFonts w:ascii="Times New Roman"/>
+        </w:rPr>
+      </w:pPr>
+    </w:p>
+    <w:p>
+      <w:pPr>
+        <w:pStyle w:val="BodyA"/>
+        <w:spacing w:line="360" w:lineRule="auto"/>
+        <w:jc w:val="both"/>
+        <w:rPr>
+          <w:rFonts w:ascii="Times New Roman"/>
+        </w:rPr>
+      </w:pPr>
+    </w:p>
+    <w:p>
+      <w:pPr>
+        <w:pStyle w:val="BodyA"/>
+        <w:spacing w:line="360" w:lineRule="auto"/>
+        <w:jc w:val="both"/>
+        <w:rPr>
+          <w:rFonts w:ascii="Times New Roman"/>
+        </w:rPr>
+      </w:pPr>
+    </w:p>
+    <w:p>
+      <w:pPr>
+        <w:pStyle w:val="BodyA"/>
+        <w:spacing w:line="360" w:lineRule="auto"/>
+        <w:jc w:val="both"/>
+        <w:rPr>
+          <w:rFonts w:ascii="Times New Roman"/>
+        </w:rPr>
+      </w:pPr>
+    </w:p>
+    <w:p>
+      <w:pPr>
+        <w:pStyle w:val="BodyA"/>
+        <w:spacing w:line="360" w:lineRule="auto"/>
+        <w:jc w:val="both"/>
+        <w:rPr>
+          <w:rFonts w:ascii="Times New Roman" w:eastAsia="Times New Roman" w:hAnsi="Times New Roman" w:cs="Times New Roman"/>
+        </w:rPr>
+      </w:pPr>
     </w:p>
     <w:p>
       <w:pPr>
@@ -13593,13 +14344,27 @@
           <w:color w:val="000000"/>
         </w:rPr>
       </w:pPr>
-      <w:bookmarkStart w:id="22" w:name="_Toc279311786"/>
+      <w:bookmarkStart w:id="22" w:name="_Toc279323801"/>
       <w:r>
         <w:rPr>
           <w:rFonts w:ascii="Times New Roman"/>
           <w:color w:val="000000"/>
         </w:rPr>
-        <w:t>3. 9 Architecture 8: Eat Few Objects based on Neuron Classification using RGB Percentage</w:t>
+        <w:t>3. 9 Architecture 8: Eat Few Objects based on Ne</w:t>
+      </w:r>
+      <w:r>
+        <w:rPr>
+          <w:rFonts w:ascii="Times New Roman"/>
+          <w:color w:val="000000"/>
+        </w:rPr>
+        <w:t>u</w:t>
+      </w:r>
+      <w:r>
+        <w:rPr>
+          <w:rFonts w:ascii="Times New Roman"/>
+          <w:color w:val="000000"/>
+        </w:rPr>
+        <w:t>ron Classification using RGB Percentage</w:t>
       </w:r>
       <w:bookmarkEnd w:id="22"/>
     </w:p>
@@ -14765,7 +15530,6 @@
         <w:rPr>
           <w:rFonts w:ascii="Times New Roman"/>
         </w:rPr>
-        <w:lastRenderedPageBreak/>
         <w:t>Fig 16:  Mean lifespan trend line with standard deviation bars.</w:t>
       </w:r>
     </w:p>
@@ -14873,7 +15637,7 @@
           <w:lang w:val="it-IT"/>
         </w:rPr>
       </w:pPr>
-      <w:bookmarkStart w:id="23" w:name="_Toc279311787"/>
+      <w:bookmarkStart w:id="23" w:name="_Toc279323802"/>
       <w:r>
         <w:rPr>
           <w:rFonts w:ascii="Times New Roman"/>
@@ -14977,7 +15741,14 @@
         <w:rPr>
           <w:rFonts w:ascii="Times New Roman"/>
         </w:rPr>
-        <w:t xml:space="preserve"> is how to classify objects regardless of the distance between the robot and the objects. Therefore, we implemented a new neuronal architecture, which takes normalized RGB values instead of the original ones. Equation 1.2 is supplied to </w:t>
+        <w:t xml:space="preserve"> is how to classify objects regardless of the distance between the robot and the objects. Therefore, we implemented a new neuronal architecture, which takes normalized RGB values instead of the original ones. </w:t>
+      </w:r>
+      <w:r>
+        <w:rPr>
+          <w:rFonts w:ascii="Times New Roman"/>
+        </w:rPr>
+        <w:lastRenderedPageBreak/>
+        <w:t xml:space="preserve">Equation 1.2 is supplied to </w:t>
       </w:r>
       <w:proofErr w:type="gramStart"/>
       <w:r>
@@ -14991,14 +15762,7 @@
         <w:rPr>
           <w:rFonts w:ascii="Times New Roman"/>
         </w:rPr>
-        <w:t xml:space="preserve"> the original RGB values to normalized values. Then we </w:t>
-      </w:r>
-      <w:r>
-        <w:rPr>
-          <w:rFonts w:ascii="Times New Roman"/>
-        </w:rPr>
-        <w:lastRenderedPageBreak/>
-        <w:t xml:space="preserve">realized that when the robot picks up a direction, it </w:t>
+        <w:t xml:space="preserve"> the original RGB values to normalized values. Then we realized that when the robot picks up a direction, it </w:t>
       </w:r>
       <w:proofErr w:type="gramStart"/>
       <w:r>
@@ -15079,7 +15843,7 @@
           <w:rFonts w:ascii="Times New Roman" w:eastAsia="Times New Roman" w:hAnsi="Times New Roman" w:cs="Times New Roman"/>
         </w:rPr>
       </w:pPr>
-      <w:bookmarkStart w:id="24" w:name="_Toc279311788"/>
+      <w:bookmarkStart w:id="24" w:name="_Toc279323803"/>
       <w:r>
         <w:rPr>
           <w:rFonts w:ascii="Times New Roman"/>
@@ -15264,7 +16028,7 @@
           <w:rFonts w:ascii="Times New Roman" w:eastAsia="Times New Roman" w:hAnsi="Times New Roman" w:cs="Times New Roman"/>
         </w:rPr>
       </w:pPr>
-      <w:bookmarkStart w:id="25" w:name="_Toc279311789"/>
+      <w:bookmarkStart w:id="25" w:name="_Toc279323804"/>
       <w:r>
         <w:rPr>
           <w:rFonts w:ascii="Times New Roman"/>
@@ -15408,7 +16172,7 @@
           <w:rFonts w:ascii="Times New Roman" w:eastAsia="Times New Roman" w:hAnsi="Times New Roman" w:cs="Times New Roman"/>
         </w:rPr>
       </w:pPr>
-      <w:bookmarkStart w:id="26" w:name="_Toc279311790"/>
+      <w:bookmarkStart w:id="26" w:name="_Toc279323805"/>
       <w:r>
         <w:rPr>
           <w:rFonts w:ascii="Times New Roman"/>
@@ -15525,7 +16289,7 @@
           <w:lang w:val="fr-FR"/>
         </w:rPr>
       </w:pPr>
-      <w:bookmarkStart w:id="27" w:name="_Toc279311791"/>
+      <w:bookmarkStart w:id="27" w:name="_Toc279323806"/>
       <w:r>
         <w:rPr>
           <w:rFonts w:ascii="Times New Roman"/>
@@ -37996,7 +38760,7 @@
       <w:rPr>
         <w:noProof/>
       </w:rPr>
-      <w:t>16</w:t>
+      <w:t>20</w:t>
     </w:r>
     <w:r>
       <w:fldChar w:fldCharType="end"/>
@@ -40886,7 +41650,7 @@
 </file>
 
 <file path=customXml/itemProps1.xml><?xml version="1.0" encoding="utf-8"?>
-<ds:datastoreItem xmlns:ds="http://schemas.openxmlformats.org/officeDocument/2006/customXml" ds:itemID="{6B57A0A8-3BD0-594A-94CC-DE1CD1302126}">
+<ds:datastoreItem xmlns:ds="http://schemas.openxmlformats.org/officeDocument/2006/customXml" ds:itemID="{11A1438B-2613-974E-B0FF-0E5EDDB43A3D}">
   <ds:schemaRefs>
     <ds:schemaRef ds:uri="http://schemas.openxmlformats.org/officeDocument/2006/bibliography"/>
   </ds:schemaRefs>

</xml_diff>